<commit_message>
Aggregate reviewer 1 responses update
Partially done aggregate review responses for reviewer 1. Going through
ms changes.
</commit_message>
<xml_diff>
--- a/Aggregate_Review1Response_v2_Sy.docx
+++ b/Aggregate_Review1Response_v2_Sy.docx
@@ -7232,6 +7232,17 @@
         </w:rPr>
         <w:t>Minor Comment 1-18</w:t>
       </w:r>
+      <w:ins w:id="154" w:author="Samantha Ying" w:date="2012-05-18T12:04:00Z">
+        <w:r>
+          <w:rPr>
+            <w:rFonts w:ascii="Times New Roman" w:hAnsi="Times New Roman" w:cs="Times New Roman"/>
+            <w:b/>
+            <w:sz w:val="24"/>
+            <w:szCs w:val="24"/>
+          </w:rPr>
+          <w:t xml:space="preserve"> DONE</w:t>
+        </w:r>
+      </w:ins>
     </w:p>
     <w:p>
       <w:pPr>
@@ -7407,6 +7418,17 @@
         </w:rPr>
         <w:t>Minor Comment 1-19</w:t>
       </w:r>
+      <w:ins w:id="155" w:author="Samantha Ying" w:date="2012-05-18T12:27:00Z">
+        <w:r>
+          <w:rPr>
+            <w:rFonts w:ascii="Times New Roman" w:hAnsi="Times New Roman" w:cs="Times New Roman"/>
+            <w:b/>
+            <w:sz w:val="24"/>
+            <w:szCs w:val="24"/>
+          </w:rPr>
+          <w:t xml:space="preserve"> DONE</w:t>
+        </w:r>
+      </w:ins>
     </w:p>
     <w:p>
       <w:pPr>
@@ -7487,7 +7509,7 @@
         </w:rPr>
         <w:t xml:space="preserve">Yes, the solution was cooled before filtering </w:t>
       </w:r>
-      <w:del w:id="154" w:author="Samantha Ying" w:date="2012-05-17T16:19:00Z">
+      <w:del w:id="156" w:author="Samantha Ying" w:date="2012-05-17T16:19:00Z">
         <w:r>
           <w:rPr>
             <w:rFonts w:ascii="Times New Roman" w:hAnsi="Times New Roman" w:cs="Times New Roman"/>
@@ -7601,6 +7623,17 @@
         </w:rPr>
         <w:t>Minor Comment 1-20</w:t>
       </w:r>
+      <w:ins w:id="157" w:author="Samantha Ying" w:date="2012-05-18T12:28:00Z">
+        <w:r>
+          <w:rPr>
+            <w:rFonts w:ascii="Times New Roman" w:hAnsi="Times New Roman" w:cs="Times New Roman"/>
+            <w:b/>
+            <w:sz w:val="24"/>
+            <w:szCs w:val="24"/>
+          </w:rPr>
+          <w:t xml:space="preserve"> DONE</w:t>
+        </w:r>
+      </w:ins>
     </w:p>
     <w:p>
       <w:pPr>
@@ -7814,8 +7847,30 @@
           <w:sz w:val="24"/>
           <w:szCs w:val="24"/>
         </w:rPr>
-        <w:t xml:space="preserve"> **QUESTIONS ABOUT PHOSPHATE **</w:t>
-      </w:r>
+        <w:t xml:space="preserve"> </w:t>
+      </w:r>
+      <w:ins w:id="158" w:author="Samantha Ying" w:date="2012-05-18T14:17:00Z">
+        <w:r>
+          <w:rPr>
+            <w:rFonts w:ascii="Times New Roman" w:hAnsi="Times New Roman" w:cs="Times New Roman"/>
+            <w:b/>
+            <w:sz w:val="24"/>
+            <w:szCs w:val="24"/>
+          </w:rPr>
+          <w:t>DONE</w:t>
+        </w:r>
+      </w:ins>
+      <w:del w:id="159" w:author="Samantha Ying" w:date="2012-05-18T14:12:00Z">
+        <w:r>
+          <w:rPr>
+            <w:rFonts w:ascii="Times New Roman" w:hAnsi="Times New Roman" w:cs="Times New Roman"/>
+            <w:b/>
+            <w:sz w:val="24"/>
+            <w:szCs w:val="24"/>
+          </w:rPr>
+          <w:delText>**QUESTIONS ABOUT PHOSPHATE **</w:delText>
+        </w:r>
+      </w:del>
     </w:p>
     <w:p>
       <w:pPr>
@@ -7944,2138 +7999,13 @@
         <w:autoSpaceDN w:val="0"/>
         <w:adjustRightInd w:val="0"/>
         <w:spacing w:after="0" w:line="240" w:lineRule="auto"/>
-        <w:rPr>
-          <w:rFonts w:ascii="Times New Roman" w:hAnsi="Times New Roman" w:cs="Times New Roman"/>
-          <w:sz w:val="24"/>
-          <w:szCs w:val="24"/>
-        </w:rPr>
-      </w:pPr>
-      <w:r>
-        <w:rPr>
-          <w:rFonts w:ascii="Times New Roman" w:hAnsi="Times New Roman" w:cs="Times New Roman"/>
-          <w:sz w:val="24"/>
-          <w:szCs w:val="24"/>
-        </w:rPr>
-        <w:tab/>
-      </w:r>
-      <w:r>
-        <w:rPr>
-          <w:rFonts w:ascii="Times New Roman" w:hAnsi="Times New Roman" w:cs="Times New Roman"/>
-          <w:sz w:val="24"/>
-          <w:szCs w:val="24"/>
-        </w:rPr>
-        <w:t xml:space="preserve">We have revised the methods to provide greater detail on the reaction conditions.  </w:t>
-      </w:r>
-    </w:p>
-    <w:p>
-      <w:pPr>
-        <w:autoSpaceDE w:val="0"/>
-        <w:autoSpaceDN w:val="0"/>
-        <w:adjustRightInd w:val="0"/>
-        <w:spacing w:after="0" w:line="240" w:lineRule="auto"/>
-        <w:rPr>
-          <w:rFonts w:ascii="Times New Roman" w:hAnsi="Times New Roman" w:cs="Times New Roman"/>
-          <w:sz w:val="24"/>
-          <w:szCs w:val="24"/>
-        </w:rPr>
-      </w:pPr>
-    </w:p>
-    <w:p>
-      <w:pPr>
-        <w:autoSpaceDE w:val="0"/>
-        <w:autoSpaceDN w:val="0"/>
-        <w:adjustRightInd w:val="0"/>
-        <w:spacing w:after="0" w:line="240" w:lineRule="auto"/>
-        <w:rPr>
-          <w:rFonts w:ascii="Times New Roman" w:hAnsi="Times New Roman" w:cs="Times New Roman"/>
-          <w:b/>
-          <w:sz w:val="24"/>
-          <w:szCs w:val="24"/>
-        </w:rPr>
-      </w:pPr>
-      <w:r>
-        <w:rPr>
-          <w:rFonts w:ascii="Times New Roman" w:hAnsi="Times New Roman" w:cs="Times New Roman"/>
-          <w:b/>
-          <w:sz w:val="24"/>
-          <w:szCs w:val="24"/>
-        </w:rPr>
-        <w:tab/>
-        <w:t>Changes 1-21</w:t>
-      </w:r>
-    </w:p>
-    <w:p>
-      <w:pPr>
-        <w:autoSpaceDE w:val="0"/>
-        <w:autoSpaceDN w:val="0"/>
-        <w:adjustRightInd w:val="0"/>
-        <w:spacing w:after="0" w:line="240" w:lineRule="auto"/>
-        <w:rPr>
-          <w:rFonts w:ascii="Times New Roman" w:hAnsi="Times New Roman" w:cs="Times New Roman"/>
-          <w:sz w:val="24"/>
-          <w:szCs w:val="24"/>
-        </w:rPr>
-      </w:pPr>
-      <w:r>
-        <w:rPr>
-          <w:rFonts w:ascii="Times New Roman" w:hAnsi="Times New Roman" w:cs="Times New Roman"/>
-          <w:sz w:val="24"/>
-          <w:szCs w:val="24"/>
-        </w:rPr>
-        <w:tab/>
-      </w:r>
-      <w:r>
-        <w:rPr>
-          <w:rFonts w:ascii="Times New Roman" w:hAnsi="Times New Roman" w:cs="Times New Roman"/>
-          <w:sz w:val="24"/>
-          <w:szCs w:val="24"/>
-          <w:highlight w:val="yellow"/>
-          <w:rPrChange w:id="155" w:author="Samantha Ying" w:date="2012-05-16T14:51:00Z">
-            <w:rPr>
-              <w:rFonts w:ascii="Times New Roman" w:hAnsi="Times New Roman" w:cs="Times New Roman"/>
-              <w:sz w:val="24"/>
-              <w:szCs w:val="24"/>
-            </w:rPr>
-          </w:rPrChange>
-        </w:rPr>
-        <w:t>XXX...</w:t>
-      </w:r>
-    </w:p>
-    <w:p>
-      <w:pPr>
-        <w:autoSpaceDE w:val="0"/>
-        <w:autoSpaceDN w:val="0"/>
-        <w:adjustRightInd w:val="0"/>
-        <w:spacing w:after="0" w:line="240" w:lineRule="auto"/>
-        <w:rPr>
-          <w:rFonts w:ascii="Times New Roman" w:hAnsi="Times New Roman" w:cs="Times New Roman"/>
-          <w:sz w:val="24"/>
-          <w:szCs w:val="24"/>
-        </w:rPr>
-      </w:pPr>
-    </w:p>
-    <w:p>
-      <w:pPr>
-        <w:autoSpaceDE w:val="0"/>
-        <w:autoSpaceDN w:val="0"/>
-        <w:adjustRightInd w:val="0"/>
-        <w:spacing w:after="0" w:line="240" w:lineRule="auto"/>
-        <w:rPr>
-          <w:rFonts w:ascii="Times New Roman" w:hAnsi="Times New Roman" w:cs="Times New Roman"/>
-          <w:b/>
-          <w:sz w:val="24"/>
-          <w:szCs w:val="24"/>
-        </w:rPr>
-      </w:pPr>
-      <w:r>
-        <w:rPr>
-          <w:rFonts w:ascii="Times New Roman" w:hAnsi="Times New Roman" w:cs="Times New Roman"/>
-          <w:b/>
-          <w:sz w:val="24"/>
-          <w:szCs w:val="24"/>
-        </w:rPr>
-        <w:t>Minor Comment 1-22</w:t>
-      </w:r>
-    </w:p>
-    <w:p>
-      <w:pPr>
-        <w:autoSpaceDE w:val="0"/>
-        <w:autoSpaceDN w:val="0"/>
-        <w:adjustRightInd w:val="0"/>
-        <w:spacing w:after="0" w:line="240" w:lineRule="auto"/>
-        <w:rPr>
-          <w:rFonts w:ascii="Times New Roman" w:hAnsi="Times New Roman" w:cs="Times New Roman"/>
-          <w:sz w:val="24"/>
-          <w:szCs w:val="24"/>
-        </w:rPr>
-      </w:pPr>
-      <w:r>
-        <w:rPr>
-          <w:rFonts w:ascii="Times New Roman" w:hAnsi="Times New Roman" w:cs="Times New Roman"/>
-          <w:sz w:val="24"/>
-          <w:szCs w:val="24"/>
-        </w:rPr>
-        <w:t>L135: Considering that the molar Mn/Fe ratio of the sand should be 1:10, these As/Fe and</w:t>
-      </w:r>
-    </w:p>
-    <w:p>
-      <w:pPr>
-        <w:autoSpaceDE w:val="0"/>
-        <w:autoSpaceDN w:val="0"/>
-        <w:adjustRightInd w:val="0"/>
-        <w:spacing w:after="0" w:line="240" w:lineRule="auto"/>
-        <w:rPr>
-          <w:rFonts w:ascii="Times New Roman" w:hAnsi="Times New Roman" w:cs="Times New Roman"/>
-          <w:sz w:val="24"/>
-          <w:szCs w:val="24"/>
-        </w:rPr>
-      </w:pPr>
-      <w:r>
-        <w:rPr>
-          <w:rFonts w:ascii="Times New Roman" w:hAnsi="Times New Roman" w:cs="Times New Roman"/>
-          <w:sz w:val="24"/>
-          <w:szCs w:val="24"/>
-        </w:rPr>
-        <w:t>As/Mn molar ratios must be wrong??</w:t>
-      </w:r>
-    </w:p>
-    <w:p>
-      <w:pPr>
-        <w:autoSpaceDE w:val="0"/>
-        <w:autoSpaceDN w:val="0"/>
-        <w:adjustRightInd w:val="0"/>
-        <w:spacing w:after="0" w:line="240" w:lineRule="auto"/>
-        <w:rPr>
-          <w:rFonts w:ascii="Times New Roman" w:hAnsi="Times New Roman" w:cs="Times New Roman"/>
-          <w:b/>
-          <w:sz w:val="24"/>
-          <w:szCs w:val="24"/>
-        </w:rPr>
-      </w:pPr>
-      <w:r>
-        <w:rPr>
-          <w:rFonts w:ascii="Times New Roman" w:hAnsi="Times New Roman" w:cs="Times New Roman"/>
-          <w:b/>
-          <w:sz w:val="24"/>
-          <w:szCs w:val="24"/>
-        </w:rPr>
-        <w:tab/>
-        <w:t>Response 1-22</w:t>
-      </w:r>
-    </w:p>
-    <w:p>
-      <w:pPr>
-        <w:autoSpaceDE w:val="0"/>
-        <w:autoSpaceDN w:val="0"/>
-        <w:adjustRightInd w:val="0"/>
-        <w:spacing w:after="0" w:line="240" w:lineRule="auto"/>
-        <w:ind w:left="720"/>
-        <w:rPr>
-          <w:rFonts w:ascii="Times New Roman" w:hAnsi="Times New Roman" w:cs="Times New Roman"/>
-          <w:sz w:val="24"/>
-          <w:szCs w:val="24"/>
-        </w:rPr>
-      </w:pPr>
-      <w:r>
-        <w:rPr>
-          <w:rFonts w:ascii="Times New Roman" w:hAnsi="Times New Roman" w:cs="Times New Roman"/>
-          <w:sz w:val="24"/>
-          <w:szCs w:val="24"/>
-        </w:rPr>
-        <w:t>The values provided are correct.</w:t>
-      </w:r>
-      <w:r>
-        <w:rPr>
-          <w:rFonts w:ascii="Times New Roman" w:hAnsi="Times New Roman" w:cs="Times New Roman"/>
-          <w:sz w:val="24"/>
-          <w:szCs w:val="24"/>
-        </w:rPr>
-        <w:t xml:space="preserve">  Each of the solids has a different sorption capacity; the As/Fe and As/Mn ratios reflect the combined effect of sorption and mass of Fe/Mn in the solid</w:t>
-      </w:r>
-      <w:r>
-        <w:rPr>
-          <w:rFonts w:ascii="Times New Roman" w:hAnsi="Times New Roman" w:cs="Times New Roman"/>
-          <w:sz w:val="24"/>
-          <w:szCs w:val="24"/>
-        </w:rPr>
-        <w:t>.</w:t>
-      </w:r>
-    </w:p>
-    <w:p>
-      <w:pPr>
-        <w:autoSpaceDE w:val="0"/>
-        <w:autoSpaceDN w:val="0"/>
-        <w:adjustRightInd w:val="0"/>
-        <w:spacing w:after="0" w:line="240" w:lineRule="auto"/>
-        <w:rPr>
-          <w:rFonts w:ascii="Times New Roman" w:hAnsi="Times New Roman" w:cs="Times New Roman"/>
-          <w:sz w:val="24"/>
-          <w:szCs w:val="24"/>
-        </w:rPr>
-      </w:pPr>
-    </w:p>
-    <w:p>
-      <w:pPr>
-        <w:autoSpaceDE w:val="0"/>
-        <w:autoSpaceDN w:val="0"/>
-        <w:adjustRightInd w:val="0"/>
-        <w:spacing w:after="0" w:line="240" w:lineRule="auto"/>
-        <w:rPr>
-          <w:rFonts w:ascii="Times New Roman" w:hAnsi="Times New Roman" w:cs="Times New Roman"/>
-          <w:b/>
-          <w:sz w:val="24"/>
-          <w:szCs w:val="24"/>
-        </w:rPr>
-      </w:pPr>
-      <w:r>
-        <w:rPr>
-          <w:rFonts w:ascii="Times New Roman" w:hAnsi="Times New Roman" w:cs="Times New Roman"/>
-          <w:b/>
-          <w:sz w:val="24"/>
-          <w:szCs w:val="24"/>
-        </w:rPr>
-        <w:tab/>
-        <w:t>Changes 1-22</w:t>
-      </w:r>
-    </w:p>
-    <w:p>
-      <w:pPr>
-        <w:autoSpaceDE w:val="0"/>
-        <w:autoSpaceDN w:val="0"/>
-        <w:adjustRightInd w:val="0"/>
-        <w:spacing w:after="0" w:line="240" w:lineRule="auto"/>
-        <w:rPr>
-          <w:rFonts w:ascii="Times New Roman" w:hAnsi="Times New Roman" w:cs="Times New Roman"/>
-          <w:sz w:val="24"/>
-          <w:szCs w:val="24"/>
-        </w:rPr>
-      </w:pPr>
-      <w:r>
-        <w:rPr>
-          <w:rFonts w:ascii="Times New Roman" w:hAnsi="Times New Roman" w:cs="Times New Roman"/>
-          <w:sz w:val="24"/>
-          <w:szCs w:val="24"/>
-        </w:rPr>
-        <w:tab/>
-        <w:t>No changes made.</w:t>
-      </w:r>
-    </w:p>
-    <w:p>
-      <w:pPr>
-        <w:autoSpaceDE w:val="0"/>
-        <w:autoSpaceDN w:val="0"/>
-        <w:adjustRightInd w:val="0"/>
-        <w:spacing w:after="0" w:line="240" w:lineRule="auto"/>
-        <w:rPr>
-          <w:rFonts w:ascii="Times New Roman" w:hAnsi="Times New Roman" w:cs="Times New Roman"/>
-          <w:sz w:val="24"/>
-          <w:szCs w:val="24"/>
-        </w:rPr>
-      </w:pPr>
-    </w:p>
-    <w:p>
-      <w:pPr>
-        <w:autoSpaceDE w:val="0"/>
-        <w:autoSpaceDN w:val="0"/>
-        <w:adjustRightInd w:val="0"/>
-        <w:spacing w:after="0" w:line="240" w:lineRule="auto"/>
-        <w:rPr>
-          <w:rFonts w:ascii="Times New Roman" w:hAnsi="Times New Roman" w:cs="Times New Roman"/>
-          <w:sz w:val="24"/>
-          <w:szCs w:val="24"/>
-        </w:rPr>
-      </w:pPr>
-    </w:p>
-    <w:p>
-      <w:pPr>
-        <w:autoSpaceDE w:val="0"/>
-        <w:autoSpaceDN w:val="0"/>
-        <w:adjustRightInd w:val="0"/>
-        <w:spacing w:after="0" w:line="240" w:lineRule="auto"/>
-        <w:rPr>
-          <w:rFonts w:ascii="Times New Roman" w:hAnsi="Times New Roman" w:cs="Times New Roman"/>
-          <w:b/>
-          <w:sz w:val="24"/>
-          <w:szCs w:val="24"/>
-        </w:rPr>
-      </w:pPr>
-      <w:r>
-        <w:rPr>
-          <w:rFonts w:ascii="Times New Roman" w:hAnsi="Times New Roman" w:cs="Times New Roman"/>
-          <w:b/>
-          <w:sz w:val="24"/>
-          <w:szCs w:val="24"/>
-        </w:rPr>
-        <w:t>Minor Comment 1-23</w:t>
-      </w:r>
-    </w:p>
-    <w:p>
-      <w:pPr>
-        <w:autoSpaceDE w:val="0"/>
-        <w:autoSpaceDN w:val="0"/>
-        <w:adjustRightInd w:val="0"/>
-        <w:spacing w:after="0" w:line="240" w:lineRule="auto"/>
-        <w:rPr>
-          <w:rFonts w:ascii="Times New Roman" w:hAnsi="Times New Roman" w:cs="Times New Roman"/>
-          <w:sz w:val="24"/>
-          <w:szCs w:val="24"/>
-        </w:rPr>
-      </w:pPr>
-      <w:r>
-        <w:rPr>
-          <w:rFonts w:ascii="Times New Roman" w:hAnsi="Times New Roman" w:cs="Times New Roman"/>
-          <w:sz w:val="24"/>
-          <w:szCs w:val="24"/>
-        </w:rPr>
-        <w:t>L147-156: Be more precise. What was the volume of the reactor? What was the volume of the</w:t>
-      </w:r>
-    </w:p>
-    <w:p>
-      <w:pPr>
-        <w:autoSpaceDE w:val="0"/>
-        <w:autoSpaceDN w:val="0"/>
-        <w:adjustRightInd w:val="0"/>
-        <w:spacing w:after="0" w:line="240" w:lineRule="auto"/>
-        <w:rPr>
-          <w:rFonts w:ascii="Times New Roman" w:hAnsi="Times New Roman" w:cs="Times New Roman"/>
-          <w:sz w:val="24"/>
-          <w:szCs w:val="24"/>
-        </w:rPr>
-      </w:pPr>
-      <w:r>
-        <w:rPr>
-          <w:rFonts w:ascii="Times New Roman" w:hAnsi="Times New Roman" w:cs="Times New Roman"/>
-          <w:sz w:val="24"/>
-          <w:szCs w:val="24"/>
-        </w:rPr>
-        <w:t>aggregate? How much time did it take to replenish solution volume once based on the used flow</w:t>
-      </w:r>
-    </w:p>
-    <w:p>
-      <w:pPr>
-        <w:autoSpaceDE w:val="0"/>
-        <w:autoSpaceDN w:val="0"/>
-        <w:adjustRightInd w:val="0"/>
-        <w:spacing w:after="0" w:line="240" w:lineRule="auto"/>
-        <w:rPr>
-          <w:rFonts w:ascii="Times New Roman" w:hAnsi="Times New Roman" w:cs="Times New Roman"/>
-          <w:sz w:val="24"/>
-          <w:szCs w:val="24"/>
-        </w:rPr>
-      </w:pPr>
-      <w:r>
-        <w:rPr>
-          <w:rFonts w:ascii="Times New Roman" w:hAnsi="Times New Roman" w:cs="Times New Roman"/>
-          <w:sz w:val="24"/>
-          <w:szCs w:val="24"/>
-        </w:rPr>
-        <w:t>rate? This information is essential for better interpretation of results.</w:t>
-      </w:r>
-    </w:p>
-    <w:p>
-      <w:pPr>
-        <w:autoSpaceDE w:val="0"/>
-        <w:autoSpaceDN w:val="0"/>
-        <w:adjustRightInd w:val="0"/>
-        <w:spacing w:after="0" w:line="240" w:lineRule="auto"/>
-        <w:rPr>
-          <w:rFonts w:ascii="Times New Roman" w:hAnsi="Times New Roman" w:cs="Times New Roman"/>
-          <w:sz w:val="24"/>
-          <w:szCs w:val="24"/>
-        </w:rPr>
-      </w:pPr>
-    </w:p>
-    <w:p>
-      <w:pPr>
-        <w:autoSpaceDE w:val="0"/>
-        <w:autoSpaceDN w:val="0"/>
-        <w:adjustRightInd w:val="0"/>
-        <w:spacing w:after="0" w:line="240" w:lineRule="auto"/>
-        <w:rPr>
-          <w:rFonts w:ascii="Times New Roman" w:hAnsi="Times New Roman" w:cs="Times New Roman"/>
-          <w:b/>
-          <w:sz w:val="24"/>
-          <w:szCs w:val="24"/>
-        </w:rPr>
-      </w:pPr>
-      <w:r>
-        <w:rPr>
-          <w:rFonts w:ascii="Times New Roman" w:hAnsi="Times New Roman" w:cs="Times New Roman"/>
-          <w:b/>
-          <w:sz w:val="24"/>
-          <w:szCs w:val="24"/>
-        </w:rPr>
-        <w:tab/>
-        <w:t>Response 1-23</w:t>
-      </w:r>
-    </w:p>
-    <w:p>
-      <w:pPr>
-        <w:autoSpaceDE w:val="0"/>
-        <w:autoSpaceDN w:val="0"/>
-        <w:adjustRightInd w:val="0"/>
-        <w:spacing w:after="0" w:line="240" w:lineRule="auto"/>
         <w:ind w:left="720" w:hanging="720"/>
         <w:rPr>
           <w:rFonts w:ascii="Times New Roman" w:hAnsi="Times New Roman" w:cs="Times New Roman"/>
           <w:sz w:val="24"/>
           <w:szCs w:val="24"/>
         </w:rPr>
-      </w:pPr>
-      <w:r>
-        <w:rPr>
-          <w:rFonts w:ascii="Times New Roman" w:hAnsi="Times New Roman" w:cs="Times New Roman"/>
-          <w:sz w:val="24"/>
-          <w:szCs w:val="24"/>
-        </w:rPr>
-        <w:tab/>
-      </w:r>
-      <w:r>
-        <w:rPr>
-          <w:rFonts w:ascii="Times New Roman" w:hAnsi="Times New Roman" w:cs="Times New Roman"/>
-          <w:sz w:val="24"/>
-          <w:szCs w:val="24"/>
-        </w:rPr>
-        <w:t xml:space="preserve">The details are now provided in the manuscript.  </w:t>
-      </w:r>
-    </w:p>
-    <w:p>
-      <w:pPr>
-        <w:autoSpaceDE w:val="0"/>
-        <w:autoSpaceDN w:val="0"/>
-        <w:adjustRightInd w:val="0"/>
-        <w:spacing w:after="0" w:line="240" w:lineRule="auto"/>
-        <w:rPr>
-          <w:rFonts w:ascii="Times New Roman" w:hAnsi="Times New Roman" w:cs="Times New Roman"/>
-          <w:sz w:val="24"/>
-          <w:szCs w:val="24"/>
-        </w:rPr>
-      </w:pPr>
-    </w:p>
-    <w:p>
-      <w:pPr>
-        <w:autoSpaceDE w:val="0"/>
-        <w:autoSpaceDN w:val="0"/>
-        <w:adjustRightInd w:val="0"/>
-        <w:spacing w:after="0" w:line="240" w:lineRule="auto"/>
-        <w:rPr>
-          <w:rFonts w:ascii="Times New Roman" w:hAnsi="Times New Roman" w:cs="Times New Roman"/>
-          <w:b/>
-          <w:sz w:val="24"/>
-          <w:szCs w:val="24"/>
-        </w:rPr>
-      </w:pPr>
-      <w:r>
-        <w:rPr>
-          <w:rFonts w:ascii="Times New Roman" w:hAnsi="Times New Roman" w:cs="Times New Roman"/>
-          <w:b/>
-          <w:sz w:val="24"/>
-          <w:szCs w:val="24"/>
-        </w:rPr>
-        <w:tab/>
-        <w:t>Changes 1-23</w:t>
-      </w:r>
-    </w:p>
-    <w:p>
-      <w:pPr>
-        <w:autoSpaceDE w:val="0"/>
-        <w:autoSpaceDN w:val="0"/>
-        <w:adjustRightInd w:val="0"/>
-        <w:spacing w:after="0" w:line="240" w:lineRule="auto"/>
-        <w:ind w:left="720"/>
-        <w:rPr>
-          <w:rFonts w:ascii="Times New Roman" w:hAnsi="Times New Roman" w:cs="Times New Roman"/>
-          <w:sz w:val="24"/>
-          <w:szCs w:val="24"/>
-        </w:rPr>
-      </w:pPr>
-      <w:r>
-        <w:rPr>
-          <w:rFonts w:ascii="Times New Roman" w:hAnsi="Times New Roman" w:cs="Times New Roman"/>
-          <w:sz w:val="24"/>
-          <w:szCs w:val="24"/>
-        </w:rPr>
-        <w:t>We've include the</w:t>
-      </w:r>
-      <w:r>
-        <w:rPr>
-          <w:rFonts w:ascii="Times New Roman" w:hAnsi="Times New Roman" w:cs="Times New Roman"/>
-          <w:sz w:val="24"/>
-          <w:szCs w:val="24"/>
-        </w:rPr>
-        <w:t xml:space="preserve"> dimensions and</w:t>
-      </w:r>
-      <w:r>
-        <w:rPr>
-          <w:rFonts w:ascii="Times New Roman" w:hAnsi="Times New Roman" w:cs="Times New Roman"/>
-          <w:sz w:val="24"/>
-          <w:szCs w:val="24"/>
-        </w:rPr>
-        <w:t xml:space="preserve"> volume of the reactor, volume of aggregate, and time required to exchange one reactor volume of solution based on flow rate in methods section under section </w:t>
-      </w:r>
-      <w:r>
-        <w:rPr>
-          <w:rFonts w:ascii="Times New Roman" w:hAnsi="Times New Roman" w:cs="Times New Roman"/>
-          <w:b/>
-          <w:sz w:val="24"/>
-          <w:szCs w:val="24"/>
-        </w:rPr>
-        <w:t>Flow-through reactor experimental procedure</w:t>
-      </w:r>
-      <w:r>
-        <w:rPr>
-          <w:rFonts w:ascii="Times New Roman" w:hAnsi="Times New Roman" w:cs="Times New Roman"/>
-          <w:sz w:val="24"/>
-          <w:szCs w:val="24"/>
-        </w:rPr>
-        <w:t>.</w:t>
-      </w:r>
-      <w:r>
-        <w:rPr>
-          <w:rFonts w:ascii="Times New Roman" w:hAnsi="Times New Roman" w:cs="Times New Roman"/>
-          <w:sz w:val="24"/>
-          <w:szCs w:val="24"/>
-        </w:rPr>
-        <w:t xml:space="preserve">  Specifically, the volume of the reactor was 75.6 mL and the volume of the aggregate was 8.18 cm</w:t>
-      </w:r>
-      <w:r>
-        <w:rPr>
-          <w:rFonts w:ascii="Times New Roman" w:hAnsi="Times New Roman" w:cs="Times New Roman"/>
-          <w:sz w:val="24"/>
-          <w:szCs w:val="24"/>
-          <w:vertAlign w:val="superscript"/>
-        </w:rPr>
-        <w:t>3</w:t>
-      </w:r>
-      <w:r>
-        <w:rPr>
-          <w:rFonts w:ascii="Times New Roman" w:hAnsi="Times New Roman" w:cs="Times New Roman"/>
-          <w:sz w:val="24"/>
-          <w:szCs w:val="24"/>
-        </w:rPr>
-        <w:t xml:space="preserve"> with a porosity of approximately 0.6. The solution flow rate was set at 1 mL per hour, therefore, it took approximately 71 hours to replenish the solution volume within the reactor.</w:t>
-      </w:r>
-    </w:p>
-    <w:p>
-      <w:pPr>
-        <w:autoSpaceDE w:val="0"/>
-        <w:autoSpaceDN w:val="0"/>
-        <w:adjustRightInd w:val="0"/>
-        <w:spacing w:after="0" w:line="240" w:lineRule="auto"/>
-        <w:rPr>
-          <w:rFonts w:ascii="Times New Roman" w:hAnsi="Times New Roman" w:cs="Times New Roman"/>
-          <w:sz w:val="24"/>
-          <w:szCs w:val="24"/>
-        </w:rPr>
-      </w:pPr>
-    </w:p>
-    <w:p>
-      <w:pPr>
-        <w:autoSpaceDE w:val="0"/>
-        <w:autoSpaceDN w:val="0"/>
-        <w:adjustRightInd w:val="0"/>
-        <w:spacing w:after="0" w:line="240" w:lineRule="auto"/>
-        <w:rPr>
-          <w:rFonts w:ascii="Times New Roman" w:hAnsi="Times New Roman" w:cs="Times New Roman"/>
-          <w:b/>
-          <w:sz w:val="24"/>
-          <w:szCs w:val="24"/>
-        </w:rPr>
-      </w:pPr>
-      <w:r>
-        <w:rPr>
-          <w:rFonts w:ascii="Times New Roman" w:hAnsi="Times New Roman" w:cs="Times New Roman"/>
-          <w:b/>
-          <w:sz w:val="24"/>
-          <w:szCs w:val="24"/>
-        </w:rPr>
-        <w:t>Minor Comment 1-24</w:t>
-      </w:r>
-    </w:p>
-    <w:p>
-      <w:pPr>
-        <w:autoSpaceDE w:val="0"/>
-        <w:autoSpaceDN w:val="0"/>
-        <w:adjustRightInd w:val="0"/>
-        <w:spacing w:after="0" w:line="240" w:lineRule="auto"/>
-        <w:rPr>
-          <w:rFonts w:ascii="Times New Roman" w:hAnsi="Times New Roman" w:cs="Times New Roman"/>
-          <w:sz w:val="24"/>
-          <w:szCs w:val="24"/>
-        </w:rPr>
-      </w:pPr>
-      <w:r>
-        <w:rPr>
-          <w:rFonts w:ascii="Times New Roman" w:hAnsi="Times New Roman" w:cs="Times New Roman"/>
-          <w:sz w:val="24"/>
-          <w:szCs w:val="24"/>
-        </w:rPr>
-        <w:t>L160-165: Include short statement on working principle? Was As(III) purged to get</w:t>
-      </w:r>
-    </w:p>
-    <w:p>
-      <w:pPr>
-        <w:autoSpaceDE w:val="0"/>
-        <w:autoSpaceDN w:val="0"/>
-        <w:adjustRightInd w:val="0"/>
-        <w:spacing w:after="0" w:line="240" w:lineRule="auto"/>
-        <w:rPr>
-          <w:rFonts w:ascii="Times New Roman" w:hAnsi="Times New Roman" w:cs="Times New Roman"/>
-          <w:sz w:val="24"/>
-          <w:szCs w:val="24"/>
-        </w:rPr>
-      </w:pPr>
-      <w:r>
-        <w:rPr>
-          <w:rFonts w:ascii="Times New Roman" w:hAnsi="Times New Roman" w:cs="Times New Roman"/>
-          <w:sz w:val="24"/>
-          <w:szCs w:val="24"/>
-        </w:rPr>
-        <w:t>measurement of As total and As(V) (and As(III) by difference)?</w:t>
-      </w:r>
-    </w:p>
-    <w:p>
-      <w:pPr>
-        <w:autoSpaceDE w:val="0"/>
-        <w:autoSpaceDN w:val="0"/>
-        <w:adjustRightInd w:val="0"/>
-        <w:spacing w:after="0" w:line="240" w:lineRule="auto"/>
-        <w:rPr>
-          <w:rFonts w:ascii="Times New Roman" w:hAnsi="Times New Roman" w:cs="Times New Roman"/>
-          <w:sz w:val="24"/>
-          <w:szCs w:val="24"/>
-        </w:rPr>
-      </w:pPr>
-    </w:p>
-    <w:p>
-      <w:pPr>
-        <w:autoSpaceDE w:val="0"/>
-        <w:autoSpaceDN w:val="0"/>
-        <w:adjustRightInd w:val="0"/>
-        <w:spacing w:after="0" w:line="240" w:lineRule="auto"/>
-        <w:rPr>
-          <w:rFonts w:ascii="Times New Roman" w:hAnsi="Times New Roman" w:cs="Times New Roman"/>
-          <w:b/>
-          <w:sz w:val="24"/>
-          <w:szCs w:val="24"/>
-        </w:rPr>
-      </w:pPr>
-      <w:r>
-        <w:rPr>
-          <w:rFonts w:ascii="Times New Roman" w:hAnsi="Times New Roman" w:cs="Times New Roman"/>
-          <w:b/>
-          <w:sz w:val="24"/>
-          <w:szCs w:val="24"/>
-        </w:rPr>
-        <w:tab/>
-        <w:t>Response 1-24</w:t>
-      </w:r>
-    </w:p>
-    <w:p>
-      <w:pPr>
-        <w:autoSpaceDE w:val="0"/>
-        <w:autoSpaceDN w:val="0"/>
-        <w:adjustRightInd w:val="0"/>
-        <w:spacing w:after="0" w:line="240" w:lineRule="auto"/>
-        <w:ind w:left="720"/>
-        <w:rPr>
-          <w:rFonts w:ascii="Times New Roman" w:hAnsi="Times New Roman" w:cs="Times New Roman"/>
-          <w:sz w:val="24"/>
-          <w:szCs w:val="24"/>
-        </w:rPr>
-      </w:pPr>
-      <w:r>
-        <w:rPr>
-          <w:rFonts w:ascii="Times New Roman" w:hAnsi="Times New Roman" w:cs="Times New Roman"/>
-          <w:sz w:val="24"/>
-          <w:szCs w:val="24"/>
-        </w:rPr>
-        <w:t>Yes, arsenite is reduced by sodium borohydride, generting arsine gas,</w:t>
-      </w:r>
-      <w:r>
-        <w:rPr>
-          <w:rFonts w:ascii="Times New Roman" w:hAnsi="Times New Roman" w:cs="Times New Roman"/>
-          <w:sz w:val="24"/>
-          <w:szCs w:val="24"/>
-        </w:rPr>
-        <w:t xml:space="preserve"> which is purged out of solution by N</w:t>
-      </w:r>
-      <w:r>
-        <w:rPr>
-          <w:rFonts w:ascii="Times New Roman" w:hAnsi="Times New Roman" w:cs="Times New Roman"/>
-          <w:sz w:val="24"/>
-          <w:szCs w:val="24"/>
-          <w:vertAlign w:val="subscript"/>
-        </w:rPr>
-        <w:t>2</w:t>
-      </w:r>
-      <w:r>
-        <w:rPr>
-          <w:rFonts w:ascii="Times New Roman" w:hAnsi="Times New Roman" w:cs="Times New Roman"/>
-          <w:sz w:val="24"/>
-          <w:szCs w:val="24"/>
-        </w:rPr>
-        <w:t>, leaving only As(V) in the remaining solution. Total As is measured in a separate untreated sample and As(III) is calculated as the difference between the untreated total sample and the treated, purged sample.</w:t>
-      </w:r>
-    </w:p>
-    <w:p>
-      <w:pPr>
-        <w:autoSpaceDE w:val="0"/>
-        <w:autoSpaceDN w:val="0"/>
-        <w:adjustRightInd w:val="0"/>
-        <w:spacing w:after="0" w:line="240" w:lineRule="auto"/>
-        <w:rPr>
-          <w:rFonts w:ascii="Times New Roman" w:hAnsi="Times New Roman" w:cs="Times New Roman"/>
-          <w:b/>
-          <w:sz w:val="24"/>
-          <w:szCs w:val="24"/>
-        </w:rPr>
-      </w:pPr>
-    </w:p>
-    <w:p>
-      <w:pPr>
-        <w:autoSpaceDE w:val="0"/>
-        <w:autoSpaceDN w:val="0"/>
-        <w:adjustRightInd w:val="0"/>
-        <w:spacing w:after="0" w:line="240" w:lineRule="auto"/>
-        <w:rPr>
-          <w:rFonts w:ascii="Times New Roman" w:hAnsi="Times New Roman" w:cs="Times New Roman"/>
-          <w:b/>
-          <w:sz w:val="24"/>
-          <w:szCs w:val="24"/>
-        </w:rPr>
-      </w:pPr>
-      <w:r>
-        <w:rPr>
-          <w:rFonts w:ascii="Times New Roman" w:hAnsi="Times New Roman" w:cs="Times New Roman"/>
-          <w:b/>
-          <w:sz w:val="24"/>
-          <w:szCs w:val="24"/>
-        </w:rPr>
-        <w:tab/>
-        <w:t>Changes 1-23</w:t>
-      </w:r>
-    </w:p>
-    <w:p>
-      <w:pPr>
-        <w:autoSpaceDE w:val="0"/>
-        <w:autoSpaceDN w:val="0"/>
-        <w:adjustRightInd w:val="0"/>
-        <w:spacing w:after="0" w:line="240" w:lineRule="auto"/>
-        <w:ind w:left="720"/>
-        <w:rPr>
-          <w:rFonts w:ascii="Times New Roman" w:hAnsi="Times New Roman" w:cs="Times New Roman"/>
-          <w:sz w:val="24"/>
-          <w:szCs w:val="24"/>
-        </w:rPr>
-      </w:pPr>
-      <w:r>
-        <w:rPr>
-          <w:rFonts w:ascii="Times New Roman" w:hAnsi="Times New Roman" w:cs="Times New Roman"/>
-          <w:sz w:val="24"/>
-          <w:szCs w:val="24"/>
-        </w:rPr>
-        <w:t>We've added two statements to clearly state that sodium borohydride acts as a reductant of As(III) to form arsine gas</w:t>
-      </w:r>
-      <w:r>
-        <w:rPr>
-          <w:rFonts w:ascii="Times New Roman" w:hAnsi="Times New Roman" w:cs="Times New Roman"/>
-          <w:sz w:val="24"/>
-          <w:szCs w:val="24"/>
-        </w:rPr>
-        <w:t>,</w:t>
-      </w:r>
-      <w:r>
-        <w:rPr>
-          <w:rFonts w:ascii="Times New Roman" w:hAnsi="Times New Roman" w:cs="Times New Roman"/>
-          <w:sz w:val="24"/>
-          <w:szCs w:val="24"/>
-        </w:rPr>
-        <w:t xml:space="preserve"> and that As(III) is calculated by taking the difference between treated and untreated samples.</w:t>
-      </w:r>
-    </w:p>
-    <w:p>
-      <w:pPr>
-        <w:autoSpaceDE w:val="0"/>
-        <w:autoSpaceDN w:val="0"/>
-        <w:adjustRightInd w:val="0"/>
-        <w:spacing w:after="0" w:line="240" w:lineRule="auto"/>
-        <w:rPr>
-          <w:rFonts w:ascii="Times New Roman" w:hAnsi="Times New Roman" w:cs="Times New Roman"/>
-          <w:sz w:val="24"/>
-          <w:szCs w:val="24"/>
-        </w:rPr>
-      </w:pPr>
-    </w:p>
-    <w:p>
-      <w:pPr>
-        <w:autoSpaceDE w:val="0"/>
-        <w:autoSpaceDN w:val="0"/>
-        <w:adjustRightInd w:val="0"/>
-        <w:spacing w:after="0" w:line="240" w:lineRule="auto"/>
-        <w:rPr>
-          <w:rFonts w:ascii="Times New Roman" w:hAnsi="Times New Roman" w:cs="Times New Roman"/>
-          <w:sz w:val="24"/>
-          <w:szCs w:val="24"/>
-        </w:rPr>
-      </w:pPr>
-    </w:p>
-    <w:p>
-      <w:pPr>
-        <w:autoSpaceDE w:val="0"/>
-        <w:autoSpaceDN w:val="0"/>
-        <w:adjustRightInd w:val="0"/>
-        <w:spacing w:after="0" w:line="240" w:lineRule="auto"/>
-        <w:rPr>
-          <w:rFonts w:ascii="Times New Roman" w:hAnsi="Times New Roman" w:cs="Times New Roman"/>
-          <w:b/>
-          <w:sz w:val="24"/>
-          <w:szCs w:val="24"/>
-        </w:rPr>
-      </w:pPr>
-      <w:r>
-        <w:rPr>
-          <w:rFonts w:ascii="Times New Roman" w:hAnsi="Times New Roman" w:cs="Times New Roman"/>
-          <w:b/>
-          <w:sz w:val="24"/>
-          <w:szCs w:val="24"/>
-        </w:rPr>
-        <w:t>Minor Comment 1-25</w:t>
-      </w:r>
-    </w:p>
-    <w:p>
-      <w:pPr>
-        <w:autoSpaceDE w:val="0"/>
-        <w:autoSpaceDN w:val="0"/>
-        <w:adjustRightInd w:val="0"/>
-        <w:spacing w:after="0" w:line="240" w:lineRule="auto"/>
-        <w:rPr>
-          <w:rFonts w:ascii="Times New Roman" w:hAnsi="Times New Roman" w:cs="Times New Roman"/>
-          <w:sz w:val="24"/>
-          <w:szCs w:val="24"/>
-        </w:rPr>
-      </w:pPr>
-      <w:r>
-        <w:rPr>
-          <w:rFonts w:ascii="Times New Roman" w:hAnsi="Times New Roman" w:cs="Times New Roman"/>
-          <w:sz w:val="24"/>
-          <w:szCs w:val="24"/>
-        </w:rPr>
-        <w:t>L168-170: Did you ever test whether zonation was radially symmetric (i.e., same in all directions</w:t>
-      </w:r>
-    </w:p>
-    <w:p>
-      <w:pPr>
-        <w:autoSpaceDE w:val="0"/>
-        <w:autoSpaceDN w:val="0"/>
-        <w:adjustRightInd w:val="0"/>
-        <w:spacing w:after="0" w:line="240" w:lineRule="auto"/>
-        <w:rPr>
-          <w:rFonts w:ascii="Times New Roman" w:hAnsi="Times New Roman" w:cs="Times New Roman"/>
-          <w:sz w:val="24"/>
-          <w:szCs w:val="24"/>
-        </w:rPr>
-      </w:pPr>
-      <w:r>
-        <w:rPr>
-          <w:rFonts w:ascii="Times New Roman" w:hAnsi="Times New Roman" w:cs="Times New Roman"/>
-          <w:sz w:val="24"/>
-          <w:szCs w:val="24"/>
-        </w:rPr>
-        <w:t>from center of aggregate)? Was reactor solution stirred, such that there is no chemical gradient in</w:t>
-      </w:r>
-    </w:p>
-    <w:p>
-      <w:pPr>
-        <w:autoSpaceDE w:val="0"/>
-        <w:autoSpaceDN w:val="0"/>
-        <w:adjustRightInd w:val="0"/>
-        <w:spacing w:after="0" w:line="240" w:lineRule="auto"/>
-        <w:rPr>
-          <w:rFonts w:ascii="Times New Roman" w:hAnsi="Times New Roman" w:cs="Times New Roman"/>
-          <w:sz w:val="24"/>
-          <w:szCs w:val="24"/>
-        </w:rPr>
-      </w:pPr>
-      <w:r>
-        <w:rPr>
-          <w:rFonts w:ascii="Times New Roman" w:hAnsi="Times New Roman" w:cs="Times New Roman"/>
-          <w:sz w:val="24"/>
-          <w:szCs w:val="24"/>
-        </w:rPr>
-        <w:t>solution surrounding aggregate?</w:t>
-      </w:r>
-    </w:p>
-    <w:p>
-      <w:pPr>
-        <w:autoSpaceDE w:val="0"/>
-        <w:autoSpaceDN w:val="0"/>
-        <w:adjustRightInd w:val="0"/>
-        <w:spacing w:after="0" w:line="240" w:lineRule="auto"/>
-        <w:rPr>
-          <w:rFonts w:ascii="Times New Roman" w:hAnsi="Times New Roman" w:cs="Times New Roman"/>
-          <w:sz w:val="24"/>
-          <w:szCs w:val="24"/>
-        </w:rPr>
-      </w:pPr>
-    </w:p>
-    <w:p>
-      <w:pPr>
-        <w:autoSpaceDE w:val="0"/>
-        <w:autoSpaceDN w:val="0"/>
-        <w:adjustRightInd w:val="0"/>
-        <w:spacing w:after="0" w:line="240" w:lineRule="auto"/>
-        <w:rPr>
-          <w:rFonts w:ascii="Times New Roman" w:hAnsi="Times New Roman" w:cs="Times New Roman"/>
-          <w:b/>
-          <w:sz w:val="24"/>
-          <w:szCs w:val="24"/>
-        </w:rPr>
-      </w:pPr>
-      <w:r>
-        <w:rPr>
-          <w:rFonts w:ascii="Times New Roman" w:hAnsi="Times New Roman" w:cs="Times New Roman"/>
-          <w:b/>
-          <w:sz w:val="24"/>
-          <w:szCs w:val="24"/>
-        </w:rPr>
-        <w:tab/>
-        <w:t>Response 1-24</w:t>
-      </w:r>
-    </w:p>
-    <w:p>
-      <w:pPr>
-        <w:autoSpaceDE w:val="0"/>
-        <w:autoSpaceDN w:val="0"/>
-        <w:adjustRightInd w:val="0"/>
-        <w:spacing w:after="0" w:line="240" w:lineRule="auto"/>
-        <w:ind w:left="720" w:hanging="720"/>
-        <w:rPr>
-          <w:rFonts w:ascii="Times New Roman" w:hAnsi="Times New Roman" w:cs="Times New Roman"/>
-          <w:sz w:val="24"/>
-          <w:szCs w:val="24"/>
-        </w:rPr>
-      </w:pPr>
-      <w:r>
-        <w:rPr>
-          <w:rFonts w:ascii="Times New Roman" w:hAnsi="Times New Roman" w:cs="Times New Roman"/>
-          <w:sz w:val="24"/>
-          <w:szCs w:val="24"/>
-        </w:rPr>
-        <w:tab/>
-      </w:r>
-      <w:r>
-        <w:rPr>
-          <w:rFonts w:ascii="Times New Roman" w:hAnsi="Times New Roman" w:cs="Times New Roman"/>
-          <w:sz w:val="24"/>
-          <w:szCs w:val="24"/>
-        </w:rPr>
-        <w:t>R</w:t>
-      </w:r>
-      <w:r>
-        <w:rPr>
-          <w:rFonts w:ascii="Times New Roman" w:hAnsi="Times New Roman" w:cs="Times New Roman"/>
-          <w:sz w:val="24"/>
-          <w:szCs w:val="24"/>
-        </w:rPr>
-        <w:t>adial symmetry of the reducing zones</w:t>
-      </w:r>
-      <w:r>
-        <w:rPr>
-          <w:rFonts w:ascii="Times New Roman" w:hAnsi="Times New Roman" w:cs="Times New Roman"/>
-          <w:sz w:val="24"/>
-          <w:szCs w:val="24"/>
-        </w:rPr>
-        <w:t xml:space="preserve"> is easily noted by the color transformation of the aggregate.  We have conducted dozens of aggregates and the transformations are always highly symmetric</w:t>
-      </w:r>
-      <w:r>
-        <w:rPr>
-          <w:rFonts w:ascii="Times New Roman" w:hAnsi="Times New Roman" w:cs="Times New Roman"/>
-          <w:sz w:val="24"/>
-          <w:szCs w:val="24"/>
-        </w:rPr>
-        <w:t>. T</w:t>
-      </w:r>
-      <w:r>
-        <w:rPr>
-          <w:rFonts w:ascii="Times New Roman" w:hAnsi="Times New Roman" w:cs="Times New Roman"/>
-          <w:sz w:val="24"/>
-          <w:szCs w:val="24"/>
-        </w:rPr>
-        <w:t>he aerated solution</w:t>
-      </w:r>
-      <w:r>
-        <w:rPr>
-          <w:rFonts w:ascii="Times New Roman" w:hAnsi="Times New Roman" w:cs="Times New Roman"/>
-          <w:sz w:val="24"/>
-          <w:szCs w:val="24"/>
-        </w:rPr>
-        <w:t xml:space="preserve"> surrounding the aggregate</w:t>
-      </w:r>
-      <w:r>
-        <w:rPr>
-          <w:rFonts w:ascii="Times New Roman" w:hAnsi="Times New Roman" w:cs="Times New Roman"/>
-          <w:sz w:val="24"/>
-          <w:szCs w:val="24"/>
-        </w:rPr>
-        <w:t xml:space="preserve"> was continuously </w:t>
-      </w:r>
-      <w:r>
-        <w:rPr>
-          <w:rFonts w:ascii="Times New Roman" w:hAnsi="Times New Roman" w:cs="Times New Roman"/>
-          <w:sz w:val="24"/>
-          <w:szCs w:val="24"/>
-        </w:rPr>
-        <w:t>mixed</w:t>
-      </w:r>
-      <w:r>
-        <w:rPr>
-          <w:rFonts w:ascii="Times New Roman" w:hAnsi="Times New Roman" w:cs="Times New Roman"/>
-          <w:sz w:val="24"/>
-          <w:szCs w:val="24"/>
-        </w:rPr>
-        <w:t xml:space="preserve"> throughout the experiment. The solution in the anoxic reactors w</w:t>
-      </w:r>
-      <w:r>
-        <w:rPr>
-          <w:rFonts w:ascii="Times New Roman" w:hAnsi="Times New Roman" w:cs="Times New Roman"/>
-          <w:sz w:val="24"/>
-          <w:szCs w:val="24"/>
-        </w:rPr>
-        <w:t>as</w:t>
-      </w:r>
-      <w:r>
-        <w:rPr>
-          <w:rFonts w:ascii="Times New Roman" w:hAnsi="Times New Roman" w:cs="Times New Roman"/>
-          <w:sz w:val="24"/>
-          <w:szCs w:val="24"/>
-        </w:rPr>
-        <w:t xml:space="preserve"> not stirred</w:t>
-      </w:r>
-      <w:ins w:id="156" w:author="Samantha Ying" w:date="2012-05-16T14:53:00Z">
-        <w:r>
-          <w:rPr>
-            <w:rFonts w:ascii="Times New Roman" w:hAnsi="Times New Roman" w:cs="Times New Roman"/>
-            <w:sz w:val="24"/>
-            <w:szCs w:val="24"/>
-          </w:rPr>
-          <w:t>,</w:t>
-        </w:r>
-      </w:ins>
-      <w:r>
-        <w:rPr>
-          <w:rFonts w:ascii="Times New Roman" w:hAnsi="Times New Roman" w:cs="Times New Roman"/>
-          <w:sz w:val="24"/>
-          <w:szCs w:val="24"/>
-        </w:rPr>
-        <w:t xml:space="preserve"> but maintained at a flow rate sufficient to diminish solution gradients in the simulated macropore.  </w:t>
-      </w:r>
-    </w:p>
-    <w:p>
-      <w:pPr>
-        <w:autoSpaceDE w:val="0"/>
-        <w:autoSpaceDN w:val="0"/>
-        <w:adjustRightInd w:val="0"/>
-        <w:spacing w:after="0" w:line="240" w:lineRule="auto"/>
-        <w:rPr>
-          <w:rFonts w:ascii="Times New Roman" w:hAnsi="Times New Roman" w:cs="Times New Roman"/>
-          <w:sz w:val="24"/>
-          <w:szCs w:val="24"/>
-        </w:rPr>
-      </w:pPr>
-    </w:p>
-    <w:p>
-      <w:pPr>
-        <w:autoSpaceDE w:val="0"/>
-        <w:autoSpaceDN w:val="0"/>
-        <w:adjustRightInd w:val="0"/>
-        <w:spacing w:after="0" w:line="240" w:lineRule="auto"/>
-        <w:rPr>
-          <w:rFonts w:ascii="Times New Roman" w:hAnsi="Times New Roman" w:cs="Times New Roman"/>
-          <w:b/>
-          <w:sz w:val="24"/>
-          <w:szCs w:val="24"/>
-        </w:rPr>
-      </w:pPr>
-      <w:r>
-        <w:rPr>
-          <w:rFonts w:ascii="Times New Roman" w:hAnsi="Times New Roman" w:cs="Times New Roman"/>
-          <w:b/>
-          <w:sz w:val="24"/>
-          <w:szCs w:val="24"/>
-        </w:rPr>
-        <w:tab/>
-      </w:r>
-      <w:r>
-        <w:rPr>
-          <w:rFonts w:ascii="Times New Roman" w:hAnsi="Times New Roman" w:cs="Times New Roman"/>
-          <w:b/>
-          <w:sz w:val="24"/>
-          <w:szCs w:val="24"/>
-        </w:rPr>
-        <w:t>Changes 1-24</w:t>
-      </w:r>
-    </w:p>
-    <w:p>
-      <w:pPr>
-        <w:autoSpaceDE w:val="0"/>
-        <w:autoSpaceDN w:val="0"/>
-        <w:adjustRightInd w:val="0"/>
-        <w:spacing w:after="0" w:line="240" w:lineRule="auto"/>
-        <w:rPr>
-          <w:rFonts w:ascii="Times New Roman" w:hAnsi="Times New Roman" w:cs="Times New Roman"/>
-          <w:sz w:val="24"/>
-          <w:szCs w:val="24"/>
-        </w:rPr>
-      </w:pPr>
-      <w:r>
-        <w:rPr>
-          <w:rFonts w:ascii="Times New Roman" w:hAnsi="Times New Roman" w:cs="Times New Roman"/>
-          <w:b/>
-          <w:sz w:val="24"/>
-          <w:szCs w:val="24"/>
-        </w:rPr>
-        <w:tab/>
-      </w:r>
-      <w:r>
-        <w:rPr>
-          <w:rFonts w:ascii="Times New Roman" w:hAnsi="Times New Roman" w:cs="Times New Roman"/>
-          <w:sz w:val="24"/>
-          <w:szCs w:val="24"/>
-        </w:rPr>
-        <w:t>No changes made.</w:t>
-      </w:r>
-    </w:p>
-    <w:p>
-      <w:pPr>
-        <w:autoSpaceDE w:val="0"/>
-        <w:autoSpaceDN w:val="0"/>
-        <w:adjustRightInd w:val="0"/>
-        <w:spacing w:after="0" w:line="240" w:lineRule="auto"/>
-        <w:rPr>
-          <w:rFonts w:ascii="Times New Roman" w:hAnsi="Times New Roman" w:cs="Times New Roman"/>
-          <w:sz w:val="24"/>
-          <w:szCs w:val="24"/>
-        </w:rPr>
-      </w:pPr>
-    </w:p>
-    <w:p>
-      <w:pPr>
-        <w:autoSpaceDE w:val="0"/>
-        <w:autoSpaceDN w:val="0"/>
-        <w:adjustRightInd w:val="0"/>
-        <w:spacing w:after="0" w:line="240" w:lineRule="auto"/>
-        <w:rPr>
-          <w:rFonts w:ascii="Times New Roman" w:hAnsi="Times New Roman" w:cs="Times New Roman"/>
-          <w:b/>
-          <w:sz w:val="24"/>
-          <w:szCs w:val="24"/>
-        </w:rPr>
-      </w:pPr>
-      <w:r>
-        <w:rPr>
-          <w:rFonts w:ascii="Times New Roman" w:hAnsi="Times New Roman" w:cs="Times New Roman"/>
-          <w:b/>
-          <w:sz w:val="24"/>
-          <w:szCs w:val="24"/>
-        </w:rPr>
-        <w:t>Minor Comment 1-26</w:t>
-      </w:r>
-    </w:p>
-    <w:p>
-      <w:pPr>
-        <w:autoSpaceDE w:val="0"/>
-        <w:autoSpaceDN w:val="0"/>
-        <w:adjustRightInd w:val="0"/>
-        <w:spacing w:after="0" w:line="240" w:lineRule="auto"/>
-        <w:rPr>
-          <w:rFonts w:ascii="Times New Roman" w:hAnsi="Times New Roman" w:cs="Times New Roman"/>
-          <w:sz w:val="24"/>
-          <w:szCs w:val="24"/>
-        </w:rPr>
-      </w:pPr>
-      <w:r>
-        <w:rPr>
-          <w:rFonts w:ascii="Times New Roman" w:hAnsi="Times New Roman" w:cs="Times New Roman"/>
-          <w:sz w:val="24"/>
-          <w:szCs w:val="24"/>
-        </w:rPr>
-        <w:t>L175-176: Only report significant digits.</w:t>
-      </w:r>
-    </w:p>
-    <w:p>
-      <w:pPr>
-        <w:autoSpaceDE w:val="0"/>
-        <w:autoSpaceDN w:val="0"/>
-        <w:adjustRightInd w:val="0"/>
-        <w:spacing w:after="0" w:line="240" w:lineRule="auto"/>
-        <w:rPr>
-          <w:rFonts w:ascii="Times New Roman" w:hAnsi="Times New Roman" w:cs="Times New Roman"/>
-          <w:sz w:val="24"/>
-          <w:szCs w:val="24"/>
-        </w:rPr>
-      </w:pPr>
-    </w:p>
-    <w:p>
-      <w:pPr>
-        <w:autoSpaceDE w:val="0"/>
-        <w:autoSpaceDN w:val="0"/>
-        <w:adjustRightInd w:val="0"/>
-        <w:spacing w:after="0" w:line="240" w:lineRule="auto"/>
-        <w:rPr>
-          <w:rFonts w:ascii="Times New Roman" w:hAnsi="Times New Roman" w:cs="Times New Roman"/>
-          <w:b/>
-          <w:sz w:val="24"/>
-          <w:szCs w:val="24"/>
-        </w:rPr>
-      </w:pPr>
-      <w:r>
-        <w:rPr>
-          <w:rFonts w:ascii="Times New Roman" w:hAnsi="Times New Roman" w:cs="Times New Roman"/>
-          <w:b/>
-          <w:sz w:val="24"/>
-          <w:szCs w:val="24"/>
-        </w:rPr>
-        <w:tab/>
-        <w:t>Response 1-26</w:t>
-      </w:r>
-    </w:p>
-    <w:p>
-      <w:pPr>
-        <w:autoSpaceDE w:val="0"/>
-        <w:autoSpaceDN w:val="0"/>
-        <w:adjustRightInd w:val="0"/>
-        <w:spacing w:after="0" w:line="240" w:lineRule="auto"/>
-        <w:rPr>
-          <w:rFonts w:ascii="Times New Roman" w:hAnsi="Times New Roman" w:cs="Times New Roman"/>
-          <w:sz w:val="24"/>
-          <w:szCs w:val="24"/>
-        </w:rPr>
-      </w:pPr>
-      <w:r>
-        <w:rPr>
-          <w:rFonts w:ascii="Times New Roman" w:hAnsi="Times New Roman" w:cs="Times New Roman"/>
-          <w:b/>
-          <w:sz w:val="24"/>
-          <w:szCs w:val="24"/>
-        </w:rPr>
-        <w:tab/>
-      </w:r>
-      <w:r>
-        <w:rPr>
-          <w:rFonts w:ascii="Times New Roman" w:hAnsi="Times New Roman" w:cs="Times New Roman"/>
-          <w:sz w:val="24"/>
-          <w:szCs w:val="24"/>
-        </w:rPr>
-        <w:t>Agreed.</w:t>
-      </w:r>
-    </w:p>
-    <w:p>
-      <w:pPr>
-        <w:autoSpaceDE w:val="0"/>
-        <w:autoSpaceDN w:val="0"/>
-        <w:adjustRightInd w:val="0"/>
-        <w:spacing w:after="0" w:line="240" w:lineRule="auto"/>
-        <w:rPr>
-          <w:rFonts w:ascii="Times New Roman" w:hAnsi="Times New Roman" w:cs="Times New Roman"/>
-          <w:b/>
-          <w:sz w:val="24"/>
-          <w:szCs w:val="24"/>
-        </w:rPr>
-      </w:pPr>
-    </w:p>
-    <w:p>
-      <w:pPr>
-        <w:autoSpaceDE w:val="0"/>
-        <w:autoSpaceDN w:val="0"/>
-        <w:adjustRightInd w:val="0"/>
-        <w:spacing w:after="0" w:line="240" w:lineRule="auto"/>
-        <w:rPr>
-          <w:rFonts w:ascii="Times New Roman" w:hAnsi="Times New Roman" w:cs="Times New Roman"/>
-          <w:b/>
-          <w:sz w:val="24"/>
-          <w:szCs w:val="24"/>
-        </w:rPr>
-      </w:pPr>
-      <w:r>
-        <w:rPr>
-          <w:rFonts w:ascii="Times New Roman" w:hAnsi="Times New Roman" w:cs="Times New Roman"/>
-          <w:b/>
-          <w:sz w:val="24"/>
-          <w:szCs w:val="24"/>
-        </w:rPr>
-        <w:tab/>
-        <w:t>Changes 1-26</w:t>
-      </w:r>
-    </w:p>
-    <w:p>
-      <w:pPr>
-        <w:autoSpaceDE w:val="0"/>
-        <w:autoSpaceDN w:val="0"/>
-        <w:adjustRightInd w:val="0"/>
-        <w:spacing w:after="0" w:line="240" w:lineRule="auto"/>
-        <w:rPr>
-          <w:rFonts w:ascii="Times New Roman" w:hAnsi="Times New Roman" w:cs="Times New Roman"/>
-          <w:sz w:val="24"/>
-          <w:szCs w:val="24"/>
-        </w:rPr>
-      </w:pPr>
-      <w:r>
-        <w:rPr>
-          <w:rFonts w:ascii="Times New Roman" w:hAnsi="Times New Roman" w:cs="Times New Roman"/>
-          <w:sz w:val="24"/>
-          <w:szCs w:val="24"/>
-        </w:rPr>
-        <w:tab/>
-        <w:t>We've changed the values to only display significant digits.</w:t>
-      </w:r>
-    </w:p>
-    <w:p>
-      <w:pPr>
-        <w:autoSpaceDE w:val="0"/>
-        <w:autoSpaceDN w:val="0"/>
-        <w:adjustRightInd w:val="0"/>
-        <w:spacing w:after="0" w:line="240" w:lineRule="auto"/>
-        <w:rPr>
-          <w:rFonts w:ascii="Times New Roman" w:hAnsi="Times New Roman" w:cs="Times New Roman"/>
-          <w:sz w:val="24"/>
-          <w:szCs w:val="24"/>
-        </w:rPr>
-      </w:pPr>
-    </w:p>
-    <w:p>
-      <w:pPr>
-        <w:autoSpaceDE w:val="0"/>
-        <w:autoSpaceDN w:val="0"/>
-        <w:adjustRightInd w:val="0"/>
-        <w:spacing w:after="0" w:line="240" w:lineRule="auto"/>
-        <w:rPr>
-          <w:rFonts w:ascii="Times New Roman" w:hAnsi="Times New Roman" w:cs="Times New Roman"/>
-          <w:b/>
-          <w:sz w:val="24"/>
-          <w:szCs w:val="24"/>
-        </w:rPr>
-      </w:pPr>
-      <w:r>
-        <w:rPr>
-          <w:rFonts w:ascii="Times New Roman" w:hAnsi="Times New Roman" w:cs="Times New Roman"/>
-          <w:b/>
-          <w:sz w:val="24"/>
-          <w:szCs w:val="24"/>
-        </w:rPr>
-        <w:t>Minor Comment 1-27</w:t>
-      </w:r>
-    </w:p>
-    <w:p>
-      <w:pPr>
-        <w:autoSpaceDE w:val="0"/>
-        <w:autoSpaceDN w:val="0"/>
-        <w:adjustRightInd w:val="0"/>
-        <w:spacing w:after="0" w:line="240" w:lineRule="auto"/>
-        <w:rPr>
-          <w:rFonts w:ascii="Times New Roman" w:hAnsi="Times New Roman" w:cs="Times New Roman"/>
-          <w:sz w:val="24"/>
-          <w:szCs w:val="24"/>
-        </w:rPr>
-      </w:pPr>
-      <w:r>
-        <w:rPr>
-          <w:rFonts w:ascii="Times New Roman" w:hAnsi="Times New Roman" w:cs="Times New Roman"/>
-          <w:sz w:val="24"/>
-          <w:szCs w:val="24"/>
-        </w:rPr>
-        <w:t>L180-181: Samples were presumably not "sonicated anaerobically" but "sonicated in anoxic DDI</w:t>
-      </w:r>
-    </w:p>
-    <w:p>
-      <w:pPr>
-        <w:autoSpaceDE w:val="0"/>
-        <w:autoSpaceDN w:val="0"/>
-        <w:adjustRightInd w:val="0"/>
-        <w:spacing w:after="0" w:line="240" w:lineRule="auto"/>
-        <w:rPr>
-          <w:rFonts w:ascii="Times New Roman" w:hAnsi="Times New Roman" w:cs="Times New Roman"/>
-          <w:sz w:val="24"/>
-          <w:szCs w:val="24"/>
-        </w:rPr>
-      </w:pPr>
-      <w:r>
-        <w:rPr>
-          <w:rFonts w:ascii="Times New Roman" w:hAnsi="Times New Roman" w:cs="Times New Roman"/>
-          <w:sz w:val="24"/>
-          <w:szCs w:val="24"/>
-        </w:rPr>
-        <w:t>water"?</w:t>
-      </w:r>
-    </w:p>
-    <w:p>
-      <w:pPr>
-        <w:autoSpaceDE w:val="0"/>
-        <w:autoSpaceDN w:val="0"/>
-        <w:adjustRightInd w:val="0"/>
-        <w:spacing w:after="0" w:line="240" w:lineRule="auto"/>
-        <w:rPr>
-          <w:rFonts w:ascii="Times New Roman" w:hAnsi="Times New Roman" w:cs="Times New Roman"/>
-          <w:sz w:val="24"/>
-          <w:szCs w:val="24"/>
-        </w:rPr>
-      </w:pPr>
-    </w:p>
-    <w:p>
-      <w:pPr>
-        <w:autoSpaceDE w:val="0"/>
-        <w:autoSpaceDN w:val="0"/>
-        <w:adjustRightInd w:val="0"/>
-        <w:spacing w:after="0" w:line="240" w:lineRule="auto"/>
-        <w:rPr>
-          <w:rFonts w:ascii="Times New Roman" w:hAnsi="Times New Roman" w:cs="Times New Roman"/>
-          <w:b/>
-          <w:sz w:val="24"/>
-          <w:szCs w:val="24"/>
-        </w:rPr>
-      </w:pPr>
-      <w:r>
-        <w:rPr>
-          <w:rFonts w:ascii="Times New Roman" w:hAnsi="Times New Roman" w:cs="Times New Roman"/>
-          <w:b/>
-          <w:sz w:val="24"/>
-          <w:szCs w:val="24"/>
-        </w:rPr>
-        <w:tab/>
-        <w:t>Response 1-27</w:t>
-      </w:r>
-    </w:p>
-    <w:p>
-      <w:pPr>
-        <w:autoSpaceDE w:val="0"/>
-        <w:autoSpaceDN w:val="0"/>
-        <w:adjustRightInd w:val="0"/>
-        <w:spacing w:after="0" w:line="240" w:lineRule="auto"/>
-        <w:rPr>
-          <w:rFonts w:ascii="Times New Roman" w:hAnsi="Times New Roman" w:cs="Times New Roman"/>
-          <w:sz w:val="24"/>
-          <w:szCs w:val="24"/>
-        </w:rPr>
-      </w:pPr>
-      <w:r>
-        <w:rPr>
-          <w:rFonts w:ascii="Times New Roman" w:hAnsi="Times New Roman" w:cs="Times New Roman"/>
-          <w:b/>
-          <w:sz w:val="24"/>
-          <w:szCs w:val="24"/>
-        </w:rPr>
-        <w:tab/>
-      </w:r>
-      <w:r>
-        <w:rPr>
-          <w:rFonts w:ascii="Times New Roman" w:hAnsi="Times New Roman" w:cs="Times New Roman"/>
-          <w:sz w:val="24"/>
-          <w:szCs w:val="24"/>
-        </w:rPr>
-        <w:t>Yes, the reviewer's presumption is correct.</w:t>
-      </w:r>
-    </w:p>
-    <w:p>
-      <w:pPr>
-        <w:autoSpaceDE w:val="0"/>
-        <w:autoSpaceDN w:val="0"/>
-        <w:adjustRightInd w:val="0"/>
-        <w:spacing w:after="0" w:line="240" w:lineRule="auto"/>
-        <w:rPr>
-          <w:rFonts w:ascii="Times New Roman" w:hAnsi="Times New Roman" w:cs="Times New Roman"/>
-          <w:b/>
-          <w:sz w:val="24"/>
-          <w:szCs w:val="24"/>
-        </w:rPr>
-      </w:pPr>
-    </w:p>
-    <w:p>
-      <w:pPr>
-        <w:autoSpaceDE w:val="0"/>
-        <w:autoSpaceDN w:val="0"/>
-        <w:adjustRightInd w:val="0"/>
-        <w:spacing w:after="0" w:line="240" w:lineRule="auto"/>
-        <w:rPr>
-          <w:rFonts w:ascii="Times New Roman" w:hAnsi="Times New Roman" w:cs="Times New Roman"/>
-          <w:b/>
-          <w:sz w:val="24"/>
-          <w:szCs w:val="24"/>
-        </w:rPr>
-      </w:pPr>
-      <w:r>
-        <w:rPr>
-          <w:rFonts w:ascii="Times New Roman" w:hAnsi="Times New Roman" w:cs="Times New Roman"/>
-          <w:b/>
-          <w:sz w:val="24"/>
-          <w:szCs w:val="24"/>
-        </w:rPr>
-        <w:tab/>
-        <w:t>Change 1-27</w:t>
-      </w:r>
-    </w:p>
-    <w:p>
-      <w:pPr>
-        <w:autoSpaceDE w:val="0"/>
-        <w:autoSpaceDN w:val="0"/>
-        <w:adjustRightInd w:val="0"/>
-        <w:spacing w:after="0" w:line="240" w:lineRule="auto"/>
-        <w:rPr>
-          <w:rFonts w:ascii="Times New Roman" w:hAnsi="Times New Roman" w:cs="Times New Roman"/>
-          <w:sz w:val="24"/>
-          <w:szCs w:val="24"/>
-        </w:rPr>
-      </w:pPr>
-      <w:r>
-        <w:rPr>
-          <w:rFonts w:ascii="Times New Roman" w:hAnsi="Times New Roman" w:cs="Times New Roman"/>
-          <w:b/>
-          <w:sz w:val="24"/>
-          <w:szCs w:val="24"/>
-        </w:rPr>
-        <w:tab/>
-      </w:r>
-      <w:r>
-        <w:rPr>
-          <w:rFonts w:ascii="Times New Roman" w:hAnsi="Times New Roman" w:cs="Times New Roman"/>
-          <w:sz w:val="24"/>
-          <w:szCs w:val="24"/>
-        </w:rPr>
-        <w:t>Changed "sonicated anaerobically" to "sonicated in anoxic DDI water."</w:t>
-      </w:r>
-    </w:p>
-    <w:p>
-      <w:pPr>
-        <w:autoSpaceDE w:val="0"/>
-        <w:autoSpaceDN w:val="0"/>
-        <w:adjustRightInd w:val="0"/>
-        <w:spacing w:after="0" w:line="240" w:lineRule="auto"/>
-        <w:rPr>
-          <w:rFonts w:ascii="Times New Roman" w:hAnsi="Times New Roman" w:cs="Times New Roman"/>
-          <w:sz w:val="24"/>
-          <w:szCs w:val="24"/>
-        </w:rPr>
-      </w:pPr>
-    </w:p>
-    <w:p>
-      <w:pPr>
-        <w:autoSpaceDE w:val="0"/>
-        <w:autoSpaceDN w:val="0"/>
-        <w:adjustRightInd w:val="0"/>
-        <w:spacing w:after="0" w:line="240" w:lineRule="auto"/>
-        <w:rPr>
-          <w:rFonts w:ascii="Times New Roman" w:hAnsi="Times New Roman" w:cs="Times New Roman"/>
-          <w:b/>
-          <w:sz w:val="24"/>
-          <w:szCs w:val="24"/>
-        </w:rPr>
-      </w:pPr>
-      <w:r>
-        <w:rPr>
-          <w:rFonts w:ascii="Times New Roman" w:hAnsi="Times New Roman" w:cs="Times New Roman"/>
-          <w:b/>
-          <w:sz w:val="24"/>
-          <w:szCs w:val="24"/>
-        </w:rPr>
-        <w:t>Minor Comment 1-28</w:t>
-      </w:r>
-    </w:p>
-    <w:p>
-      <w:pPr>
-        <w:autoSpaceDE w:val="0"/>
-        <w:autoSpaceDN w:val="0"/>
-        <w:adjustRightInd w:val="0"/>
-        <w:spacing w:after="0" w:line="240" w:lineRule="auto"/>
-        <w:rPr>
-          <w:rFonts w:ascii="Times New Roman" w:hAnsi="Times New Roman" w:cs="Times New Roman"/>
-          <w:sz w:val="24"/>
-          <w:szCs w:val="24"/>
-        </w:rPr>
-      </w:pPr>
-      <w:r>
-        <w:rPr>
-          <w:rFonts w:ascii="Times New Roman" w:hAnsi="Times New Roman" w:cs="Times New Roman"/>
-          <w:sz w:val="24"/>
-          <w:szCs w:val="24"/>
-        </w:rPr>
-        <w:t>L194-199: Check singular/plural.</w:t>
-      </w:r>
-    </w:p>
-    <w:p>
-      <w:pPr>
-        <w:autoSpaceDE w:val="0"/>
-        <w:autoSpaceDN w:val="0"/>
-        <w:adjustRightInd w:val="0"/>
-        <w:spacing w:after="0" w:line="240" w:lineRule="auto"/>
-        <w:rPr>
-          <w:rFonts w:ascii="Times New Roman" w:hAnsi="Times New Roman" w:cs="Times New Roman"/>
-          <w:sz w:val="24"/>
-          <w:szCs w:val="24"/>
-        </w:rPr>
-      </w:pPr>
-    </w:p>
-    <w:p>
-      <w:pPr>
-        <w:autoSpaceDE w:val="0"/>
-        <w:autoSpaceDN w:val="0"/>
-        <w:adjustRightInd w:val="0"/>
-        <w:spacing w:after="0" w:line="240" w:lineRule="auto"/>
-        <w:rPr>
-          <w:rFonts w:ascii="Times New Roman" w:hAnsi="Times New Roman" w:cs="Times New Roman"/>
-          <w:b/>
-          <w:sz w:val="24"/>
-          <w:szCs w:val="24"/>
-        </w:rPr>
-      </w:pPr>
-      <w:r>
-        <w:rPr>
-          <w:rFonts w:ascii="Times New Roman" w:hAnsi="Times New Roman" w:cs="Times New Roman"/>
-          <w:b/>
-          <w:sz w:val="24"/>
-          <w:szCs w:val="24"/>
-        </w:rPr>
-        <w:tab/>
-        <w:t>Response 1-28</w:t>
-      </w:r>
-    </w:p>
-    <w:p>
-      <w:pPr>
-        <w:autoSpaceDE w:val="0"/>
-        <w:autoSpaceDN w:val="0"/>
-        <w:adjustRightInd w:val="0"/>
-        <w:spacing w:after="0" w:line="240" w:lineRule="auto"/>
-        <w:rPr>
-          <w:rFonts w:ascii="Times New Roman" w:hAnsi="Times New Roman" w:cs="Times New Roman"/>
-          <w:sz w:val="24"/>
-          <w:szCs w:val="24"/>
-        </w:rPr>
-      </w:pPr>
-      <w:r>
-        <w:rPr>
-          <w:rFonts w:ascii="Times New Roman" w:hAnsi="Times New Roman" w:cs="Times New Roman"/>
-          <w:sz w:val="24"/>
-          <w:szCs w:val="24"/>
-        </w:rPr>
-        <w:tab/>
-        <w:t>Yes, the statement should be changed from plural to singular.</w:t>
-      </w:r>
-    </w:p>
-    <w:p>
-      <w:pPr>
-        <w:autoSpaceDE w:val="0"/>
-        <w:autoSpaceDN w:val="0"/>
-        <w:adjustRightInd w:val="0"/>
-        <w:spacing w:after="0" w:line="240" w:lineRule="auto"/>
-        <w:rPr>
-          <w:rFonts w:ascii="Times New Roman" w:hAnsi="Times New Roman" w:cs="Times New Roman"/>
-          <w:sz w:val="24"/>
-          <w:szCs w:val="24"/>
-        </w:rPr>
-      </w:pPr>
-    </w:p>
-    <w:p>
-      <w:pPr>
-        <w:autoSpaceDE w:val="0"/>
-        <w:autoSpaceDN w:val="0"/>
-        <w:adjustRightInd w:val="0"/>
-        <w:spacing w:after="0" w:line="240" w:lineRule="auto"/>
-        <w:rPr>
-          <w:rFonts w:ascii="Times New Roman" w:hAnsi="Times New Roman" w:cs="Times New Roman"/>
-          <w:b/>
-          <w:sz w:val="24"/>
-          <w:szCs w:val="24"/>
-        </w:rPr>
-      </w:pPr>
-      <w:r>
-        <w:rPr>
-          <w:rFonts w:ascii="Times New Roman" w:hAnsi="Times New Roman" w:cs="Times New Roman"/>
-          <w:b/>
-          <w:sz w:val="24"/>
-          <w:szCs w:val="24"/>
-        </w:rPr>
-        <w:tab/>
-        <w:t>Changes 1-28</w:t>
-      </w:r>
-    </w:p>
-    <w:p>
-      <w:pPr>
-        <w:autoSpaceDE w:val="0"/>
-        <w:autoSpaceDN w:val="0"/>
-        <w:adjustRightInd w:val="0"/>
-        <w:spacing w:after="0" w:line="240" w:lineRule="auto"/>
-        <w:rPr>
-          <w:rFonts w:ascii="Times New Roman" w:hAnsi="Times New Roman" w:cs="Times New Roman"/>
-          <w:sz w:val="24"/>
-          <w:szCs w:val="24"/>
-        </w:rPr>
-      </w:pPr>
-      <w:r>
-        <w:rPr>
-          <w:rFonts w:ascii="Times New Roman" w:hAnsi="Times New Roman" w:cs="Times New Roman"/>
-          <w:sz w:val="24"/>
-          <w:szCs w:val="24"/>
-        </w:rPr>
-        <w:tab/>
-        <w:t>Changed "were" to "was" when referring to "arsenic speciation."</w:t>
-      </w:r>
-    </w:p>
-    <w:p>
-      <w:pPr>
-        <w:autoSpaceDE w:val="0"/>
-        <w:autoSpaceDN w:val="0"/>
-        <w:adjustRightInd w:val="0"/>
-        <w:spacing w:after="0" w:line="240" w:lineRule="auto"/>
-        <w:rPr>
-          <w:rFonts w:ascii="Times New Roman" w:hAnsi="Times New Roman" w:cs="Times New Roman"/>
-          <w:sz w:val="24"/>
-          <w:szCs w:val="24"/>
-        </w:rPr>
-      </w:pPr>
-    </w:p>
-    <w:p>
-      <w:pPr>
-        <w:autoSpaceDE w:val="0"/>
-        <w:autoSpaceDN w:val="0"/>
-        <w:adjustRightInd w:val="0"/>
-        <w:spacing w:after="0" w:line="240" w:lineRule="auto"/>
-        <w:rPr>
-          <w:rFonts w:ascii="Times New Roman" w:hAnsi="Times New Roman" w:cs="Times New Roman"/>
-          <w:b/>
-          <w:sz w:val="24"/>
-          <w:szCs w:val="24"/>
-        </w:rPr>
-      </w:pPr>
-      <w:r>
-        <w:rPr>
-          <w:rFonts w:ascii="Times New Roman" w:hAnsi="Times New Roman" w:cs="Times New Roman"/>
-          <w:b/>
-          <w:sz w:val="24"/>
-          <w:szCs w:val="24"/>
-        </w:rPr>
-        <w:t>Minor Comment 1-29</w:t>
-      </w:r>
-    </w:p>
-    <w:p>
-      <w:pPr>
-        <w:autoSpaceDE w:val="0"/>
-        <w:autoSpaceDN w:val="0"/>
-        <w:adjustRightInd w:val="0"/>
-        <w:spacing w:after="0" w:line="240" w:lineRule="auto"/>
-        <w:rPr>
-          <w:rFonts w:ascii="Times New Roman" w:hAnsi="Times New Roman" w:cs="Times New Roman"/>
-          <w:sz w:val="24"/>
-          <w:szCs w:val="24"/>
-        </w:rPr>
-      </w:pPr>
-      <w:r>
-        <w:rPr>
-          <w:rFonts w:ascii="Times New Roman" w:hAnsi="Times New Roman" w:cs="Times New Roman"/>
-          <w:sz w:val="24"/>
-          <w:szCs w:val="24"/>
-        </w:rPr>
-        <w:t>L203: Glovebag is neither oxic nor anoxic, only the gas-phase in bag.</w:t>
-      </w:r>
-    </w:p>
-    <w:p>
-      <w:pPr>
-        <w:autoSpaceDE w:val="0"/>
-        <w:autoSpaceDN w:val="0"/>
-        <w:adjustRightInd w:val="0"/>
-        <w:spacing w:after="0" w:line="240" w:lineRule="auto"/>
-        <w:rPr>
-          <w:rFonts w:ascii="Times New Roman" w:hAnsi="Times New Roman" w:cs="Times New Roman"/>
-          <w:sz w:val="24"/>
-          <w:szCs w:val="24"/>
-        </w:rPr>
-      </w:pPr>
-    </w:p>
-    <w:p>
-      <w:pPr>
-        <w:autoSpaceDE w:val="0"/>
-        <w:autoSpaceDN w:val="0"/>
-        <w:adjustRightInd w:val="0"/>
-        <w:spacing w:after="0" w:line="240" w:lineRule="auto"/>
-        <w:rPr>
-          <w:rFonts w:ascii="Times New Roman" w:hAnsi="Times New Roman" w:cs="Times New Roman"/>
-          <w:b/>
-          <w:sz w:val="24"/>
-          <w:szCs w:val="24"/>
-        </w:rPr>
-      </w:pPr>
-      <w:r>
-        <w:rPr>
-          <w:rFonts w:ascii="Times New Roman" w:hAnsi="Times New Roman" w:cs="Times New Roman"/>
-          <w:b/>
-          <w:sz w:val="24"/>
-          <w:szCs w:val="24"/>
-        </w:rPr>
-        <w:tab/>
-        <w:t>Response 1-29</w:t>
-      </w:r>
-    </w:p>
-    <w:p>
-      <w:pPr>
-        <w:autoSpaceDE w:val="0"/>
-        <w:autoSpaceDN w:val="0"/>
-        <w:adjustRightInd w:val="0"/>
-        <w:spacing w:after="0" w:line="240" w:lineRule="auto"/>
-        <w:ind w:left="720"/>
-        <w:rPr>
-          <w:rFonts w:ascii="Times New Roman" w:hAnsi="Times New Roman" w:cs="Times New Roman"/>
-          <w:sz w:val="24"/>
-          <w:szCs w:val="24"/>
-        </w:rPr>
-      </w:pPr>
-      <w:r>
-        <w:rPr>
-          <w:rFonts w:ascii="Times New Roman" w:hAnsi="Times New Roman" w:cs="Times New Roman"/>
-          <w:sz w:val="24"/>
-          <w:szCs w:val="24"/>
-        </w:rPr>
-        <w:t>Although we understand the reviewer's concern, the term "anaerobic glove</w:t>
-      </w:r>
-      <w:r>
-        <w:rPr>
-          <w:rFonts w:ascii="Times New Roman" w:hAnsi="Times New Roman" w:cs="Times New Roman"/>
-          <w:sz w:val="24"/>
-          <w:szCs w:val="24"/>
-        </w:rPr>
-        <w:t>-</w:t>
-      </w:r>
-      <w:r>
-        <w:rPr>
-          <w:rFonts w:ascii="Times New Roman" w:hAnsi="Times New Roman" w:cs="Times New Roman"/>
-          <w:sz w:val="24"/>
-          <w:szCs w:val="24"/>
-        </w:rPr>
-        <w:t>bag" is an accepted industry term that is used by manufacturers of glove</w:t>
-      </w:r>
-      <w:r>
-        <w:rPr>
-          <w:rFonts w:ascii="Times New Roman" w:hAnsi="Times New Roman" w:cs="Times New Roman"/>
-          <w:sz w:val="24"/>
-          <w:szCs w:val="24"/>
-        </w:rPr>
-        <w:t>-</w:t>
-      </w:r>
-      <w:r>
-        <w:rPr>
-          <w:rFonts w:ascii="Times New Roman" w:hAnsi="Times New Roman" w:cs="Times New Roman"/>
-          <w:sz w:val="24"/>
-          <w:szCs w:val="24"/>
-        </w:rPr>
-        <w:t>bags.</w:t>
-      </w:r>
-    </w:p>
-    <w:p>
-      <w:pPr>
-        <w:autoSpaceDE w:val="0"/>
-        <w:autoSpaceDN w:val="0"/>
-        <w:adjustRightInd w:val="0"/>
-        <w:spacing w:after="0" w:line="240" w:lineRule="auto"/>
-        <w:rPr>
-          <w:rFonts w:ascii="Times New Roman" w:hAnsi="Times New Roman" w:cs="Times New Roman"/>
-          <w:sz w:val="24"/>
-          <w:szCs w:val="24"/>
-        </w:rPr>
-      </w:pPr>
-    </w:p>
-    <w:p>
-      <w:pPr>
-        <w:autoSpaceDE w:val="0"/>
-        <w:autoSpaceDN w:val="0"/>
-        <w:adjustRightInd w:val="0"/>
-        <w:spacing w:after="0" w:line="240" w:lineRule="auto"/>
-        <w:rPr>
-          <w:rFonts w:ascii="Times New Roman" w:hAnsi="Times New Roman" w:cs="Times New Roman"/>
-          <w:b/>
-          <w:sz w:val="24"/>
-          <w:szCs w:val="24"/>
-        </w:rPr>
-      </w:pPr>
-      <w:r>
-        <w:rPr>
-          <w:rFonts w:ascii="Times New Roman" w:hAnsi="Times New Roman" w:cs="Times New Roman"/>
-          <w:b/>
-          <w:sz w:val="24"/>
-          <w:szCs w:val="24"/>
-        </w:rPr>
-        <w:tab/>
-        <w:t>Changes 1-29</w:t>
-      </w:r>
-    </w:p>
-    <w:p>
-      <w:pPr>
-        <w:autoSpaceDE w:val="0"/>
-        <w:autoSpaceDN w:val="0"/>
-        <w:adjustRightInd w:val="0"/>
-        <w:spacing w:after="0" w:line="240" w:lineRule="auto"/>
-        <w:ind w:left="720" w:hanging="720"/>
-        <w:rPr>
-          <w:rFonts w:ascii="Times New Roman" w:hAnsi="Times New Roman" w:cs="Times New Roman"/>
-          <w:sz w:val="24"/>
-          <w:szCs w:val="24"/>
-        </w:rPr>
-      </w:pPr>
-      <w:r>
-        <w:rPr>
-          <w:rFonts w:ascii="Times New Roman" w:hAnsi="Times New Roman" w:cs="Times New Roman"/>
-          <w:b/>
-          <w:sz w:val="24"/>
-          <w:szCs w:val="24"/>
-        </w:rPr>
-        <w:tab/>
-      </w:r>
-      <w:r>
-        <w:rPr>
-          <w:rFonts w:ascii="Times New Roman" w:hAnsi="Times New Roman" w:cs="Times New Roman"/>
-          <w:sz w:val="24"/>
-          <w:szCs w:val="24"/>
-        </w:rPr>
-        <w:t>Included gas phase composition (95%N</w:t>
-      </w:r>
-      <w:r>
-        <w:rPr>
-          <w:rFonts w:ascii="Times New Roman" w:hAnsi="Times New Roman" w:cs="Times New Roman"/>
-          <w:sz w:val="24"/>
-          <w:szCs w:val="24"/>
-          <w:vertAlign w:val="subscript"/>
-        </w:rPr>
-        <w:t>2</w:t>
-      </w:r>
-      <w:r>
-        <w:rPr>
-          <w:rFonts w:ascii="Times New Roman" w:hAnsi="Times New Roman" w:cs="Times New Roman"/>
-          <w:sz w:val="24"/>
-          <w:szCs w:val="24"/>
-        </w:rPr>
-        <w:t>:5%H</w:t>
-      </w:r>
-      <w:r>
-        <w:rPr>
-          <w:rFonts w:ascii="Times New Roman" w:hAnsi="Times New Roman" w:cs="Times New Roman"/>
-          <w:sz w:val="24"/>
-          <w:szCs w:val="24"/>
-          <w:vertAlign w:val="subscript"/>
-        </w:rPr>
-        <w:t>2</w:t>
-      </w:r>
-      <w:r>
-        <w:rPr>
-          <w:rFonts w:ascii="Times New Roman" w:hAnsi="Times New Roman" w:cs="Times New Roman"/>
-          <w:sz w:val="24"/>
-          <w:szCs w:val="24"/>
-        </w:rPr>
-        <w:t>) in the sentence following the term "anaerobic glove-bag."</w:t>
-      </w:r>
-    </w:p>
-    <w:p>
-      <w:pPr>
-        <w:autoSpaceDE w:val="0"/>
-        <w:autoSpaceDN w:val="0"/>
-        <w:adjustRightInd w:val="0"/>
-        <w:spacing w:after="0" w:line="240" w:lineRule="auto"/>
-        <w:rPr>
-          <w:rFonts w:ascii="Times New Roman" w:hAnsi="Times New Roman" w:cs="Times New Roman"/>
-          <w:sz w:val="24"/>
-          <w:szCs w:val="24"/>
-        </w:rPr>
-      </w:pPr>
-    </w:p>
-    <w:p>
-      <w:pPr>
-        <w:autoSpaceDE w:val="0"/>
-        <w:autoSpaceDN w:val="0"/>
-        <w:adjustRightInd w:val="0"/>
-        <w:spacing w:after="0" w:line="240" w:lineRule="auto"/>
-        <w:rPr>
-          <w:rFonts w:ascii="Times New Roman" w:hAnsi="Times New Roman" w:cs="Times New Roman"/>
-          <w:b/>
-          <w:sz w:val="24"/>
-          <w:szCs w:val="24"/>
-        </w:rPr>
-      </w:pPr>
-      <w:r>
-        <w:rPr>
-          <w:rFonts w:ascii="Times New Roman" w:hAnsi="Times New Roman" w:cs="Times New Roman"/>
-          <w:b/>
-          <w:sz w:val="24"/>
-          <w:szCs w:val="24"/>
-        </w:rPr>
-        <w:t>Minor Comment 1-30</w:t>
-      </w:r>
-    </w:p>
-    <w:p>
-      <w:pPr>
-        <w:autoSpaceDE w:val="0"/>
-        <w:autoSpaceDN w:val="0"/>
-        <w:adjustRightInd w:val="0"/>
-        <w:spacing w:after="0" w:line="240" w:lineRule="auto"/>
-        <w:rPr>
-          <w:rFonts w:ascii="Times New Roman" w:hAnsi="Times New Roman" w:cs="Times New Roman"/>
-          <w:sz w:val="24"/>
-          <w:szCs w:val="24"/>
-        </w:rPr>
-      </w:pPr>
-      <w:r>
-        <w:rPr>
-          <w:rFonts w:ascii="Times New Roman" w:hAnsi="Times New Roman" w:cs="Times New Roman"/>
-          <w:sz w:val="24"/>
-          <w:szCs w:val="24"/>
-        </w:rPr>
-        <w:t>L214: Concentration does not "decay". What exactly do you mean by "pseudo-steady-state"?</w:t>
-      </w:r>
-    </w:p>
-    <w:p>
-      <w:pPr>
-        <w:autoSpaceDE w:val="0"/>
-        <w:autoSpaceDN w:val="0"/>
-        <w:adjustRightInd w:val="0"/>
-        <w:spacing w:after="0" w:line="240" w:lineRule="auto"/>
-        <w:rPr>
-          <w:rFonts w:ascii="Times New Roman" w:hAnsi="Times New Roman" w:cs="Times New Roman"/>
-          <w:sz w:val="24"/>
-          <w:szCs w:val="24"/>
-        </w:rPr>
-      </w:pPr>
-      <w:r>
-        <w:rPr>
-          <w:rFonts w:ascii="Times New Roman" w:hAnsi="Times New Roman" w:cs="Times New Roman"/>
-          <w:sz w:val="24"/>
-          <w:szCs w:val="24"/>
-        </w:rPr>
-        <w:t>When would it be a real steady state?</w:t>
-      </w:r>
-    </w:p>
-    <w:p>
-      <w:pPr>
-        <w:autoSpaceDE w:val="0"/>
-        <w:autoSpaceDN w:val="0"/>
-        <w:adjustRightInd w:val="0"/>
-        <w:spacing w:after="0" w:line="240" w:lineRule="auto"/>
-        <w:rPr>
-          <w:rFonts w:ascii="Times New Roman" w:hAnsi="Times New Roman" w:cs="Times New Roman"/>
-          <w:sz w:val="24"/>
-          <w:szCs w:val="24"/>
-        </w:rPr>
-      </w:pPr>
-    </w:p>
-    <w:p>
-      <w:pPr>
-        <w:autoSpaceDE w:val="0"/>
-        <w:autoSpaceDN w:val="0"/>
-        <w:adjustRightInd w:val="0"/>
-        <w:spacing w:after="0" w:line="240" w:lineRule="auto"/>
-        <w:rPr>
-          <w:rFonts w:ascii="Times New Roman" w:hAnsi="Times New Roman" w:cs="Times New Roman"/>
-          <w:b/>
-          <w:sz w:val="24"/>
-          <w:szCs w:val="24"/>
-        </w:rPr>
-      </w:pPr>
-      <w:r>
-        <w:rPr>
-          <w:rFonts w:ascii="Times New Roman" w:hAnsi="Times New Roman" w:cs="Times New Roman"/>
-          <w:b/>
-          <w:sz w:val="24"/>
-          <w:szCs w:val="24"/>
-        </w:rPr>
-        <w:tab/>
-        <w:t>Response 1-30</w:t>
-      </w:r>
-    </w:p>
-    <w:p>
-      <w:pPr>
-        <w:autoSpaceDE w:val="0"/>
-        <w:autoSpaceDN w:val="0"/>
-        <w:adjustRightInd w:val="0"/>
-        <w:spacing w:after="0" w:line="240" w:lineRule="auto"/>
-        <w:ind w:left="720"/>
-        <w:rPr>
-          <w:rFonts w:ascii="Times New Roman" w:hAnsi="Times New Roman" w:cs="Times New Roman"/>
-          <w:sz w:val="24"/>
-          <w:szCs w:val="24"/>
-        </w:rPr>
-        <w:pPrChange w:id="157" w:author="Samantha Ying" w:date="2012-05-16T14:54:00Z">
+        <w:pPrChange w:id="160" w:author="Samantha Ying" w:date="2012-05-18T14:25:00Z">
           <w:pPr>
             <w:autoSpaceDE w:val="0"/>
             <w:autoSpaceDN w:val="0"/>
@@ -10084,7 +8014,2462 @@
           </w:pPr>
         </w:pPrChange>
       </w:pPr>
-      <w:del w:id="158" w:author="Samantha Ying" w:date="2012-05-16T14:54:00Z">
+      <w:r>
+        <w:rPr>
+          <w:rFonts w:ascii="Times New Roman" w:hAnsi="Times New Roman" w:cs="Times New Roman"/>
+          <w:sz w:val="24"/>
+          <w:szCs w:val="24"/>
+        </w:rPr>
+        <w:tab/>
+      </w:r>
+      <w:r>
+        <w:rPr>
+          <w:rFonts w:ascii="Times New Roman" w:hAnsi="Times New Roman" w:cs="Times New Roman"/>
+          <w:sz w:val="24"/>
+          <w:szCs w:val="24"/>
+        </w:rPr>
+        <w:t>We have revised the methods to provide greater detail on the reaction conditions.</w:t>
+      </w:r>
+      <w:ins w:id="161" w:author="Samantha Ying" w:date="2012-05-18T14:19:00Z">
+        <w:r>
+          <w:rPr>
+            <w:rFonts w:ascii="Times New Roman" w:hAnsi="Times New Roman" w:cs="Times New Roman"/>
+            <w:sz w:val="24"/>
+            <w:szCs w:val="24"/>
+          </w:rPr>
+          <w:t xml:space="preserve"> Specifically, ferrihydrite and birnessite</w:t>
+        </w:r>
+      </w:ins>
+      <w:del w:id="162" w:author="Samantha Ying" w:date="2012-05-18T14:19:00Z">
+        <w:r>
+          <w:rPr>
+            <w:rFonts w:ascii="Times New Roman" w:hAnsi="Times New Roman" w:cs="Times New Roman"/>
+            <w:sz w:val="24"/>
+            <w:szCs w:val="24"/>
+          </w:rPr>
+          <w:delText xml:space="preserve"> </w:delText>
+        </w:r>
+      </w:del>
+      <w:r>
+        <w:rPr>
+          <w:rFonts w:ascii="Times New Roman" w:hAnsi="Times New Roman" w:cs="Times New Roman"/>
+          <w:sz w:val="24"/>
+          <w:szCs w:val="24"/>
+        </w:rPr>
+        <w:t xml:space="preserve"> </w:t>
+      </w:r>
+      <w:ins w:id="163" w:author="Samantha Ying" w:date="2012-05-18T14:20:00Z">
+        <w:r>
+          <w:rPr>
+            <w:rFonts w:ascii="Times New Roman" w:hAnsi="Times New Roman" w:cs="Times New Roman"/>
+            <w:sz w:val="24"/>
+            <w:szCs w:val="24"/>
+          </w:rPr>
+          <w:t xml:space="preserve">slurries were mixed with 250 g of sand to produce 0.061 mmol Mn/g sand and 0.1353 mmol Fe/g sand. The </w:t>
+        </w:r>
+      </w:ins>
+      <w:ins w:id="164" w:author="Samantha Ying" w:date="2012-05-18T14:22:00Z">
+        <w:r>
+          <w:rPr>
+            <w:rFonts w:ascii="Times New Roman" w:hAnsi="Times New Roman" w:cs="Times New Roman"/>
+            <w:sz w:val="24"/>
+            <w:szCs w:val="24"/>
+          </w:rPr>
+          <w:t xml:space="preserve">entire 250 g of </w:t>
+        </w:r>
+      </w:ins>
+      <w:ins w:id="165" w:author="Samantha Ying" w:date="2012-05-18T14:20:00Z">
+        <w:r>
+          <w:rPr>
+            <w:rFonts w:ascii="Times New Roman" w:hAnsi="Times New Roman" w:cs="Times New Roman"/>
+            <w:sz w:val="24"/>
+            <w:szCs w:val="24"/>
+          </w:rPr>
+          <w:t xml:space="preserve">sand mixture was incubated in 0.26 </w:t>
+        </w:r>
+      </w:ins>
+      <w:ins w:id="166" w:author="Samantha Ying" w:date="2012-05-18T14:22:00Z">
+        <w:r>
+          <w:rPr>
+            <w:rFonts w:ascii="Times New Roman" w:hAnsi="Times New Roman" w:cs="Times New Roman"/>
+            <w:sz w:val="24"/>
+            <w:szCs w:val="24"/>
+            <w:lang w:val="el-GR"/>
+          </w:rPr>
+          <w:t>μ</w:t>
+        </w:r>
+      </w:ins>
+      <w:ins w:id="167" w:author="Samantha Ying" w:date="2012-05-18T14:20:00Z">
+        <w:r>
+          <w:rPr>
+            <w:rFonts w:ascii="Times New Roman" w:hAnsi="Times New Roman" w:cs="Times New Roman"/>
+            <w:sz w:val="24"/>
+            <w:szCs w:val="24"/>
+          </w:rPr>
+          <w:t>M of sodium phosphate</w:t>
+        </w:r>
+      </w:ins>
+      <w:ins w:id="168" w:author="Samantha Ying" w:date="2012-05-18T14:23:00Z">
+        <w:r>
+          <w:rPr>
+            <w:rFonts w:ascii="Times New Roman" w:hAnsi="Times New Roman" w:cs="Times New Roman"/>
+            <w:sz w:val="24"/>
+            <w:szCs w:val="24"/>
+          </w:rPr>
+          <w:t xml:space="preserve"> for a final adsorbed concentration of approximately 0.78 nmol phosphate/g sand.</w:t>
+        </w:r>
+        <w:r>
+          <w:rPr>
+            <w:rFonts w:ascii="Times New Roman" w:hAnsi="Times New Roman" w:cs="Times New Roman"/>
+            <w:sz w:val="24"/>
+            <w:szCs w:val="24"/>
+          </w:rPr>
+          <w:t xml:space="preserve"> </w:t>
+        </w:r>
+      </w:ins>
+      <w:ins w:id="169" w:author="Samantha Ying" w:date="2012-05-18T14:24:00Z">
+        <w:r>
+          <w:rPr>
+            <w:rFonts w:ascii="Times New Roman" w:hAnsi="Times New Roman" w:cs="Times New Roman"/>
+            <w:sz w:val="24"/>
+            <w:szCs w:val="24"/>
+          </w:rPr>
+          <w:t>Concentration of phosphate</w:t>
+        </w:r>
+      </w:ins>
+      <w:ins w:id="170" w:author="Samantha Ying" w:date="2012-05-18T14:23:00Z">
+        <w:r>
+          <w:rPr>
+            <w:rFonts w:ascii="Times New Roman" w:hAnsi="Times New Roman" w:cs="Times New Roman"/>
+            <w:sz w:val="24"/>
+            <w:szCs w:val="24"/>
+          </w:rPr>
+          <w:t xml:space="preserve"> in effluent was below detection level after flow was initiated</w:t>
+        </w:r>
+      </w:ins>
+      <w:ins w:id="171" w:author="Samantha Ying" w:date="2012-05-18T14:24:00Z">
+        <w:r>
+          <w:rPr>
+            <w:rFonts w:ascii="Times New Roman" w:hAnsi="Times New Roman" w:cs="Times New Roman"/>
+            <w:sz w:val="24"/>
+            <w:szCs w:val="24"/>
+          </w:rPr>
+          <w:t xml:space="preserve"> in the aggregate reactors</w:t>
+        </w:r>
+      </w:ins>
+      <w:ins w:id="172" w:author="Samantha Ying" w:date="2012-05-18T14:23:00Z">
+        <w:r>
+          <w:rPr>
+            <w:rFonts w:ascii="Times New Roman" w:hAnsi="Times New Roman" w:cs="Times New Roman"/>
+            <w:sz w:val="24"/>
+            <w:szCs w:val="24"/>
+          </w:rPr>
+          <w:t>.</w:t>
+        </w:r>
+      </w:ins>
+    </w:p>
+    <w:p>
+      <w:pPr>
+        <w:autoSpaceDE w:val="0"/>
+        <w:autoSpaceDN w:val="0"/>
+        <w:adjustRightInd w:val="0"/>
+        <w:spacing w:after="0" w:line="240" w:lineRule="auto"/>
+        <w:rPr>
+          <w:rFonts w:ascii="Times New Roman" w:hAnsi="Times New Roman" w:cs="Times New Roman"/>
+          <w:sz w:val="24"/>
+          <w:szCs w:val="24"/>
+        </w:rPr>
+      </w:pPr>
+    </w:p>
+    <w:p>
+      <w:pPr>
+        <w:autoSpaceDE w:val="0"/>
+        <w:autoSpaceDN w:val="0"/>
+        <w:adjustRightInd w:val="0"/>
+        <w:spacing w:after="0" w:line="240" w:lineRule="auto"/>
+        <w:rPr>
+          <w:rFonts w:ascii="Times New Roman" w:hAnsi="Times New Roman" w:cs="Times New Roman"/>
+          <w:b/>
+          <w:sz w:val="24"/>
+          <w:szCs w:val="24"/>
+        </w:rPr>
+      </w:pPr>
+      <w:r>
+        <w:rPr>
+          <w:rFonts w:ascii="Times New Roman" w:hAnsi="Times New Roman" w:cs="Times New Roman"/>
+          <w:b/>
+          <w:sz w:val="24"/>
+          <w:szCs w:val="24"/>
+        </w:rPr>
+        <w:tab/>
+        <w:t>Changes 1-21</w:t>
+      </w:r>
+    </w:p>
+    <w:p>
+      <w:pPr>
+        <w:autoSpaceDE w:val="0"/>
+        <w:autoSpaceDN w:val="0"/>
+        <w:adjustRightInd w:val="0"/>
+        <w:spacing w:after="0" w:line="240" w:lineRule="auto"/>
+        <w:ind w:left="720" w:hanging="720"/>
+        <w:rPr>
+          <w:rFonts w:ascii="Times New Roman" w:hAnsi="Times New Roman" w:cs="Times New Roman"/>
+          <w:sz w:val="24"/>
+          <w:szCs w:val="24"/>
+        </w:rPr>
+        <w:pPrChange w:id="173" w:author="Samantha Ying" w:date="2012-05-18T14:25:00Z">
+          <w:pPr>
+            <w:autoSpaceDE w:val="0"/>
+            <w:autoSpaceDN w:val="0"/>
+            <w:adjustRightInd w:val="0"/>
+            <w:spacing w:after="0" w:line="240" w:lineRule="auto"/>
+          </w:pPr>
+        </w:pPrChange>
+      </w:pPr>
+      <w:ins w:id="174" w:author="Samantha Ying" w:date="2012-05-18T14:17:00Z">
+        <w:r>
+          <w:rPr>
+            <w:rFonts w:ascii="Times New Roman" w:hAnsi="Times New Roman" w:cs="Times New Roman"/>
+            <w:sz w:val="24"/>
+            <w:szCs w:val="24"/>
+          </w:rPr>
+          <w:tab/>
+          <w:t xml:space="preserve">We have added </w:t>
+        </w:r>
+      </w:ins>
+      <w:ins w:id="175" w:author="Samantha Ying" w:date="2012-05-18T14:18:00Z">
+        <w:r>
+          <w:rPr>
+            <w:rFonts w:ascii="Times New Roman" w:hAnsi="Times New Roman" w:cs="Times New Roman"/>
+            <w:sz w:val="24"/>
+            <w:szCs w:val="24"/>
+          </w:rPr>
+          <w:t>the information requested by the Reviewer in the Methods section Aggregate construction and reactor setup.</w:t>
+        </w:r>
+      </w:ins>
+      <w:del w:id="176" w:author="Samantha Ying" w:date="2012-05-18T14:17:00Z">
+        <w:r>
+          <w:rPr>
+            <w:rFonts w:ascii="Times New Roman" w:hAnsi="Times New Roman" w:cs="Times New Roman"/>
+            <w:sz w:val="24"/>
+            <w:szCs w:val="24"/>
+          </w:rPr>
+          <w:tab/>
+        </w:r>
+        <w:r>
+          <w:rPr>
+            <w:rFonts w:ascii="Times New Roman" w:hAnsi="Times New Roman" w:cs="Times New Roman"/>
+            <w:sz w:val="24"/>
+            <w:szCs w:val="24"/>
+            <w:highlight w:val="yellow"/>
+            <w:rPrChange w:id="177" w:author="Samantha Ying" w:date="2012-05-16T14:51:00Z">
+              <w:rPr>
+                <w:rFonts w:ascii="Times New Roman" w:hAnsi="Times New Roman" w:cs="Times New Roman"/>
+                <w:sz w:val="24"/>
+                <w:szCs w:val="24"/>
+              </w:rPr>
+            </w:rPrChange>
+          </w:rPr>
+          <w:delText>XXX...</w:delText>
+        </w:r>
+      </w:del>
+    </w:p>
+    <w:p>
+      <w:pPr>
+        <w:autoSpaceDE w:val="0"/>
+        <w:autoSpaceDN w:val="0"/>
+        <w:adjustRightInd w:val="0"/>
+        <w:spacing w:after="0" w:line="240" w:lineRule="auto"/>
+        <w:rPr>
+          <w:rFonts w:ascii="Times New Roman" w:hAnsi="Times New Roman" w:cs="Times New Roman"/>
+          <w:sz w:val="24"/>
+          <w:szCs w:val="24"/>
+        </w:rPr>
+      </w:pPr>
+    </w:p>
+    <w:p>
+      <w:pPr>
+        <w:autoSpaceDE w:val="0"/>
+        <w:autoSpaceDN w:val="0"/>
+        <w:adjustRightInd w:val="0"/>
+        <w:spacing w:after="0" w:line="240" w:lineRule="auto"/>
+        <w:rPr>
+          <w:rFonts w:ascii="Times New Roman" w:hAnsi="Times New Roman" w:cs="Times New Roman"/>
+          <w:b/>
+          <w:sz w:val="24"/>
+          <w:szCs w:val="24"/>
+        </w:rPr>
+      </w:pPr>
+      <w:r>
+        <w:rPr>
+          <w:rFonts w:ascii="Times New Roman" w:hAnsi="Times New Roman" w:cs="Times New Roman"/>
+          <w:b/>
+          <w:sz w:val="24"/>
+          <w:szCs w:val="24"/>
+        </w:rPr>
+        <w:t>Minor Comment 1-22</w:t>
+      </w:r>
+      <w:ins w:id="178" w:author="Samantha Ying" w:date="2012-05-18T14:26:00Z">
+        <w:r>
+          <w:rPr>
+            <w:rFonts w:ascii="Times New Roman" w:hAnsi="Times New Roman" w:cs="Times New Roman"/>
+            <w:b/>
+            <w:sz w:val="24"/>
+            <w:szCs w:val="24"/>
+          </w:rPr>
+          <w:t xml:space="preserve"> DONE</w:t>
+        </w:r>
+      </w:ins>
+    </w:p>
+    <w:p>
+      <w:pPr>
+        <w:autoSpaceDE w:val="0"/>
+        <w:autoSpaceDN w:val="0"/>
+        <w:adjustRightInd w:val="0"/>
+        <w:spacing w:after="0" w:line="240" w:lineRule="auto"/>
+        <w:rPr>
+          <w:rFonts w:ascii="Times New Roman" w:hAnsi="Times New Roman" w:cs="Times New Roman"/>
+          <w:sz w:val="24"/>
+          <w:szCs w:val="24"/>
+        </w:rPr>
+      </w:pPr>
+      <w:r>
+        <w:rPr>
+          <w:rFonts w:ascii="Times New Roman" w:hAnsi="Times New Roman" w:cs="Times New Roman"/>
+          <w:sz w:val="24"/>
+          <w:szCs w:val="24"/>
+        </w:rPr>
+        <w:t>L135: Considering that the molar Mn/Fe ratio of the sand should be 1:10, these As/Fe and</w:t>
+      </w:r>
+    </w:p>
+    <w:p>
+      <w:pPr>
+        <w:autoSpaceDE w:val="0"/>
+        <w:autoSpaceDN w:val="0"/>
+        <w:adjustRightInd w:val="0"/>
+        <w:spacing w:after="0" w:line="240" w:lineRule="auto"/>
+        <w:rPr>
+          <w:ins w:id="179" w:author="Samantha Ying" w:date="2012-05-18T14:26:00Z"/>
+          <w:rFonts w:ascii="Times New Roman" w:hAnsi="Times New Roman" w:cs="Times New Roman"/>
+          <w:sz w:val="24"/>
+          <w:szCs w:val="24"/>
+        </w:rPr>
+      </w:pPr>
+      <w:r>
+        <w:rPr>
+          <w:rFonts w:ascii="Times New Roman" w:hAnsi="Times New Roman" w:cs="Times New Roman"/>
+          <w:sz w:val="24"/>
+          <w:szCs w:val="24"/>
+        </w:rPr>
+        <w:t>As/Mn molar ratios must be wrong??</w:t>
+      </w:r>
+    </w:p>
+    <w:p>
+      <w:pPr>
+        <w:numPr>
+          <w:ins w:id="180" w:author="Samantha Ying" w:date="2012-05-18T14:26:00Z"/>
+        </w:numPr>
+        <w:autoSpaceDE w:val="0"/>
+        <w:autoSpaceDN w:val="0"/>
+        <w:adjustRightInd w:val="0"/>
+        <w:spacing w:after="0" w:line="240" w:lineRule="auto"/>
+        <w:rPr>
+          <w:rFonts w:ascii="Times New Roman" w:hAnsi="Times New Roman" w:cs="Times New Roman"/>
+          <w:sz w:val="24"/>
+          <w:szCs w:val="24"/>
+        </w:rPr>
+      </w:pPr>
+    </w:p>
+    <w:p>
+      <w:pPr>
+        <w:autoSpaceDE w:val="0"/>
+        <w:autoSpaceDN w:val="0"/>
+        <w:adjustRightInd w:val="0"/>
+        <w:spacing w:after="0" w:line="240" w:lineRule="auto"/>
+        <w:rPr>
+          <w:rFonts w:ascii="Times New Roman" w:hAnsi="Times New Roman" w:cs="Times New Roman"/>
+          <w:b/>
+          <w:sz w:val="24"/>
+          <w:szCs w:val="24"/>
+        </w:rPr>
+      </w:pPr>
+      <w:r>
+        <w:rPr>
+          <w:rFonts w:ascii="Times New Roman" w:hAnsi="Times New Roman" w:cs="Times New Roman"/>
+          <w:b/>
+          <w:sz w:val="24"/>
+          <w:szCs w:val="24"/>
+        </w:rPr>
+        <w:tab/>
+        <w:t>Response 1-22</w:t>
+      </w:r>
+    </w:p>
+    <w:p>
+      <w:pPr>
+        <w:autoSpaceDE w:val="0"/>
+        <w:autoSpaceDN w:val="0"/>
+        <w:adjustRightInd w:val="0"/>
+        <w:spacing w:after="0" w:line="240" w:lineRule="auto"/>
+        <w:ind w:left="720"/>
+        <w:rPr>
+          <w:rFonts w:ascii="Times New Roman" w:hAnsi="Times New Roman" w:cs="Times New Roman"/>
+          <w:sz w:val="24"/>
+          <w:szCs w:val="24"/>
+        </w:rPr>
+      </w:pPr>
+      <w:r>
+        <w:rPr>
+          <w:rFonts w:ascii="Times New Roman" w:hAnsi="Times New Roman" w:cs="Times New Roman"/>
+          <w:sz w:val="24"/>
+          <w:szCs w:val="24"/>
+        </w:rPr>
+        <w:t>The values provided are correct.</w:t>
+      </w:r>
+      <w:r>
+        <w:rPr>
+          <w:rFonts w:ascii="Times New Roman" w:hAnsi="Times New Roman" w:cs="Times New Roman"/>
+          <w:sz w:val="24"/>
+          <w:szCs w:val="24"/>
+        </w:rPr>
+        <w:t xml:space="preserve">  Each of the solids has a different sorption capacity; the As/Fe and As/Mn ratios reflect the combined effect of sorption and mass of Fe/Mn in the solid</w:t>
+      </w:r>
+      <w:r>
+        <w:rPr>
+          <w:rFonts w:ascii="Times New Roman" w:hAnsi="Times New Roman" w:cs="Times New Roman"/>
+          <w:sz w:val="24"/>
+          <w:szCs w:val="24"/>
+        </w:rPr>
+        <w:t>.</w:t>
+      </w:r>
+    </w:p>
+    <w:p>
+      <w:pPr>
+        <w:autoSpaceDE w:val="0"/>
+        <w:autoSpaceDN w:val="0"/>
+        <w:adjustRightInd w:val="0"/>
+        <w:spacing w:after="0" w:line="240" w:lineRule="auto"/>
+        <w:rPr>
+          <w:rFonts w:ascii="Times New Roman" w:hAnsi="Times New Roman" w:cs="Times New Roman"/>
+          <w:sz w:val="24"/>
+          <w:szCs w:val="24"/>
+        </w:rPr>
+      </w:pPr>
+    </w:p>
+    <w:p>
+      <w:pPr>
+        <w:autoSpaceDE w:val="0"/>
+        <w:autoSpaceDN w:val="0"/>
+        <w:adjustRightInd w:val="0"/>
+        <w:spacing w:after="0" w:line="240" w:lineRule="auto"/>
+        <w:rPr>
+          <w:rFonts w:ascii="Times New Roman" w:hAnsi="Times New Roman" w:cs="Times New Roman"/>
+          <w:b/>
+          <w:sz w:val="24"/>
+          <w:szCs w:val="24"/>
+        </w:rPr>
+      </w:pPr>
+      <w:r>
+        <w:rPr>
+          <w:rFonts w:ascii="Times New Roman" w:hAnsi="Times New Roman" w:cs="Times New Roman"/>
+          <w:b/>
+          <w:sz w:val="24"/>
+          <w:szCs w:val="24"/>
+        </w:rPr>
+        <w:tab/>
+        <w:t>Changes 1-22</w:t>
+      </w:r>
+    </w:p>
+    <w:p>
+      <w:pPr>
+        <w:autoSpaceDE w:val="0"/>
+        <w:autoSpaceDN w:val="0"/>
+        <w:adjustRightInd w:val="0"/>
+        <w:spacing w:after="0" w:line="240" w:lineRule="auto"/>
+        <w:rPr>
+          <w:rFonts w:ascii="Times New Roman" w:hAnsi="Times New Roman" w:cs="Times New Roman"/>
+          <w:sz w:val="24"/>
+          <w:szCs w:val="24"/>
+        </w:rPr>
+      </w:pPr>
+      <w:r>
+        <w:rPr>
+          <w:rFonts w:ascii="Times New Roman" w:hAnsi="Times New Roman" w:cs="Times New Roman"/>
+          <w:sz w:val="24"/>
+          <w:szCs w:val="24"/>
+        </w:rPr>
+        <w:tab/>
+        <w:t>No changes made.</w:t>
+      </w:r>
+    </w:p>
+    <w:p>
+      <w:pPr>
+        <w:autoSpaceDE w:val="0"/>
+        <w:autoSpaceDN w:val="0"/>
+        <w:adjustRightInd w:val="0"/>
+        <w:spacing w:after="0" w:line="240" w:lineRule="auto"/>
+        <w:rPr>
+          <w:rFonts w:ascii="Times New Roman" w:hAnsi="Times New Roman" w:cs="Times New Roman"/>
+          <w:sz w:val="24"/>
+          <w:szCs w:val="24"/>
+        </w:rPr>
+      </w:pPr>
+    </w:p>
+    <w:p>
+      <w:pPr>
+        <w:autoSpaceDE w:val="0"/>
+        <w:autoSpaceDN w:val="0"/>
+        <w:adjustRightInd w:val="0"/>
+        <w:spacing w:after="0" w:line="240" w:lineRule="auto"/>
+        <w:rPr>
+          <w:rFonts w:ascii="Times New Roman" w:hAnsi="Times New Roman" w:cs="Times New Roman"/>
+          <w:sz w:val="24"/>
+          <w:szCs w:val="24"/>
+        </w:rPr>
+      </w:pPr>
+    </w:p>
+    <w:p>
+      <w:pPr>
+        <w:autoSpaceDE w:val="0"/>
+        <w:autoSpaceDN w:val="0"/>
+        <w:adjustRightInd w:val="0"/>
+        <w:spacing w:after="0" w:line="240" w:lineRule="auto"/>
+        <w:rPr>
+          <w:rFonts w:ascii="Times New Roman" w:hAnsi="Times New Roman" w:cs="Times New Roman"/>
+          <w:b/>
+          <w:sz w:val="24"/>
+          <w:szCs w:val="24"/>
+        </w:rPr>
+      </w:pPr>
+      <w:r>
+        <w:rPr>
+          <w:rFonts w:ascii="Times New Roman" w:hAnsi="Times New Roman" w:cs="Times New Roman"/>
+          <w:b/>
+          <w:sz w:val="24"/>
+          <w:szCs w:val="24"/>
+        </w:rPr>
+        <w:t>Minor Comment 1-23</w:t>
+      </w:r>
+      <w:ins w:id="181" w:author="Samantha Ying" w:date="2012-05-18T14:32:00Z">
+        <w:r>
+          <w:rPr>
+            <w:rFonts w:ascii="Times New Roman" w:hAnsi="Times New Roman" w:cs="Times New Roman"/>
+            <w:b/>
+            <w:sz w:val="24"/>
+            <w:szCs w:val="24"/>
+          </w:rPr>
+          <w:t xml:space="preserve"> DONE</w:t>
+        </w:r>
+      </w:ins>
+    </w:p>
+    <w:p>
+      <w:pPr>
+        <w:autoSpaceDE w:val="0"/>
+        <w:autoSpaceDN w:val="0"/>
+        <w:adjustRightInd w:val="0"/>
+        <w:spacing w:after="0" w:line="240" w:lineRule="auto"/>
+        <w:rPr>
+          <w:rFonts w:ascii="Times New Roman" w:hAnsi="Times New Roman" w:cs="Times New Roman"/>
+          <w:sz w:val="24"/>
+          <w:szCs w:val="24"/>
+        </w:rPr>
+      </w:pPr>
+      <w:r>
+        <w:rPr>
+          <w:rFonts w:ascii="Times New Roman" w:hAnsi="Times New Roman" w:cs="Times New Roman"/>
+          <w:sz w:val="24"/>
+          <w:szCs w:val="24"/>
+        </w:rPr>
+        <w:t>L147-156: Be more precise. What was the volume of the reactor? What was the volume of the</w:t>
+      </w:r>
+    </w:p>
+    <w:p>
+      <w:pPr>
+        <w:autoSpaceDE w:val="0"/>
+        <w:autoSpaceDN w:val="0"/>
+        <w:adjustRightInd w:val="0"/>
+        <w:spacing w:after="0" w:line="240" w:lineRule="auto"/>
+        <w:rPr>
+          <w:rFonts w:ascii="Times New Roman" w:hAnsi="Times New Roman" w:cs="Times New Roman"/>
+          <w:sz w:val="24"/>
+          <w:szCs w:val="24"/>
+        </w:rPr>
+      </w:pPr>
+      <w:r>
+        <w:rPr>
+          <w:rFonts w:ascii="Times New Roman" w:hAnsi="Times New Roman" w:cs="Times New Roman"/>
+          <w:sz w:val="24"/>
+          <w:szCs w:val="24"/>
+        </w:rPr>
+        <w:t>aggregate? How much time did it take to replenish solution volume once based on the used flow</w:t>
+      </w:r>
+    </w:p>
+    <w:p>
+      <w:pPr>
+        <w:autoSpaceDE w:val="0"/>
+        <w:autoSpaceDN w:val="0"/>
+        <w:adjustRightInd w:val="0"/>
+        <w:spacing w:after="0" w:line="240" w:lineRule="auto"/>
+        <w:rPr>
+          <w:rFonts w:ascii="Times New Roman" w:hAnsi="Times New Roman" w:cs="Times New Roman"/>
+          <w:sz w:val="24"/>
+          <w:szCs w:val="24"/>
+        </w:rPr>
+      </w:pPr>
+      <w:r>
+        <w:rPr>
+          <w:rFonts w:ascii="Times New Roman" w:hAnsi="Times New Roman" w:cs="Times New Roman"/>
+          <w:sz w:val="24"/>
+          <w:szCs w:val="24"/>
+        </w:rPr>
+        <w:t>rate? This information is essential for better interpretation of results.</w:t>
+      </w:r>
+    </w:p>
+    <w:p>
+      <w:pPr>
+        <w:autoSpaceDE w:val="0"/>
+        <w:autoSpaceDN w:val="0"/>
+        <w:adjustRightInd w:val="0"/>
+        <w:spacing w:after="0" w:line="240" w:lineRule="auto"/>
+        <w:rPr>
+          <w:rFonts w:ascii="Times New Roman" w:hAnsi="Times New Roman" w:cs="Times New Roman"/>
+          <w:sz w:val="24"/>
+          <w:szCs w:val="24"/>
+        </w:rPr>
+      </w:pPr>
+    </w:p>
+    <w:p>
+      <w:pPr>
+        <w:autoSpaceDE w:val="0"/>
+        <w:autoSpaceDN w:val="0"/>
+        <w:adjustRightInd w:val="0"/>
+        <w:spacing w:after="0" w:line="240" w:lineRule="auto"/>
+        <w:rPr>
+          <w:rFonts w:ascii="Times New Roman" w:hAnsi="Times New Roman" w:cs="Times New Roman"/>
+          <w:b/>
+          <w:sz w:val="24"/>
+          <w:szCs w:val="24"/>
+        </w:rPr>
+      </w:pPr>
+      <w:r>
+        <w:rPr>
+          <w:rFonts w:ascii="Times New Roman" w:hAnsi="Times New Roman" w:cs="Times New Roman"/>
+          <w:b/>
+          <w:sz w:val="24"/>
+          <w:szCs w:val="24"/>
+        </w:rPr>
+        <w:tab/>
+        <w:t>Response 1-23</w:t>
+      </w:r>
+    </w:p>
+    <w:p>
+      <w:pPr>
+        <w:autoSpaceDE w:val="0"/>
+        <w:autoSpaceDN w:val="0"/>
+        <w:adjustRightInd w:val="0"/>
+        <w:spacing w:after="0" w:line="240" w:lineRule="auto"/>
+        <w:ind w:left="720" w:hanging="720"/>
+        <w:rPr>
+          <w:rFonts w:ascii="Times New Roman" w:hAnsi="Times New Roman" w:cs="Times New Roman"/>
+          <w:sz w:val="24"/>
+          <w:szCs w:val="24"/>
+        </w:rPr>
+      </w:pPr>
+      <w:r>
+        <w:rPr>
+          <w:rFonts w:ascii="Times New Roman" w:hAnsi="Times New Roman" w:cs="Times New Roman"/>
+          <w:sz w:val="24"/>
+          <w:szCs w:val="24"/>
+        </w:rPr>
+        <w:tab/>
+      </w:r>
+      <w:r>
+        <w:rPr>
+          <w:rFonts w:ascii="Times New Roman" w:hAnsi="Times New Roman" w:cs="Times New Roman"/>
+          <w:sz w:val="24"/>
+          <w:szCs w:val="24"/>
+        </w:rPr>
+        <w:t xml:space="preserve">The details are now provided in the manuscript.  </w:t>
+      </w:r>
+    </w:p>
+    <w:p>
+      <w:pPr>
+        <w:autoSpaceDE w:val="0"/>
+        <w:autoSpaceDN w:val="0"/>
+        <w:adjustRightInd w:val="0"/>
+        <w:spacing w:after="0" w:line="240" w:lineRule="auto"/>
+        <w:rPr>
+          <w:rFonts w:ascii="Times New Roman" w:hAnsi="Times New Roman" w:cs="Times New Roman"/>
+          <w:sz w:val="24"/>
+          <w:szCs w:val="24"/>
+        </w:rPr>
+      </w:pPr>
+    </w:p>
+    <w:p>
+      <w:pPr>
+        <w:autoSpaceDE w:val="0"/>
+        <w:autoSpaceDN w:val="0"/>
+        <w:adjustRightInd w:val="0"/>
+        <w:spacing w:after="0" w:line="240" w:lineRule="auto"/>
+        <w:rPr>
+          <w:rFonts w:ascii="Times New Roman" w:hAnsi="Times New Roman" w:cs="Times New Roman"/>
+          <w:b/>
+          <w:sz w:val="24"/>
+          <w:szCs w:val="24"/>
+        </w:rPr>
+      </w:pPr>
+      <w:r>
+        <w:rPr>
+          <w:rFonts w:ascii="Times New Roman" w:hAnsi="Times New Roman" w:cs="Times New Roman"/>
+          <w:b/>
+          <w:sz w:val="24"/>
+          <w:szCs w:val="24"/>
+        </w:rPr>
+        <w:tab/>
+        <w:t>Changes 1-23</w:t>
+      </w:r>
+    </w:p>
+    <w:p>
+      <w:pPr>
+        <w:autoSpaceDE w:val="0"/>
+        <w:autoSpaceDN w:val="0"/>
+        <w:adjustRightInd w:val="0"/>
+        <w:spacing w:after="0" w:line="240" w:lineRule="auto"/>
+        <w:ind w:left="720"/>
+        <w:rPr>
+          <w:rFonts w:ascii="Times New Roman" w:hAnsi="Times New Roman" w:cs="Times New Roman"/>
+          <w:sz w:val="24"/>
+          <w:szCs w:val="24"/>
+        </w:rPr>
+      </w:pPr>
+      <w:r>
+        <w:rPr>
+          <w:rFonts w:ascii="Times New Roman" w:hAnsi="Times New Roman" w:cs="Times New Roman"/>
+          <w:sz w:val="24"/>
+          <w:szCs w:val="24"/>
+        </w:rPr>
+        <w:t>We've include the</w:t>
+      </w:r>
+      <w:r>
+        <w:rPr>
+          <w:rFonts w:ascii="Times New Roman" w:hAnsi="Times New Roman" w:cs="Times New Roman"/>
+          <w:sz w:val="24"/>
+          <w:szCs w:val="24"/>
+        </w:rPr>
+        <w:t xml:space="preserve"> dimensions and</w:t>
+      </w:r>
+      <w:r>
+        <w:rPr>
+          <w:rFonts w:ascii="Times New Roman" w:hAnsi="Times New Roman" w:cs="Times New Roman"/>
+          <w:sz w:val="24"/>
+          <w:szCs w:val="24"/>
+        </w:rPr>
+        <w:t xml:space="preserve"> volume of the reactor, volume of aggregate, and time required to exchange one reactor volume of solution based on flow rate in methods section under section </w:t>
+      </w:r>
+      <w:r>
+        <w:rPr>
+          <w:rFonts w:ascii="Times New Roman" w:hAnsi="Times New Roman" w:cs="Times New Roman"/>
+          <w:b/>
+          <w:sz w:val="24"/>
+          <w:szCs w:val="24"/>
+        </w:rPr>
+        <w:t>Flow-through reactor experimental procedure</w:t>
+      </w:r>
+      <w:r>
+        <w:rPr>
+          <w:rFonts w:ascii="Times New Roman" w:hAnsi="Times New Roman" w:cs="Times New Roman"/>
+          <w:sz w:val="24"/>
+          <w:szCs w:val="24"/>
+        </w:rPr>
+        <w:t>.</w:t>
+      </w:r>
+      <w:r>
+        <w:rPr>
+          <w:rFonts w:ascii="Times New Roman" w:hAnsi="Times New Roman" w:cs="Times New Roman"/>
+          <w:sz w:val="24"/>
+          <w:szCs w:val="24"/>
+        </w:rPr>
+        <w:t xml:space="preserve">  Specifically, the volume of the reactor was 75.6 mL and the volume of the aggregate was 8.18 cm</w:t>
+      </w:r>
+      <w:r>
+        <w:rPr>
+          <w:rFonts w:ascii="Times New Roman" w:hAnsi="Times New Roman" w:cs="Times New Roman"/>
+          <w:sz w:val="24"/>
+          <w:szCs w:val="24"/>
+          <w:vertAlign w:val="superscript"/>
+        </w:rPr>
+        <w:t>3</w:t>
+      </w:r>
+      <w:r>
+        <w:rPr>
+          <w:rFonts w:ascii="Times New Roman" w:hAnsi="Times New Roman" w:cs="Times New Roman"/>
+          <w:sz w:val="24"/>
+          <w:szCs w:val="24"/>
+        </w:rPr>
+        <w:t xml:space="preserve"> with a porosity of approximately 0.6. The solution flow rate was set at 1 mL per hour, therefore, it took approximately 71 hours to replenish the solution volume within the reactor.</w:t>
+      </w:r>
+    </w:p>
+    <w:p>
+      <w:pPr>
+        <w:autoSpaceDE w:val="0"/>
+        <w:autoSpaceDN w:val="0"/>
+        <w:adjustRightInd w:val="0"/>
+        <w:spacing w:after="0" w:line="240" w:lineRule="auto"/>
+        <w:rPr>
+          <w:rFonts w:ascii="Times New Roman" w:hAnsi="Times New Roman" w:cs="Times New Roman"/>
+          <w:sz w:val="24"/>
+          <w:szCs w:val="24"/>
+        </w:rPr>
+      </w:pPr>
+    </w:p>
+    <w:p>
+      <w:pPr>
+        <w:autoSpaceDE w:val="0"/>
+        <w:autoSpaceDN w:val="0"/>
+        <w:adjustRightInd w:val="0"/>
+        <w:spacing w:after="0" w:line="240" w:lineRule="auto"/>
+        <w:rPr>
+          <w:rFonts w:ascii="Times New Roman" w:hAnsi="Times New Roman" w:cs="Times New Roman"/>
+          <w:b/>
+          <w:sz w:val="24"/>
+          <w:szCs w:val="24"/>
+        </w:rPr>
+      </w:pPr>
+      <w:r>
+        <w:rPr>
+          <w:rFonts w:ascii="Times New Roman" w:hAnsi="Times New Roman" w:cs="Times New Roman"/>
+          <w:b/>
+          <w:sz w:val="24"/>
+          <w:szCs w:val="24"/>
+        </w:rPr>
+        <w:t>Minor Comment 1-24</w:t>
+      </w:r>
+      <w:ins w:id="182" w:author="Samantha Ying" w:date="2012-05-18T14:42:00Z">
+        <w:r>
+          <w:rPr>
+            <w:rFonts w:ascii="Times New Roman" w:hAnsi="Times New Roman" w:cs="Times New Roman"/>
+            <w:b/>
+            <w:sz w:val="24"/>
+            <w:szCs w:val="24"/>
+          </w:rPr>
+          <w:t xml:space="preserve"> DONE</w:t>
+        </w:r>
+      </w:ins>
+    </w:p>
+    <w:p>
+      <w:pPr>
+        <w:autoSpaceDE w:val="0"/>
+        <w:autoSpaceDN w:val="0"/>
+        <w:adjustRightInd w:val="0"/>
+        <w:spacing w:after="0" w:line="240" w:lineRule="auto"/>
+        <w:rPr>
+          <w:rFonts w:ascii="Times New Roman" w:hAnsi="Times New Roman" w:cs="Times New Roman"/>
+          <w:sz w:val="24"/>
+          <w:szCs w:val="24"/>
+        </w:rPr>
+      </w:pPr>
+      <w:r>
+        <w:rPr>
+          <w:rFonts w:ascii="Times New Roman" w:hAnsi="Times New Roman" w:cs="Times New Roman"/>
+          <w:sz w:val="24"/>
+          <w:szCs w:val="24"/>
+        </w:rPr>
+        <w:t>L160-165: Include short statement on working principle? Was As(III) purged to get</w:t>
+      </w:r>
+    </w:p>
+    <w:p>
+      <w:pPr>
+        <w:autoSpaceDE w:val="0"/>
+        <w:autoSpaceDN w:val="0"/>
+        <w:adjustRightInd w:val="0"/>
+        <w:spacing w:after="0" w:line="240" w:lineRule="auto"/>
+        <w:rPr>
+          <w:rFonts w:ascii="Times New Roman" w:hAnsi="Times New Roman" w:cs="Times New Roman"/>
+          <w:sz w:val="24"/>
+          <w:szCs w:val="24"/>
+        </w:rPr>
+      </w:pPr>
+      <w:r>
+        <w:rPr>
+          <w:rFonts w:ascii="Times New Roman" w:hAnsi="Times New Roman" w:cs="Times New Roman"/>
+          <w:sz w:val="24"/>
+          <w:szCs w:val="24"/>
+        </w:rPr>
+        <w:t>measurement of As total and As(V) (and As(III) by difference)?</w:t>
+      </w:r>
+    </w:p>
+    <w:p>
+      <w:pPr>
+        <w:autoSpaceDE w:val="0"/>
+        <w:autoSpaceDN w:val="0"/>
+        <w:adjustRightInd w:val="0"/>
+        <w:spacing w:after="0" w:line="240" w:lineRule="auto"/>
+        <w:rPr>
+          <w:rFonts w:ascii="Times New Roman" w:hAnsi="Times New Roman" w:cs="Times New Roman"/>
+          <w:sz w:val="24"/>
+          <w:szCs w:val="24"/>
+        </w:rPr>
+      </w:pPr>
+    </w:p>
+    <w:p>
+      <w:pPr>
+        <w:autoSpaceDE w:val="0"/>
+        <w:autoSpaceDN w:val="0"/>
+        <w:adjustRightInd w:val="0"/>
+        <w:spacing w:after="0" w:line="240" w:lineRule="auto"/>
+        <w:rPr>
+          <w:rFonts w:ascii="Times New Roman" w:hAnsi="Times New Roman" w:cs="Times New Roman"/>
+          <w:b/>
+          <w:sz w:val="24"/>
+          <w:szCs w:val="24"/>
+        </w:rPr>
+      </w:pPr>
+      <w:r>
+        <w:rPr>
+          <w:rFonts w:ascii="Times New Roman" w:hAnsi="Times New Roman" w:cs="Times New Roman"/>
+          <w:b/>
+          <w:sz w:val="24"/>
+          <w:szCs w:val="24"/>
+        </w:rPr>
+        <w:tab/>
+        <w:t>Response 1-24</w:t>
+      </w:r>
+    </w:p>
+    <w:p>
+      <w:pPr>
+        <w:autoSpaceDE w:val="0"/>
+        <w:autoSpaceDN w:val="0"/>
+        <w:adjustRightInd w:val="0"/>
+        <w:spacing w:after="0" w:line="240" w:lineRule="auto"/>
+        <w:ind w:left="720"/>
+        <w:rPr>
+          <w:rFonts w:ascii="Times New Roman" w:hAnsi="Times New Roman" w:cs="Times New Roman"/>
+          <w:sz w:val="24"/>
+          <w:szCs w:val="24"/>
+        </w:rPr>
+      </w:pPr>
+      <w:r>
+        <w:rPr>
+          <w:rFonts w:ascii="Times New Roman" w:hAnsi="Times New Roman" w:cs="Times New Roman"/>
+          <w:sz w:val="24"/>
+          <w:szCs w:val="24"/>
+        </w:rPr>
+        <w:t>Yes, arsenite is reduced by sodium borohydride, gener</w:t>
+      </w:r>
+      <w:ins w:id="183" w:author="Samantha Ying" w:date="2012-05-18T14:38:00Z">
+        <w:r>
+          <w:rPr>
+            <w:rFonts w:ascii="Times New Roman" w:hAnsi="Times New Roman" w:cs="Times New Roman"/>
+            <w:sz w:val="24"/>
+            <w:szCs w:val="24"/>
+          </w:rPr>
+          <w:t>a</w:t>
+        </w:r>
+      </w:ins>
+      <w:r>
+        <w:rPr>
+          <w:rFonts w:ascii="Times New Roman" w:hAnsi="Times New Roman" w:cs="Times New Roman"/>
+          <w:sz w:val="24"/>
+          <w:szCs w:val="24"/>
+        </w:rPr>
+        <w:t>ting arsine gas,</w:t>
+      </w:r>
+      <w:r>
+        <w:rPr>
+          <w:rFonts w:ascii="Times New Roman" w:hAnsi="Times New Roman" w:cs="Times New Roman"/>
+          <w:sz w:val="24"/>
+          <w:szCs w:val="24"/>
+        </w:rPr>
+        <w:t xml:space="preserve"> which is purged out of solution by N</w:t>
+      </w:r>
+      <w:r>
+        <w:rPr>
+          <w:rFonts w:ascii="Times New Roman" w:hAnsi="Times New Roman" w:cs="Times New Roman"/>
+          <w:sz w:val="24"/>
+          <w:szCs w:val="24"/>
+          <w:vertAlign w:val="subscript"/>
+        </w:rPr>
+        <w:t>2</w:t>
+      </w:r>
+      <w:r>
+        <w:rPr>
+          <w:rFonts w:ascii="Times New Roman" w:hAnsi="Times New Roman" w:cs="Times New Roman"/>
+          <w:sz w:val="24"/>
+          <w:szCs w:val="24"/>
+        </w:rPr>
+        <w:t>, leaving only As(V) in the remaining solution. Total As is measured in a separate untreated sample and As(III) is calculated as the difference between the untreated total sample and the treated, purged sample.</w:t>
+      </w:r>
+    </w:p>
+    <w:p>
+      <w:pPr>
+        <w:autoSpaceDE w:val="0"/>
+        <w:autoSpaceDN w:val="0"/>
+        <w:adjustRightInd w:val="0"/>
+        <w:spacing w:after="0" w:line="240" w:lineRule="auto"/>
+        <w:rPr>
+          <w:rFonts w:ascii="Times New Roman" w:hAnsi="Times New Roman" w:cs="Times New Roman"/>
+          <w:b/>
+          <w:sz w:val="24"/>
+          <w:szCs w:val="24"/>
+        </w:rPr>
+      </w:pPr>
+    </w:p>
+    <w:p>
+      <w:pPr>
+        <w:autoSpaceDE w:val="0"/>
+        <w:autoSpaceDN w:val="0"/>
+        <w:adjustRightInd w:val="0"/>
+        <w:spacing w:after="0" w:line="240" w:lineRule="auto"/>
+        <w:rPr>
+          <w:rFonts w:ascii="Times New Roman" w:hAnsi="Times New Roman" w:cs="Times New Roman"/>
+          <w:b/>
+          <w:sz w:val="24"/>
+          <w:szCs w:val="24"/>
+        </w:rPr>
+      </w:pPr>
+      <w:r>
+        <w:rPr>
+          <w:rFonts w:ascii="Times New Roman" w:hAnsi="Times New Roman" w:cs="Times New Roman"/>
+          <w:b/>
+          <w:sz w:val="24"/>
+          <w:szCs w:val="24"/>
+        </w:rPr>
+        <w:tab/>
+        <w:t>Changes 1-23</w:t>
+      </w:r>
+    </w:p>
+    <w:p>
+      <w:pPr>
+        <w:autoSpaceDE w:val="0"/>
+        <w:autoSpaceDN w:val="0"/>
+        <w:adjustRightInd w:val="0"/>
+        <w:spacing w:after="0" w:line="240" w:lineRule="auto"/>
+        <w:ind w:left="720"/>
+        <w:rPr>
+          <w:rFonts w:ascii="Times New Roman" w:hAnsi="Times New Roman" w:cs="Times New Roman"/>
+          <w:sz w:val="24"/>
+          <w:szCs w:val="24"/>
+        </w:rPr>
+      </w:pPr>
+      <w:r>
+        <w:rPr>
+          <w:rFonts w:ascii="Times New Roman" w:hAnsi="Times New Roman" w:cs="Times New Roman"/>
+          <w:sz w:val="24"/>
+          <w:szCs w:val="24"/>
+        </w:rPr>
+        <w:t>We've added two statements to clearly state that sodium borohydride acts as a reductant of As(III) to form arsine gas</w:t>
+      </w:r>
+      <w:r>
+        <w:rPr>
+          <w:rFonts w:ascii="Times New Roman" w:hAnsi="Times New Roman" w:cs="Times New Roman"/>
+          <w:sz w:val="24"/>
+          <w:szCs w:val="24"/>
+        </w:rPr>
+        <w:t>,</w:t>
+      </w:r>
+      <w:r>
+        <w:rPr>
+          <w:rFonts w:ascii="Times New Roman" w:hAnsi="Times New Roman" w:cs="Times New Roman"/>
+          <w:sz w:val="24"/>
+          <w:szCs w:val="24"/>
+        </w:rPr>
+        <w:t xml:space="preserve"> and that As(III) is calculated by taking the difference between treated and untreated samples.</w:t>
+      </w:r>
+    </w:p>
+    <w:p>
+      <w:pPr>
+        <w:autoSpaceDE w:val="0"/>
+        <w:autoSpaceDN w:val="0"/>
+        <w:adjustRightInd w:val="0"/>
+        <w:spacing w:after="0" w:line="240" w:lineRule="auto"/>
+        <w:rPr>
+          <w:rFonts w:ascii="Times New Roman" w:hAnsi="Times New Roman" w:cs="Times New Roman"/>
+          <w:sz w:val="24"/>
+          <w:szCs w:val="24"/>
+        </w:rPr>
+      </w:pPr>
+    </w:p>
+    <w:p>
+      <w:pPr>
+        <w:autoSpaceDE w:val="0"/>
+        <w:autoSpaceDN w:val="0"/>
+        <w:adjustRightInd w:val="0"/>
+        <w:spacing w:after="0" w:line="240" w:lineRule="auto"/>
+        <w:rPr>
+          <w:rFonts w:ascii="Times New Roman" w:hAnsi="Times New Roman" w:cs="Times New Roman"/>
+          <w:sz w:val="24"/>
+          <w:szCs w:val="24"/>
+        </w:rPr>
+      </w:pPr>
+    </w:p>
+    <w:p>
+      <w:pPr>
+        <w:autoSpaceDE w:val="0"/>
+        <w:autoSpaceDN w:val="0"/>
+        <w:adjustRightInd w:val="0"/>
+        <w:spacing w:after="0" w:line="240" w:lineRule="auto"/>
+        <w:rPr>
+          <w:rFonts w:ascii="Times New Roman" w:hAnsi="Times New Roman" w:cs="Times New Roman"/>
+          <w:b/>
+          <w:sz w:val="24"/>
+          <w:szCs w:val="24"/>
+        </w:rPr>
+      </w:pPr>
+      <w:r>
+        <w:rPr>
+          <w:rFonts w:ascii="Times New Roman" w:hAnsi="Times New Roman" w:cs="Times New Roman"/>
+          <w:b/>
+          <w:sz w:val="24"/>
+          <w:szCs w:val="24"/>
+        </w:rPr>
+        <w:t>Minor Comment 1-25</w:t>
+      </w:r>
+      <w:ins w:id="184" w:author="Samantha Ying" w:date="2012-05-18T14:43:00Z">
+        <w:r>
+          <w:rPr>
+            <w:rFonts w:ascii="Times New Roman" w:hAnsi="Times New Roman" w:cs="Times New Roman"/>
+            <w:b/>
+            <w:sz w:val="24"/>
+            <w:szCs w:val="24"/>
+          </w:rPr>
+          <w:t xml:space="preserve"> DONE</w:t>
+        </w:r>
+      </w:ins>
+    </w:p>
+    <w:p>
+      <w:pPr>
+        <w:autoSpaceDE w:val="0"/>
+        <w:autoSpaceDN w:val="0"/>
+        <w:adjustRightInd w:val="0"/>
+        <w:spacing w:after="0" w:line="240" w:lineRule="auto"/>
+        <w:rPr>
+          <w:rFonts w:ascii="Times New Roman" w:hAnsi="Times New Roman" w:cs="Times New Roman"/>
+          <w:sz w:val="24"/>
+          <w:szCs w:val="24"/>
+        </w:rPr>
+      </w:pPr>
+      <w:r>
+        <w:rPr>
+          <w:rFonts w:ascii="Times New Roman" w:hAnsi="Times New Roman" w:cs="Times New Roman"/>
+          <w:sz w:val="24"/>
+          <w:szCs w:val="24"/>
+        </w:rPr>
+        <w:t>L168-170: Did you ever test whether zonation was radially symmetric (i.e., same in all directions</w:t>
+      </w:r>
+    </w:p>
+    <w:p>
+      <w:pPr>
+        <w:autoSpaceDE w:val="0"/>
+        <w:autoSpaceDN w:val="0"/>
+        <w:adjustRightInd w:val="0"/>
+        <w:spacing w:after="0" w:line="240" w:lineRule="auto"/>
+        <w:rPr>
+          <w:rFonts w:ascii="Times New Roman" w:hAnsi="Times New Roman" w:cs="Times New Roman"/>
+          <w:sz w:val="24"/>
+          <w:szCs w:val="24"/>
+        </w:rPr>
+      </w:pPr>
+      <w:r>
+        <w:rPr>
+          <w:rFonts w:ascii="Times New Roman" w:hAnsi="Times New Roman" w:cs="Times New Roman"/>
+          <w:sz w:val="24"/>
+          <w:szCs w:val="24"/>
+        </w:rPr>
+        <w:t>from center of aggregate)? Was reactor solution stirred, such that there is no chemical gradient in</w:t>
+      </w:r>
+    </w:p>
+    <w:p>
+      <w:pPr>
+        <w:autoSpaceDE w:val="0"/>
+        <w:autoSpaceDN w:val="0"/>
+        <w:adjustRightInd w:val="0"/>
+        <w:spacing w:after="0" w:line="240" w:lineRule="auto"/>
+        <w:rPr>
+          <w:rFonts w:ascii="Times New Roman" w:hAnsi="Times New Roman" w:cs="Times New Roman"/>
+          <w:sz w:val="24"/>
+          <w:szCs w:val="24"/>
+        </w:rPr>
+      </w:pPr>
+      <w:r>
+        <w:rPr>
+          <w:rFonts w:ascii="Times New Roman" w:hAnsi="Times New Roman" w:cs="Times New Roman"/>
+          <w:sz w:val="24"/>
+          <w:szCs w:val="24"/>
+        </w:rPr>
+        <w:t>solution surrounding aggregate?</w:t>
+      </w:r>
+    </w:p>
+    <w:p>
+      <w:pPr>
+        <w:autoSpaceDE w:val="0"/>
+        <w:autoSpaceDN w:val="0"/>
+        <w:adjustRightInd w:val="0"/>
+        <w:spacing w:after="0" w:line="240" w:lineRule="auto"/>
+        <w:rPr>
+          <w:rFonts w:ascii="Times New Roman" w:hAnsi="Times New Roman" w:cs="Times New Roman"/>
+          <w:sz w:val="24"/>
+          <w:szCs w:val="24"/>
+        </w:rPr>
+      </w:pPr>
+    </w:p>
+    <w:p>
+      <w:pPr>
+        <w:autoSpaceDE w:val="0"/>
+        <w:autoSpaceDN w:val="0"/>
+        <w:adjustRightInd w:val="0"/>
+        <w:spacing w:after="0" w:line="240" w:lineRule="auto"/>
+        <w:rPr>
+          <w:rFonts w:ascii="Times New Roman" w:hAnsi="Times New Roman" w:cs="Times New Roman"/>
+          <w:b/>
+          <w:sz w:val="24"/>
+          <w:szCs w:val="24"/>
+        </w:rPr>
+      </w:pPr>
+      <w:r>
+        <w:rPr>
+          <w:rFonts w:ascii="Times New Roman" w:hAnsi="Times New Roman" w:cs="Times New Roman"/>
+          <w:b/>
+          <w:sz w:val="24"/>
+          <w:szCs w:val="24"/>
+        </w:rPr>
+        <w:tab/>
+        <w:t>Response 1-24</w:t>
+      </w:r>
+    </w:p>
+    <w:p>
+      <w:pPr>
+        <w:autoSpaceDE w:val="0"/>
+        <w:autoSpaceDN w:val="0"/>
+        <w:adjustRightInd w:val="0"/>
+        <w:spacing w:after="0" w:line="240" w:lineRule="auto"/>
+        <w:ind w:left="720" w:hanging="720"/>
+        <w:rPr>
+          <w:rFonts w:ascii="Times New Roman" w:hAnsi="Times New Roman" w:cs="Times New Roman"/>
+          <w:sz w:val="24"/>
+          <w:szCs w:val="24"/>
+        </w:rPr>
+      </w:pPr>
+      <w:r>
+        <w:rPr>
+          <w:rFonts w:ascii="Times New Roman" w:hAnsi="Times New Roman" w:cs="Times New Roman"/>
+          <w:sz w:val="24"/>
+          <w:szCs w:val="24"/>
+        </w:rPr>
+        <w:tab/>
+      </w:r>
+      <w:r>
+        <w:rPr>
+          <w:rFonts w:ascii="Times New Roman" w:hAnsi="Times New Roman" w:cs="Times New Roman"/>
+          <w:sz w:val="24"/>
+          <w:szCs w:val="24"/>
+        </w:rPr>
+        <w:t>R</w:t>
+      </w:r>
+      <w:r>
+        <w:rPr>
+          <w:rFonts w:ascii="Times New Roman" w:hAnsi="Times New Roman" w:cs="Times New Roman"/>
+          <w:sz w:val="24"/>
+          <w:szCs w:val="24"/>
+        </w:rPr>
+        <w:t>adial symmetry of the reducing zones</w:t>
+      </w:r>
+      <w:r>
+        <w:rPr>
+          <w:rFonts w:ascii="Times New Roman" w:hAnsi="Times New Roman" w:cs="Times New Roman"/>
+          <w:sz w:val="24"/>
+          <w:szCs w:val="24"/>
+        </w:rPr>
+        <w:t xml:space="preserve"> is easily noted by the color transformation of the aggregate.  We have conducted dozens of aggregates and the transformations are always highly symmetric</w:t>
+      </w:r>
+      <w:r>
+        <w:rPr>
+          <w:rFonts w:ascii="Times New Roman" w:hAnsi="Times New Roman" w:cs="Times New Roman"/>
+          <w:sz w:val="24"/>
+          <w:szCs w:val="24"/>
+        </w:rPr>
+        <w:t>. T</w:t>
+      </w:r>
+      <w:r>
+        <w:rPr>
+          <w:rFonts w:ascii="Times New Roman" w:hAnsi="Times New Roman" w:cs="Times New Roman"/>
+          <w:sz w:val="24"/>
+          <w:szCs w:val="24"/>
+        </w:rPr>
+        <w:t>he aerated solution</w:t>
+      </w:r>
+      <w:r>
+        <w:rPr>
+          <w:rFonts w:ascii="Times New Roman" w:hAnsi="Times New Roman" w:cs="Times New Roman"/>
+          <w:sz w:val="24"/>
+          <w:szCs w:val="24"/>
+        </w:rPr>
+        <w:t xml:space="preserve"> surrounding the aggregate</w:t>
+      </w:r>
+      <w:r>
+        <w:rPr>
+          <w:rFonts w:ascii="Times New Roman" w:hAnsi="Times New Roman" w:cs="Times New Roman"/>
+          <w:sz w:val="24"/>
+          <w:szCs w:val="24"/>
+        </w:rPr>
+        <w:t xml:space="preserve"> was continuously </w:t>
+      </w:r>
+      <w:r>
+        <w:rPr>
+          <w:rFonts w:ascii="Times New Roman" w:hAnsi="Times New Roman" w:cs="Times New Roman"/>
+          <w:sz w:val="24"/>
+          <w:szCs w:val="24"/>
+        </w:rPr>
+        <w:t>mixed</w:t>
+      </w:r>
+      <w:r>
+        <w:rPr>
+          <w:rFonts w:ascii="Times New Roman" w:hAnsi="Times New Roman" w:cs="Times New Roman"/>
+          <w:sz w:val="24"/>
+          <w:szCs w:val="24"/>
+        </w:rPr>
+        <w:t xml:space="preserve"> throughout the experiment. The solution in the anoxic reactors w</w:t>
+      </w:r>
+      <w:r>
+        <w:rPr>
+          <w:rFonts w:ascii="Times New Roman" w:hAnsi="Times New Roman" w:cs="Times New Roman"/>
+          <w:sz w:val="24"/>
+          <w:szCs w:val="24"/>
+        </w:rPr>
+        <w:t>as</w:t>
+      </w:r>
+      <w:r>
+        <w:rPr>
+          <w:rFonts w:ascii="Times New Roman" w:hAnsi="Times New Roman" w:cs="Times New Roman"/>
+          <w:sz w:val="24"/>
+          <w:szCs w:val="24"/>
+        </w:rPr>
+        <w:t xml:space="preserve"> not stirred</w:t>
+      </w:r>
+      <w:ins w:id="185" w:author="Samantha Ying" w:date="2012-05-16T14:53:00Z">
+        <w:r>
+          <w:rPr>
+            <w:rFonts w:ascii="Times New Roman" w:hAnsi="Times New Roman" w:cs="Times New Roman"/>
+            <w:sz w:val="24"/>
+            <w:szCs w:val="24"/>
+          </w:rPr>
+          <w:t>,</w:t>
+        </w:r>
+      </w:ins>
+      <w:r>
+        <w:rPr>
+          <w:rFonts w:ascii="Times New Roman" w:hAnsi="Times New Roman" w:cs="Times New Roman"/>
+          <w:sz w:val="24"/>
+          <w:szCs w:val="24"/>
+        </w:rPr>
+        <w:t xml:space="preserve"> but maintained at a flow rate sufficient to diminish solution gradients in the simulated macropore.  </w:t>
+      </w:r>
+    </w:p>
+    <w:p>
+      <w:pPr>
+        <w:autoSpaceDE w:val="0"/>
+        <w:autoSpaceDN w:val="0"/>
+        <w:adjustRightInd w:val="0"/>
+        <w:spacing w:after="0" w:line="240" w:lineRule="auto"/>
+        <w:rPr>
+          <w:rFonts w:ascii="Times New Roman" w:hAnsi="Times New Roman" w:cs="Times New Roman"/>
+          <w:sz w:val="24"/>
+          <w:szCs w:val="24"/>
+        </w:rPr>
+      </w:pPr>
+    </w:p>
+    <w:p>
+      <w:pPr>
+        <w:autoSpaceDE w:val="0"/>
+        <w:autoSpaceDN w:val="0"/>
+        <w:adjustRightInd w:val="0"/>
+        <w:spacing w:after="0" w:line="240" w:lineRule="auto"/>
+        <w:rPr>
+          <w:rFonts w:ascii="Times New Roman" w:hAnsi="Times New Roman" w:cs="Times New Roman"/>
+          <w:b/>
+          <w:sz w:val="24"/>
+          <w:szCs w:val="24"/>
+        </w:rPr>
+      </w:pPr>
+      <w:r>
+        <w:rPr>
+          <w:rFonts w:ascii="Times New Roman" w:hAnsi="Times New Roman" w:cs="Times New Roman"/>
+          <w:b/>
+          <w:sz w:val="24"/>
+          <w:szCs w:val="24"/>
+        </w:rPr>
+        <w:tab/>
+      </w:r>
+      <w:r>
+        <w:rPr>
+          <w:rFonts w:ascii="Times New Roman" w:hAnsi="Times New Roman" w:cs="Times New Roman"/>
+          <w:b/>
+          <w:sz w:val="24"/>
+          <w:szCs w:val="24"/>
+        </w:rPr>
+        <w:t>Changes 1-24</w:t>
+      </w:r>
+    </w:p>
+    <w:p>
+      <w:pPr>
+        <w:autoSpaceDE w:val="0"/>
+        <w:autoSpaceDN w:val="0"/>
+        <w:adjustRightInd w:val="0"/>
+        <w:spacing w:after="0" w:line="240" w:lineRule="auto"/>
+        <w:rPr>
+          <w:rFonts w:ascii="Times New Roman" w:hAnsi="Times New Roman" w:cs="Times New Roman"/>
+          <w:sz w:val="24"/>
+          <w:szCs w:val="24"/>
+        </w:rPr>
+      </w:pPr>
+      <w:r>
+        <w:rPr>
+          <w:rFonts w:ascii="Times New Roman" w:hAnsi="Times New Roman" w:cs="Times New Roman"/>
+          <w:b/>
+          <w:sz w:val="24"/>
+          <w:szCs w:val="24"/>
+        </w:rPr>
+        <w:tab/>
+      </w:r>
+      <w:r>
+        <w:rPr>
+          <w:rFonts w:ascii="Times New Roman" w:hAnsi="Times New Roman" w:cs="Times New Roman"/>
+          <w:sz w:val="24"/>
+          <w:szCs w:val="24"/>
+        </w:rPr>
+        <w:t>No changes made.</w:t>
+      </w:r>
+    </w:p>
+    <w:p>
+      <w:pPr>
+        <w:autoSpaceDE w:val="0"/>
+        <w:autoSpaceDN w:val="0"/>
+        <w:adjustRightInd w:val="0"/>
+        <w:spacing w:after="0" w:line="240" w:lineRule="auto"/>
+        <w:rPr>
+          <w:rFonts w:ascii="Times New Roman" w:hAnsi="Times New Roman" w:cs="Times New Roman"/>
+          <w:sz w:val="24"/>
+          <w:szCs w:val="24"/>
+        </w:rPr>
+      </w:pPr>
+    </w:p>
+    <w:p>
+      <w:pPr>
+        <w:autoSpaceDE w:val="0"/>
+        <w:autoSpaceDN w:val="0"/>
+        <w:adjustRightInd w:val="0"/>
+        <w:spacing w:after="0" w:line="240" w:lineRule="auto"/>
+        <w:rPr>
+          <w:rFonts w:ascii="Times New Roman" w:hAnsi="Times New Roman" w:cs="Times New Roman"/>
+          <w:b/>
+          <w:sz w:val="24"/>
+          <w:szCs w:val="24"/>
+        </w:rPr>
+      </w:pPr>
+      <w:r>
+        <w:rPr>
+          <w:rFonts w:ascii="Times New Roman" w:hAnsi="Times New Roman" w:cs="Times New Roman"/>
+          <w:b/>
+          <w:sz w:val="24"/>
+          <w:szCs w:val="24"/>
+        </w:rPr>
+        <w:t>Minor Comment 1-26</w:t>
+      </w:r>
+      <w:ins w:id="186" w:author="Samantha Ying" w:date="2012-05-18T14:44:00Z">
+        <w:r>
+          <w:rPr>
+            <w:rFonts w:ascii="Times New Roman" w:hAnsi="Times New Roman" w:cs="Times New Roman"/>
+            <w:b/>
+            <w:sz w:val="24"/>
+            <w:szCs w:val="24"/>
+          </w:rPr>
+          <w:t xml:space="preserve"> DONE</w:t>
+        </w:r>
+      </w:ins>
+    </w:p>
+    <w:p>
+      <w:pPr>
+        <w:autoSpaceDE w:val="0"/>
+        <w:autoSpaceDN w:val="0"/>
+        <w:adjustRightInd w:val="0"/>
+        <w:spacing w:after="0" w:line="240" w:lineRule="auto"/>
+        <w:rPr>
+          <w:rFonts w:ascii="Times New Roman" w:hAnsi="Times New Roman" w:cs="Times New Roman"/>
+          <w:sz w:val="24"/>
+          <w:szCs w:val="24"/>
+        </w:rPr>
+      </w:pPr>
+      <w:r>
+        <w:rPr>
+          <w:rFonts w:ascii="Times New Roman" w:hAnsi="Times New Roman" w:cs="Times New Roman"/>
+          <w:sz w:val="24"/>
+          <w:szCs w:val="24"/>
+        </w:rPr>
+        <w:t>L175-176: Only report significant digits.</w:t>
+      </w:r>
+    </w:p>
+    <w:p>
+      <w:pPr>
+        <w:autoSpaceDE w:val="0"/>
+        <w:autoSpaceDN w:val="0"/>
+        <w:adjustRightInd w:val="0"/>
+        <w:spacing w:after="0" w:line="240" w:lineRule="auto"/>
+        <w:rPr>
+          <w:rFonts w:ascii="Times New Roman" w:hAnsi="Times New Roman" w:cs="Times New Roman"/>
+          <w:sz w:val="24"/>
+          <w:szCs w:val="24"/>
+        </w:rPr>
+      </w:pPr>
+    </w:p>
+    <w:p>
+      <w:pPr>
+        <w:autoSpaceDE w:val="0"/>
+        <w:autoSpaceDN w:val="0"/>
+        <w:adjustRightInd w:val="0"/>
+        <w:spacing w:after="0" w:line="240" w:lineRule="auto"/>
+        <w:rPr>
+          <w:rFonts w:ascii="Times New Roman" w:hAnsi="Times New Roman" w:cs="Times New Roman"/>
+          <w:b/>
+          <w:sz w:val="24"/>
+          <w:szCs w:val="24"/>
+        </w:rPr>
+      </w:pPr>
+      <w:r>
+        <w:rPr>
+          <w:rFonts w:ascii="Times New Roman" w:hAnsi="Times New Roman" w:cs="Times New Roman"/>
+          <w:b/>
+          <w:sz w:val="24"/>
+          <w:szCs w:val="24"/>
+        </w:rPr>
+        <w:tab/>
+        <w:t>Response 1-26</w:t>
+      </w:r>
+    </w:p>
+    <w:p>
+      <w:pPr>
+        <w:autoSpaceDE w:val="0"/>
+        <w:autoSpaceDN w:val="0"/>
+        <w:adjustRightInd w:val="0"/>
+        <w:spacing w:after="0" w:line="240" w:lineRule="auto"/>
+        <w:rPr>
+          <w:rFonts w:ascii="Times New Roman" w:hAnsi="Times New Roman" w:cs="Times New Roman"/>
+          <w:sz w:val="24"/>
+          <w:szCs w:val="24"/>
+        </w:rPr>
+      </w:pPr>
+      <w:r>
+        <w:rPr>
+          <w:rFonts w:ascii="Times New Roman" w:hAnsi="Times New Roman" w:cs="Times New Roman"/>
+          <w:b/>
+          <w:sz w:val="24"/>
+          <w:szCs w:val="24"/>
+        </w:rPr>
+        <w:tab/>
+      </w:r>
+      <w:r>
+        <w:rPr>
+          <w:rFonts w:ascii="Times New Roman" w:hAnsi="Times New Roman" w:cs="Times New Roman"/>
+          <w:sz w:val="24"/>
+          <w:szCs w:val="24"/>
+        </w:rPr>
+        <w:t>Agreed.</w:t>
+      </w:r>
+    </w:p>
+    <w:p>
+      <w:pPr>
+        <w:autoSpaceDE w:val="0"/>
+        <w:autoSpaceDN w:val="0"/>
+        <w:adjustRightInd w:val="0"/>
+        <w:spacing w:after="0" w:line="240" w:lineRule="auto"/>
+        <w:rPr>
+          <w:rFonts w:ascii="Times New Roman" w:hAnsi="Times New Roman" w:cs="Times New Roman"/>
+          <w:b/>
+          <w:sz w:val="24"/>
+          <w:szCs w:val="24"/>
+        </w:rPr>
+      </w:pPr>
+    </w:p>
+    <w:p>
+      <w:pPr>
+        <w:autoSpaceDE w:val="0"/>
+        <w:autoSpaceDN w:val="0"/>
+        <w:adjustRightInd w:val="0"/>
+        <w:spacing w:after="0" w:line="240" w:lineRule="auto"/>
+        <w:rPr>
+          <w:rFonts w:ascii="Times New Roman" w:hAnsi="Times New Roman" w:cs="Times New Roman"/>
+          <w:b/>
+          <w:sz w:val="24"/>
+          <w:szCs w:val="24"/>
+        </w:rPr>
+      </w:pPr>
+      <w:r>
+        <w:rPr>
+          <w:rFonts w:ascii="Times New Roman" w:hAnsi="Times New Roman" w:cs="Times New Roman"/>
+          <w:b/>
+          <w:sz w:val="24"/>
+          <w:szCs w:val="24"/>
+        </w:rPr>
+        <w:tab/>
+        <w:t>Changes 1-26</w:t>
+      </w:r>
+    </w:p>
+    <w:p>
+      <w:pPr>
+        <w:autoSpaceDE w:val="0"/>
+        <w:autoSpaceDN w:val="0"/>
+        <w:adjustRightInd w:val="0"/>
+        <w:spacing w:after="0" w:line="240" w:lineRule="auto"/>
+        <w:rPr>
+          <w:rFonts w:ascii="Times New Roman" w:hAnsi="Times New Roman" w:cs="Times New Roman"/>
+          <w:sz w:val="24"/>
+          <w:szCs w:val="24"/>
+        </w:rPr>
+      </w:pPr>
+      <w:r>
+        <w:rPr>
+          <w:rFonts w:ascii="Times New Roman" w:hAnsi="Times New Roman" w:cs="Times New Roman"/>
+          <w:sz w:val="24"/>
+          <w:szCs w:val="24"/>
+        </w:rPr>
+        <w:tab/>
+        <w:t>We've changed the values to only display significant digits.</w:t>
+      </w:r>
+    </w:p>
+    <w:p>
+      <w:pPr>
+        <w:autoSpaceDE w:val="0"/>
+        <w:autoSpaceDN w:val="0"/>
+        <w:adjustRightInd w:val="0"/>
+        <w:spacing w:after="0" w:line="240" w:lineRule="auto"/>
+        <w:rPr>
+          <w:rFonts w:ascii="Times New Roman" w:hAnsi="Times New Roman" w:cs="Times New Roman"/>
+          <w:sz w:val="24"/>
+          <w:szCs w:val="24"/>
+        </w:rPr>
+      </w:pPr>
+    </w:p>
+    <w:p>
+      <w:pPr>
+        <w:autoSpaceDE w:val="0"/>
+        <w:autoSpaceDN w:val="0"/>
+        <w:adjustRightInd w:val="0"/>
+        <w:spacing w:after="0" w:line="240" w:lineRule="auto"/>
+        <w:rPr>
+          <w:rFonts w:ascii="Times New Roman" w:hAnsi="Times New Roman" w:cs="Times New Roman"/>
+          <w:b/>
+          <w:sz w:val="24"/>
+          <w:szCs w:val="24"/>
+        </w:rPr>
+      </w:pPr>
+      <w:r>
+        <w:rPr>
+          <w:rFonts w:ascii="Times New Roman" w:hAnsi="Times New Roman" w:cs="Times New Roman"/>
+          <w:b/>
+          <w:sz w:val="24"/>
+          <w:szCs w:val="24"/>
+        </w:rPr>
+        <w:t>Minor Comment 1-27</w:t>
+      </w:r>
+      <w:ins w:id="187" w:author="Samantha Ying" w:date="2012-05-18T14:44:00Z">
+        <w:r>
+          <w:rPr>
+            <w:rFonts w:ascii="Times New Roman" w:hAnsi="Times New Roman" w:cs="Times New Roman"/>
+            <w:b/>
+            <w:sz w:val="24"/>
+            <w:szCs w:val="24"/>
+          </w:rPr>
+          <w:t xml:space="preserve"> DONE</w:t>
+        </w:r>
+      </w:ins>
+    </w:p>
+    <w:p>
+      <w:pPr>
+        <w:autoSpaceDE w:val="0"/>
+        <w:autoSpaceDN w:val="0"/>
+        <w:adjustRightInd w:val="0"/>
+        <w:spacing w:after="0" w:line="240" w:lineRule="auto"/>
+        <w:rPr>
+          <w:rFonts w:ascii="Times New Roman" w:hAnsi="Times New Roman" w:cs="Times New Roman"/>
+          <w:sz w:val="24"/>
+          <w:szCs w:val="24"/>
+        </w:rPr>
+      </w:pPr>
+      <w:r>
+        <w:rPr>
+          <w:rFonts w:ascii="Times New Roman" w:hAnsi="Times New Roman" w:cs="Times New Roman"/>
+          <w:sz w:val="24"/>
+          <w:szCs w:val="24"/>
+        </w:rPr>
+        <w:t>L180-181: Samples were presumably not "sonicated anaerobically" but "sonicated in anoxic DDI</w:t>
+      </w:r>
+    </w:p>
+    <w:p>
+      <w:pPr>
+        <w:autoSpaceDE w:val="0"/>
+        <w:autoSpaceDN w:val="0"/>
+        <w:adjustRightInd w:val="0"/>
+        <w:spacing w:after="0" w:line="240" w:lineRule="auto"/>
+        <w:rPr>
+          <w:rFonts w:ascii="Times New Roman" w:hAnsi="Times New Roman" w:cs="Times New Roman"/>
+          <w:sz w:val="24"/>
+          <w:szCs w:val="24"/>
+        </w:rPr>
+      </w:pPr>
+      <w:r>
+        <w:rPr>
+          <w:rFonts w:ascii="Times New Roman" w:hAnsi="Times New Roman" w:cs="Times New Roman"/>
+          <w:sz w:val="24"/>
+          <w:szCs w:val="24"/>
+        </w:rPr>
+        <w:t>water"?</w:t>
+      </w:r>
+    </w:p>
+    <w:p>
+      <w:pPr>
+        <w:autoSpaceDE w:val="0"/>
+        <w:autoSpaceDN w:val="0"/>
+        <w:adjustRightInd w:val="0"/>
+        <w:spacing w:after="0" w:line="240" w:lineRule="auto"/>
+        <w:rPr>
+          <w:rFonts w:ascii="Times New Roman" w:hAnsi="Times New Roman" w:cs="Times New Roman"/>
+          <w:sz w:val="24"/>
+          <w:szCs w:val="24"/>
+        </w:rPr>
+      </w:pPr>
+    </w:p>
+    <w:p>
+      <w:pPr>
+        <w:autoSpaceDE w:val="0"/>
+        <w:autoSpaceDN w:val="0"/>
+        <w:adjustRightInd w:val="0"/>
+        <w:spacing w:after="0" w:line="240" w:lineRule="auto"/>
+        <w:rPr>
+          <w:rFonts w:ascii="Times New Roman" w:hAnsi="Times New Roman" w:cs="Times New Roman"/>
+          <w:b/>
+          <w:sz w:val="24"/>
+          <w:szCs w:val="24"/>
+        </w:rPr>
+      </w:pPr>
+      <w:r>
+        <w:rPr>
+          <w:rFonts w:ascii="Times New Roman" w:hAnsi="Times New Roman" w:cs="Times New Roman"/>
+          <w:b/>
+          <w:sz w:val="24"/>
+          <w:szCs w:val="24"/>
+        </w:rPr>
+        <w:tab/>
+        <w:t>Response 1-27</w:t>
+      </w:r>
+    </w:p>
+    <w:p>
+      <w:pPr>
+        <w:autoSpaceDE w:val="0"/>
+        <w:autoSpaceDN w:val="0"/>
+        <w:adjustRightInd w:val="0"/>
+        <w:spacing w:after="0" w:line="240" w:lineRule="auto"/>
+        <w:rPr>
+          <w:rFonts w:ascii="Times New Roman" w:hAnsi="Times New Roman" w:cs="Times New Roman"/>
+          <w:sz w:val="24"/>
+          <w:szCs w:val="24"/>
+        </w:rPr>
+      </w:pPr>
+      <w:r>
+        <w:rPr>
+          <w:rFonts w:ascii="Times New Roman" w:hAnsi="Times New Roman" w:cs="Times New Roman"/>
+          <w:b/>
+          <w:sz w:val="24"/>
+          <w:szCs w:val="24"/>
+        </w:rPr>
+        <w:tab/>
+      </w:r>
+      <w:r>
+        <w:rPr>
+          <w:rFonts w:ascii="Times New Roman" w:hAnsi="Times New Roman" w:cs="Times New Roman"/>
+          <w:sz w:val="24"/>
+          <w:szCs w:val="24"/>
+        </w:rPr>
+        <w:t>Yes, the reviewer's presumption is correct.</w:t>
+      </w:r>
+    </w:p>
+    <w:p>
+      <w:pPr>
+        <w:autoSpaceDE w:val="0"/>
+        <w:autoSpaceDN w:val="0"/>
+        <w:adjustRightInd w:val="0"/>
+        <w:spacing w:after="0" w:line="240" w:lineRule="auto"/>
+        <w:rPr>
+          <w:rFonts w:ascii="Times New Roman" w:hAnsi="Times New Roman" w:cs="Times New Roman"/>
+          <w:b/>
+          <w:sz w:val="24"/>
+          <w:szCs w:val="24"/>
+        </w:rPr>
+      </w:pPr>
+    </w:p>
+    <w:p>
+      <w:pPr>
+        <w:autoSpaceDE w:val="0"/>
+        <w:autoSpaceDN w:val="0"/>
+        <w:adjustRightInd w:val="0"/>
+        <w:spacing w:after="0" w:line="240" w:lineRule="auto"/>
+        <w:rPr>
+          <w:rFonts w:ascii="Times New Roman" w:hAnsi="Times New Roman" w:cs="Times New Roman"/>
+          <w:b/>
+          <w:sz w:val="24"/>
+          <w:szCs w:val="24"/>
+        </w:rPr>
+      </w:pPr>
+      <w:r>
+        <w:rPr>
+          <w:rFonts w:ascii="Times New Roman" w:hAnsi="Times New Roman" w:cs="Times New Roman"/>
+          <w:b/>
+          <w:sz w:val="24"/>
+          <w:szCs w:val="24"/>
+        </w:rPr>
+        <w:tab/>
+        <w:t>Change 1-27</w:t>
+      </w:r>
+    </w:p>
+    <w:p>
+      <w:pPr>
+        <w:autoSpaceDE w:val="0"/>
+        <w:autoSpaceDN w:val="0"/>
+        <w:adjustRightInd w:val="0"/>
+        <w:spacing w:after="0" w:line="240" w:lineRule="auto"/>
+        <w:rPr>
+          <w:rFonts w:ascii="Times New Roman" w:hAnsi="Times New Roman" w:cs="Times New Roman"/>
+          <w:sz w:val="24"/>
+          <w:szCs w:val="24"/>
+        </w:rPr>
+      </w:pPr>
+      <w:r>
+        <w:rPr>
+          <w:rFonts w:ascii="Times New Roman" w:hAnsi="Times New Roman" w:cs="Times New Roman"/>
+          <w:b/>
+          <w:sz w:val="24"/>
+          <w:szCs w:val="24"/>
+        </w:rPr>
+        <w:tab/>
+      </w:r>
+      <w:r>
+        <w:rPr>
+          <w:rFonts w:ascii="Times New Roman" w:hAnsi="Times New Roman" w:cs="Times New Roman"/>
+          <w:sz w:val="24"/>
+          <w:szCs w:val="24"/>
+        </w:rPr>
+        <w:t>Changed "sonicated anaerobically" to "sonicated in anoxic DDI water."</w:t>
+      </w:r>
+    </w:p>
+    <w:p>
+      <w:pPr>
+        <w:autoSpaceDE w:val="0"/>
+        <w:autoSpaceDN w:val="0"/>
+        <w:adjustRightInd w:val="0"/>
+        <w:spacing w:after="0" w:line="240" w:lineRule="auto"/>
+        <w:rPr>
+          <w:rFonts w:ascii="Times New Roman" w:hAnsi="Times New Roman" w:cs="Times New Roman"/>
+          <w:sz w:val="24"/>
+          <w:szCs w:val="24"/>
+        </w:rPr>
+      </w:pPr>
+    </w:p>
+    <w:p>
+      <w:pPr>
+        <w:autoSpaceDE w:val="0"/>
+        <w:autoSpaceDN w:val="0"/>
+        <w:adjustRightInd w:val="0"/>
+        <w:spacing w:after="0" w:line="240" w:lineRule="auto"/>
+        <w:rPr>
+          <w:rFonts w:ascii="Times New Roman" w:hAnsi="Times New Roman" w:cs="Times New Roman"/>
+          <w:b/>
+          <w:sz w:val="24"/>
+          <w:szCs w:val="24"/>
+        </w:rPr>
+      </w:pPr>
+      <w:r>
+        <w:rPr>
+          <w:rFonts w:ascii="Times New Roman" w:hAnsi="Times New Roman" w:cs="Times New Roman"/>
+          <w:b/>
+          <w:sz w:val="24"/>
+          <w:szCs w:val="24"/>
+        </w:rPr>
+        <w:t>Minor Comment 1-28</w:t>
+      </w:r>
+      <w:ins w:id="188" w:author="Samantha Ying" w:date="2012-05-18T14:46:00Z">
+        <w:r>
+          <w:rPr>
+            <w:rFonts w:ascii="Times New Roman" w:hAnsi="Times New Roman" w:cs="Times New Roman"/>
+            <w:b/>
+            <w:sz w:val="24"/>
+            <w:szCs w:val="24"/>
+          </w:rPr>
+          <w:t xml:space="preserve"> DONE</w:t>
+        </w:r>
+      </w:ins>
+    </w:p>
+    <w:p>
+      <w:pPr>
+        <w:autoSpaceDE w:val="0"/>
+        <w:autoSpaceDN w:val="0"/>
+        <w:adjustRightInd w:val="0"/>
+        <w:spacing w:after="0" w:line="240" w:lineRule="auto"/>
+        <w:rPr>
+          <w:rFonts w:ascii="Times New Roman" w:hAnsi="Times New Roman" w:cs="Times New Roman"/>
+          <w:sz w:val="24"/>
+          <w:szCs w:val="24"/>
+        </w:rPr>
+      </w:pPr>
+      <w:r>
+        <w:rPr>
+          <w:rFonts w:ascii="Times New Roman" w:hAnsi="Times New Roman" w:cs="Times New Roman"/>
+          <w:sz w:val="24"/>
+          <w:szCs w:val="24"/>
+        </w:rPr>
+        <w:t>L194-199: Check singular/plural.</w:t>
+      </w:r>
+    </w:p>
+    <w:p>
+      <w:pPr>
+        <w:autoSpaceDE w:val="0"/>
+        <w:autoSpaceDN w:val="0"/>
+        <w:adjustRightInd w:val="0"/>
+        <w:spacing w:after="0" w:line="240" w:lineRule="auto"/>
+        <w:rPr>
+          <w:rFonts w:ascii="Times New Roman" w:hAnsi="Times New Roman" w:cs="Times New Roman"/>
+          <w:sz w:val="24"/>
+          <w:szCs w:val="24"/>
+        </w:rPr>
+      </w:pPr>
+    </w:p>
+    <w:p>
+      <w:pPr>
+        <w:autoSpaceDE w:val="0"/>
+        <w:autoSpaceDN w:val="0"/>
+        <w:adjustRightInd w:val="0"/>
+        <w:spacing w:after="0" w:line="240" w:lineRule="auto"/>
+        <w:rPr>
+          <w:rFonts w:ascii="Times New Roman" w:hAnsi="Times New Roman" w:cs="Times New Roman"/>
+          <w:b/>
+          <w:sz w:val="24"/>
+          <w:szCs w:val="24"/>
+        </w:rPr>
+      </w:pPr>
+      <w:r>
+        <w:rPr>
+          <w:rFonts w:ascii="Times New Roman" w:hAnsi="Times New Roman" w:cs="Times New Roman"/>
+          <w:b/>
+          <w:sz w:val="24"/>
+          <w:szCs w:val="24"/>
+        </w:rPr>
+        <w:tab/>
+        <w:t>Response 1-28</w:t>
+      </w:r>
+    </w:p>
+    <w:p>
+      <w:pPr>
+        <w:autoSpaceDE w:val="0"/>
+        <w:autoSpaceDN w:val="0"/>
+        <w:adjustRightInd w:val="0"/>
+        <w:spacing w:after="0" w:line="240" w:lineRule="auto"/>
+        <w:rPr>
+          <w:rFonts w:ascii="Times New Roman" w:hAnsi="Times New Roman" w:cs="Times New Roman"/>
+          <w:sz w:val="24"/>
+          <w:szCs w:val="24"/>
+        </w:rPr>
+      </w:pPr>
+      <w:r>
+        <w:rPr>
+          <w:rFonts w:ascii="Times New Roman" w:hAnsi="Times New Roman" w:cs="Times New Roman"/>
+          <w:sz w:val="24"/>
+          <w:szCs w:val="24"/>
+        </w:rPr>
+        <w:tab/>
+        <w:t>Yes, the statement should be changed from plural to singular.</w:t>
+      </w:r>
+    </w:p>
+    <w:p>
+      <w:pPr>
+        <w:autoSpaceDE w:val="0"/>
+        <w:autoSpaceDN w:val="0"/>
+        <w:adjustRightInd w:val="0"/>
+        <w:spacing w:after="0" w:line="240" w:lineRule="auto"/>
+        <w:rPr>
+          <w:rFonts w:ascii="Times New Roman" w:hAnsi="Times New Roman" w:cs="Times New Roman"/>
+          <w:sz w:val="24"/>
+          <w:szCs w:val="24"/>
+        </w:rPr>
+      </w:pPr>
+    </w:p>
+    <w:p>
+      <w:pPr>
+        <w:autoSpaceDE w:val="0"/>
+        <w:autoSpaceDN w:val="0"/>
+        <w:adjustRightInd w:val="0"/>
+        <w:spacing w:after="0" w:line="240" w:lineRule="auto"/>
+        <w:rPr>
+          <w:rFonts w:ascii="Times New Roman" w:hAnsi="Times New Roman" w:cs="Times New Roman"/>
+          <w:b/>
+          <w:sz w:val="24"/>
+          <w:szCs w:val="24"/>
+        </w:rPr>
+      </w:pPr>
+      <w:r>
+        <w:rPr>
+          <w:rFonts w:ascii="Times New Roman" w:hAnsi="Times New Roman" w:cs="Times New Roman"/>
+          <w:b/>
+          <w:sz w:val="24"/>
+          <w:szCs w:val="24"/>
+        </w:rPr>
+        <w:tab/>
+        <w:t>Changes 1-28</w:t>
+      </w:r>
+    </w:p>
+    <w:p>
+      <w:pPr>
+        <w:autoSpaceDE w:val="0"/>
+        <w:autoSpaceDN w:val="0"/>
+        <w:adjustRightInd w:val="0"/>
+        <w:spacing w:after="0" w:line="240" w:lineRule="auto"/>
+        <w:rPr>
+          <w:rFonts w:ascii="Times New Roman" w:hAnsi="Times New Roman" w:cs="Times New Roman"/>
+          <w:sz w:val="24"/>
+          <w:szCs w:val="24"/>
+        </w:rPr>
+      </w:pPr>
+      <w:r>
+        <w:rPr>
+          <w:rFonts w:ascii="Times New Roman" w:hAnsi="Times New Roman" w:cs="Times New Roman"/>
+          <w:sz w:val="24"/>
+          <w:szCs w:val="24"/>
+        </w:rPr>
+        <w:tab/>
+        <w:t>Changed "were" to "was" when referring to "arsenic speciation."</w:t>
+      </w:r>
+    </w:p>
+    <w:p>
+      <w:pPr>
+        <w:autoSpaceDE w:val="0"/>
+        <w:autoSpaceDN w:val="0"/>
+        <w:adjustRightInd w:val="0"/>
+        <w:spacing w:after="0" w:line="240" w:lineRule="auto"/>
+        <w:rPr>
+          <w:rFonts w:ascii="Times New Roman" w:hAnsi="Times New Roman" w:cs="Times New Roman"/>
+          <w:sz w:val="24"/>
+          <w:szCs w:val="24"/>
+        </w:rPr>
+      </w:pPr>
+    </w:p>
+    <w:p>
+      <w:pPr>
+        <w:autoSpaceDE w:val="0"/>
+        <w:autoSpaceDN w:val="0"/>
+        <w:adjustRightInd w:val="0"/>
+        <w:spacing w:after="0" w:line="240" w:lineRule="auto"/>
+        <w:rPr>
+          <w:rFonts w:ascii="Times New Roman" w:hAnsi="Times New Roman" w:cs="Times New Roman"/>
+          <w:b/>
+          <w:sz w:val="24"/>
+          <w:szCs w:val="24"/>
+        </w:rPr>
+      </w:pPr>
+      <w:r>
+        <w:rPr>
+          <w:rFonts w:ascii="Times New Roman" w:hAnsi="Times New Roman" w:cs="Times New Roman"/>
+          <w:b/>
+          <w:sz w:val="24"/>
+          <w:szCs w:val="24"/>
+        </w:rPr>
+        <w:t>Minor Comment 1-29</w:t>
+      </w:r>
+      <w:ins w:id="189" w:author="Samantha Ying" w:date="2012-05-18T14:47:00Z">
+        <w:r>
+          <w:rPr>
+            <w:rFonts w:ascii="Times New Roman" w:hAnsi="Times New Roman" w:cs="Times New Roman"/>
+            <w:b/>
+            <w:sz w:val="24"/>
+            <w:szCs w:val="24"/>
+          </w:rPr>
+          <w:t xml:space="preserve"> DONE</w:t>
+        </w:r>
+      </w:ins>
+    </w:p>
+    <w:p>
+      <w:pPr>
+        <w:autoSpaceDE w:val="0"/>
+        <w:autoSpaceDN w:val="0"/>
+        <w:adjustRightInd w:val="0"/>
+        <w:spacing w:after="0" w:line="240" w:lineRule="auto"/>
+        <w:rPr>
+          <w:rFonts w:ascii="Times New Roman" w:hAnsi="Times New Roman" w:cs="Times New Roman"/>
+          <w:sz w:val="24"/>
+          <w:szCs w:val="24"/>
+        </w:rPr>
+      </w:pPr>
+      <w:r>
+        <w:rPr>
+          <w:rFonts w:ascii="Times New Roman" w:hAnsi="Times New Roman" w:cs="Times New Roman"/>
+          <w:sz w:val="24"/>
+          <w:szCs w:val="24"/>
+        </w:rPr>
+        <w:t>L203: Glovebag is neither oxic nor anoxic, only the gas-phase in bag.</w:t>
+      </w:r>
+    </w:p>
+    <w:p>
+      <w:pPr>
+        <w:autoSpaceDE w:val="0"/>
+        <w:autoSpaceDN w:val="0"/>
+        <w:adjustRightInd w:val="0"/>
+        <w:spacing w:after="0" w:line="240" w:lineRule="auto"/>
+        <w:rPr>
+          <w:rFonts w:ascii="Times New Roman" w:hAnsi="Times New Roman" w:cs="Times New Roman"/>
+          <w:sz w:val="24"/>
+          <w:szCs w:val="24"/>
+        </w:rPr>
+      </w:pPr>
+    </w:p>
+    <w:p>
+      <w:pPr>
+        <w:autoSpaceDE w:val="0"/>
+        <w:autoSpaceDN w:val="0"/>
+        <w:adjustRightInd w:val="0"/>
+        <w:spacing w:after="0" w:line="240" w:lineRule="auto"/>
+        <w:rPr>
+          <w:rFonts w:ascii="Times New Roman" w:hAnsi="Times New Roman" w:cs="Times New Roman"/>
+          <w:b/>
+          <w:sz w:val="24"/>
+          <w:szCs w:val="24"/>
+        </w:rPr>
+      </w:pPr>
+      <w:r>
+        <w:rPr>
+          <w:rFonts w:ascii="Times New Roman" w:hAnsi="Times New Roman" w:cs="Times New Roman"/>
+          <w:b/>
+          <w:sz w:val="24"/>
+          <w:szCs w:val="24"/>
+        </w:rPr>
+        <w:tab/>
+        <w:t>Response 1-29</w:t>
+      </w:r>
+    </w:p>
+    <w:p>
+      <w:pPr>
+        <w:autoSpaceDE w:val="0"/>
+        <w:autoSpaceDN w:val="0"/>
+        <w:adjustRightInd w:val="0"/>
+        <w:spacing w:after="0" w:line="240" w:lineRule="auto"/>
+        <w:ind w:left="720"/>
+        <w:rPr>
+          <w:rFonts w:ascii="Times New Roman" w:hAnsi="Times New Roman" w:cs="Times New Roman"/>
+          <w:sz w:val="24"/>
+          <w:szCs w:val="24"/>
+        </w:rPr>
+      </w:pPr>
+      <w:r>
+        <w:rPr>
+          <w:rFonts w:ascii="Times New Roman" w:hAnsi="Times New Roman" w:cs="Times New Roman"/>
+          <w:sz w:val="24"/>
+          <w:szCs w:val="24"/>
+        </w:rPr>
+        <w:t>Although we understand the reviewer's concern, the term "anaerobic glove</w:t>
+      </w:r>
+      <w:r>
+        <w:rPr>
+          <w:rFonts w:ascii="Times New Roman" w:hAnsi="Times New Roman" w:cs="Times New Roman"/>
+          <w:sz w:val="24"/>
+          <w:szCs w:val="24"/>
+        </w:rPr>
+        <w:t>-</w:t>
+      </w:r>
+      <w:r>
+        <w:rPr>
+          <w:rFonts w:ascii="Times New Roman" w:hAnsi="Times New Roman" w:cs="Times New Roman"/>
+          <w:sz w:val="24"/>
+          <w:szCs w:val="24"/>
+        </w:rPr>
+        <w:t>bag" is an accepted industry term that is used by manufacturers of glove</w:t>
+      </w:r>
+      <w:r>
+        <w:rPr>
+          <w:rFonts w:ascii="Times New Roman" w:hAnsi="Times New Roman" w:cs="Times New Roman"/>
+          <w:sz w:val="24"/>
+          <w:szCs w:val="24"/>
+        </w:rPr>
+        <w:t>-</w:t>
+      </w:r>
+      <w:r>
+        <w:rPr>
+          <w:rFonts w:ascii="Times New Roman" w:hAnsi="Times New Roman" w:cs="Times New Roman"/>
+          <w:sz w:val="24"/>
+          <w:szCs w:val="24"/>
+        </w:rPr>
+        <w:t>bags.</w:t>
+      </w:r>
+    </w:p>
+    <w:p>
+      <w:pPr>
+        <w:autoSpaceDE w:val="0"/>
+        <w:autoSpaceDN w:val="0"/>
+        <w:adjustRightInd w:val="0"/>
+        <w:spacing w:after="0" w:line="240" w:lineRule="auto"/>
+        <w:rPr>
+          <w:rFonts w:ascii="Times New Roman" w:hAnsi="Times New Roman" w:cs="Times New Roman"/>
+          <w:sz w:val="24"/>
+          <w:szCs w:val="24"/>
+        </w:rPr>
+      </w:pPr>
+    </w:p>
+    <w:p>
+      <w:pPr>
+        <w:autoSpaceDE w:val="0"/>
+        <w:autoSpaceDN w:val="0"/>
+        <w:adjustRightInd w:val="0"/>
+        <w:spacing w:after="0" w:line="240" w:lineRule="auto"/>
+        <w:rPr>
+          <w:rFonts w:ascii="Times New Roman" w:hAnsi="Times New Roman" w:cs="Times New Roman"/>
+          <w:b/>
+          <w:sz w:val="24"/>
+          <w:szCs w:val="24"/>
+        </w:rPr>
+      </w:pPr>
+      <w:r>
+        <w:rPr>
+          <w:rFonts w:ascii="Times New Roman" w:hAnsi="Times New Roman" w:cs="Times New Roman"/>
+          <w:b/>
+          <w:sz w:val="24"/>
+          <w:szCs w:val="24"/>
+        </w:rPr>
+        <w:tab/>
+        <w:t>Changes 1-29</w:t>
+      </w:r>
+    </w:p>
+    <w:p>
+      <w:pPr>
+        <w:autoSpaceDE w:val="0"/>
+        <w:autoSpaceDN w:val="0"/>
+        <w:adjustRightInd w:val="0"/>
+        <w:spacing w:after="0" w:line="240" w:lineRule="auto"/>
+        <w:ind w:left="720" w:hanging="720"/>
+        <w:rPr>
+          <w:rFonts w:ascii="Times New Roman" w:hAnsi="Times New Roman" w:cs="Times New Roman"/>
+          <w:sz w:val="24"/>
+          <w:szCs w:val="24"/>
+        </w:rPr>
+      </w:pPr>
+      <w:r>
+        <w:rPr>
+          <w:rFonts w:ascii="Times New Roman" w:hAnsi="Times New Roman" w:cs="Times New Roman"/>
+          <w:b/>
+          <w:sz w:val="24"/>
+          <w:szCs w:val="24"/>
+        </w:rPr>
+        <w:tab/>
+      </w:r>
+      <w:r>
+        <w:rPr>
+          <w:rFonts w:ascii="Times New Roman" w:hAnsi="Times New Roman" w:cs="Times New Roman"/>
+          <w:sz w:val="24"/>
+          <w:szCs w:val="24"/>
+        </w:rPr>
+        <w:t>Included gas phase composition (95%N</w:t>
+      </w:r>
+      <w:r>
+        <w:rPr>
+          <w:rFonts w:ascii="Times New Roman" w:hAnsi="Times New Roman" w:cs="Times New Roman"/>
+          <w:sz w:val="24"/>
+          <w:szCs w:val="24"/>
+          <w:vertAlign w:val="subscript"/>
+        </w:rPr>
+        <w:t>2</w:t>
+      </w:r>
+      <w:r>
+        <w:rPr>
+          <w:rFonts w:ascii="Times New Roman" w:hAnsi="Times New Roman" w:cs="Times New Roman"/>
+          <w:sz w:val="24"/>
+          <w:szCs w:val="24"/>
+        </w:rPr>
+        <w:t>:5%H</w:t>
+      </w:r>
+      <w:r>
+        <w:rPr>
+          <w:rFonts w:ascii="Times New Roman" w:hAnsi="Times New Roman" w:cs="Times New Roman"/>
+          <w:sz w:val="24"/>
+          <w:szCs w:val="24"/>
+          <w:vertAlign w:val="subscript"/>
+        </w:rPr>
+        <w:t>2</w:t>
+      </w:r>
+      <w:r>
+        <w:rPr>
+          <w:rFonts w:ascii="Times New Roman" w:hAnsi="Times New Roman" w:cs="Times New Roman"/>
+          <w:sz w:val="24"/>
+          <w:szCs w:val="24"/>
+        </w:rPr>
+        <w:t>)</w:t>
+      </w:r>
+      <w:del w:id="190" w:author="Samantha Ying" w:date="2012-05-18T14:47:00Z">
+        <w:r>
+          <w:rPr>
+            <w:rFonts w:ascii="Times New Roman" w:hAnsi="Times New Roman" w:cs="Times New Roman"/>
+            <w:sz w:val="24"/>
+            <w:szCs w:val="24"/>
+          </w:rPr>
+          <w:delText xml:space="preserve"> in the sentence</w:delText>
+        </w:r>
+      </w:del>
+      <w:r>
+        <w:rPr>
+          <w:rFonts w:ascii="Times New Roman" w:hAnsi="Times New Roman" w:cs="Times New Roman"/>
+          <w:sz w:val="24"/>
+          <w:szCs w:val="24"/>
+        </w:rPr>
+        <w:t xml:space="preserve"> following the term "anaerobic glove-bag."</w:t>
+      </w:r>
+    </w:p>
+    <w:p>
+      <w:pPr>
+        <w:autoSpaceDE w:val="0"/>
+        <w:autoSpaceDN w:val="0"/>
+        <w:adjustRightInd w:val="0"/>
+        <w:spacing w:after="0" w:line="240" w:lineRule="auto"/>
+        <w:rPr>
+          <w:rFonts w:ascii="Times New Roman" w:hAnsi="Times New Roman" w:cs="Times New Roman"/>
+          <w:sz w:val="24"/>
+          <w:szCs w:val="24"/>
+        </w:rPr>
+      </w:pPr>
+    </w:p>
+    <w:p>
+      <w:pPr>
+        <w:autoSpaceDE w:val="0"/>
+        <w:autoSpaceDN w:val="0"/>
+        <w:adjustRightInd w:val="0"/>
+        <w:spacing w:after="0" w:line="240" w:lineRule="auto"/>
+        <w:rPr>
+          <w:rFonts w:ascii="Times New Roman" w:hAnsi="Times New Roman" w:cs="Times New Roman"/>
+          <w:b/>
+          <w:sz w:val="24"/>
+          <w:szCs w:val="24"/>
+        </w:rPr>
+      </w:pPr>
+      <w:r>
+        <w:rPr>
+          <w:rFonts w:ascii="Times New Roman" w:hAnsi="Times New Roman" w:cs="Times New Roman"/>
+          <w:b/>
+          <w:sz w:val="24"/>
+          <w:szCs w:val="24"/>
+        </w:rPr>
+        <w:t>Minor Comment 1-30</w:t>
+      </w:r>
+      <w:ins w:id="191" w:author="Samantha Ying" w:date="2012-05-18T14:47:00Z">
+        <w:r>
+          <w:rPr>
+            <w:rFonts w:ascii="Times New Roman" w:hAnsi="Times New Roman" w:cs="Times New Roman"/>
+            <w:b/>
+            <w:sz w:val="24"/>
+            <w:szCs w:val="24"/>
+          </w:rPr>
+          <w:t xml:space="preserve"> DONE</w:t>
+        </w:r>
+      </w:ins>
+    </w:p>
+    <w:p>
+      <w:pPr>
+        <w:autoSpaceDE w:val="0"/>
+        <w:autoSpaceDN w:val="0"/>
+        <w:adjustRightInd w:val="0"/>
+        <w:spacing w:after="0" w:line="240" w:lineRule="auto"/>
+        <w:rPr>
+          <w:rFonts w:ascii="Times New Roman" w:hAnsi="Times New Roman" w:cs="Times New Roman"/>
+          <w:sz w:val="24"/>
+          <w:szCs w:val="24"/>
+        </w:rPr>
+      </w:pPr>
+      <w:r>
+        <w:rPr>
+          <w:rFonts w:ascii="Times New Roman" w:hAnsi="Times New Roman" w:cs="Times New Roman"/>
+          <w:sz w:val="24"/>
+          <w:szCs w:val="24"/>
+        </w:rPr>
+        <w:t>L214: Concentration does not "decay". What exactly do you mean by "pseudo-steady-state"?</w:t>
+      </w:r>
+    </w:p>
+    <w:p>
+      <w:pPr>
+        <w:autoSpaceDE w:val="0"/>
+        <w:autoSpaceDN w:val="0"/>
+        <w:adjustRightInd w:val="0"/>
+        <w:spacing w:after="0" w:line="240" w:lineRule="auto"/>
+        <w:rPr>
+          <w:rFonts w:ascii="Times New Roman" w:hAnsi="Times New Roman" w:cs="Times New Roman"/>
+          <w:sz w:val="24"/>
+          <w:szCs w:val="24"/>
+        </w:rPr>
+      </w:pPr>
+      <w:r>
+        <w:rPr>
+          <w:rFonts w:ascii="Times New Roman" w:hAnsi="Times New Roman" w:cs="Times New Roman"/>
+          <w:sz w:val="24"/>
+          <w:szCs w:val="24"/>
+        </w:rPr>
+        <w:t>When would it be a real steady state?</w:t>
+      </w:r>
+    </w:p>
+    <w:p>
+      <w:pPr>
+        <w:autoSpaceDE w:val="0"/>
+        <w:autoSpaceDN w:val="0"/>
+        <w:adjustRightInd w:val="0"/>
+        <w:spacing w:after="0" w:line="240" w:lineRule="auto"/>
+        <w:rPr>
+          <w:rFonts w:ascii="Times New Roman" w:hAnsi="Times New Roman" w:cs="Times New Roman"/>
+          <w:sz w:val="24"/>
+          <w:szCs w:val="24"/>
+        </w:rPr>
+      </w:pPr>
+    </w:p>
+    <w:p>
+      <w:pPr>
+        <w:autoSpaceDE w:val="0"/>
+        <w:autoSpaceDN w:val="0"/>
+        <w:adjustRightInd w:val="0"/>
+        <w:spacing w:after="0" w:line="240" w:lineRule="auto"/>
+        <w:rPr>
+          <w:rFonts w:ascii="Times New Roman" w:hAnsi="Times New Roman" w:cs="Times New Roman"/>
+          <w:b/>
+          <w:sz w:val="24"/>
+          <w:szCs w:val="24"/>
+        </w:rPr>
+      </w:pPr>
+      <w:r>
+        <w:rPr>
+          <w:rFonts w:ascii="Times New Roman" w:hAnsi="Times New Roman" w:cs="Times New Roman"/>
+          <w:b/>
+          <w:sz w:val="24"/>
+          <w:szCs w:val="24"/>
+        </w:rPr>
+        <w:tab/>
+        <w:t>Response 1-30</w:t>
+      </w:r>
+    </w:p>
+    <w:p>
+      <w:pPr>
+        <w:autoSpaceDE w:val="0"/>
+        <w:autoSpaceDN w:val="0"/>
+        <w:adjustRightInd w:val="0"/>
+        <w:spacing w:after="0" w:line="240" w:lineRule="auto"/>
+        <w:ind w:left="720"/>
+        <w:rPr>
+          <w:rFonts w:ascii="Times New Roman" w:hAnsi="Times New Roman" w:cs="Times New Roman"/>
+          <w:sz w:val="24"/>
+          <w:szCs w:val="24"/>
+        </w:rPr>
+        <w:pPrChange w:id="192" w:author="Samantha Ying" w:date="2012-05-16T14:54:00Z">
+          <w:pPr>
+            <w:autoSpaceDE w:val="0"/>
+            <w:autoSpaceDN w:val="0"/>
+            <w:adjustRightInd w:val="0"/>
+            <w:spacing w:after="0" w:line="240" w:lineRule="auto"/>
+          </w:pPr>
+        </w:pPrChange>
+      </w:pPr>
+      <w:del w:id="193" w:author="Samantha Ying" w:date="2012-05-16T14:54:00Z">
         <w:r>
           <w:rPr>
             <w:rFonts w:ascii="Times New Roman" w:hAnsi="Times New Roman" w:cs="Times New Roman"/>
@@ -10736,7 +11121,7 @@
         </w:rPr>
         <w:tab/>
       </w:r>
-      <w:commentRangeStart w:id="159"/>
+      <w:commentRangeStart w:id="194"/>
       <w:r>
         <w:rPr>
           <w:rFonts w:ascii="Times New Roman" w:hAnsi="Times New Roman" w:cs="Times New Roman"/>
@@ -10745,12 +11130,12 @@
         </w:rPr>
         <w:t>No changes made.</w:t>
       </w:r>
-      <w:commentRangeEnd w:id="159"/>
+      <w:commentRangeEnd w:id="194"/>
       <w:r>
         <w:rPr>
           <w:rStyle w:val="CommentReference"/>
         </w:rPr>
-        <w:commentReference w:id="159"/>
+        <w:commentReference w:id="194"/>
       </w:r>
     </w:p>
     <w:p>
@@ -11150,7 +11535,7 @@
         <w:tab/>
         <w:t>** This part confuses me too... **</w:t>
       </w:r>
-      <w:ins w:id="160" w:author="fendorf" w:date="2012-05-13T13:05:00Z">
+      <w:ins w:id="195" w:author="fendorf" w:date="2012-05-13T13:05:00Z">
         <w:r>
           <w:rPr>
             <w:rFonts w:ascii="Times New Roman" w:hAnsi="Times New Roman" w:cs="Times New Roman"/>
@@ -11161,7 +11546,7 @@
           <w:t xml:space="preserve">  I am speculating, but it appears that if Mn-oxide is undergoing reduction, even if still present, it does not serve as an oxidant. </w:t>
         </w:r>
       </w:ins>
-      <w:ins w:id="161" w:author="fendorf" w:date="2012-05-13T13:06:00Z">
+      <w:ins w:id="196" w:author="fendorf" w:date="2012-05-13T13:06:00Z">
         <w:r>
           <w:rPr>
             <w:rFonts w:ascii="Times New Roman" w:hAnsi="Times New Roman" w:cs="Times New Roman"/>
@@ -11382,7 +11767,7 @@
         </w:rPr>
         <w:tab/>
       </w:r>
-      <w:ins w:id="162" w:author="fendorf" w:date="2012-05-13T13:07:00Z">
+      <w:ins w:id="197" w:author="fendorf" w:date="2012-05-13T13:07:00Z">
         <w:r>
           <w:rPr>
             <w:rFonts w:ascii="Times New Roman" w:hAnsi="Times New Roman" w:cs="Times New Roman"/>
@@ -11538,7 +11923,7 @@
         <w:adjustRightInd w:val="0"/>
         <w:spacing w:after="0" w:line="240" w:lineRule="auto"/>
         <w:rPr>
-          <w:ins w:id="163" w:author="fendorf" w:date="2012-05-13T13:07:00Z"/>
+          <w:ins w:id="198" w:author="fendorf" w:date="2012-05-13T13:07:00Z"/>
           <w:rFonts w:ascii="Times New Roman" w:hAnsi="Times New Roman" w:cs="Times New Roman"/>
           <w:sz w:val="24"/>
           <w:szCs w:val="24"/>
@@ -11560,41 +11945,41 @@
         <w:adjustRightInd w:val="0"/>
         <w:spacing w:after="0" w:line="240" w:lineRule="auto"/>
         <w:rPr>
-          <w:ins w:id="164" w:author="fendorf" w:date="2012-05-13T13:07:00Z"/>
-          <w:rFonts w:ascii="Times New Roman" w:hAnsi="Times New Roman" w:cs="Times New Roman"/>
-          <w:sz w:val="24"/>
-          <w:szCs w:val="24"/>
-        </w:rPr>
-      </w:pPr>
-    </w:p>
-    <w:p>
-      <w:pPr>
-        <w:autoSpaceDE w:val="0"/>
-        <w:autoSpaceDN w:val="0"/>
-        <w:adjustRightInd w:val="0"/>
-        <w:spacing w:after="0" w:line="240" w:lineRule="auto"/>
-        <w:rPr>
-          <w:ins w:id="165" w:author="fendorf" w:date="2012-05-13T13:07:00Z"/>
-          <w:rFonts w:ascii="Times New Roman" w:hAnsi="Times New Roman" w:cs="Times New Roman"/>
-          <w:sz w:val="24"/>
-          <w:szCs w:val="24"/>
-        </w:rPr>
-      </w:pPr>
-    </w:p>
-    <w:p>
-      <w:pPr>
-        <w:autoSpaceDE w:val="0"/>
-        <w:autoSpaceDN w:val="0"/>
-        <w:adjustRightInd w:val="0"/>
-        <w:spacing w:after="0" w:line="240" w:lineRule="auto"/>
-        <w:rPr>
-          <w:ins w:id="166" w:author="fendorf" w:date="2012-05-13T13:08:00Z"/>
-          <w:rFonts w:ascii="Times New Roman" w:hAnsi="Times New Roman" w:cs="Times New Roman"/>
-          <w:sz w:val="24"/>
-          <w:szCs w:val="24"/>
-        </w:rPr>
-      </w:pPr>
-      <w:ins w:id="167" w:author="fendorf" w:date="2012-05-13T13:08:00Z">
+          <w:ins w:id="199" w:author="fendorf" w:date="2012-05-13T13:07:00Z"/>
+          <w:rFonts w:ascii="Times New Roman" w:hAnsi="Times New Roman" w:cs="Times New Roman"/>
+          <w:sz w:val="24"/>
+          <w:szCs w:val="24"/>
+        </w:rPr>
+      </w:pPr>
+    </w:p>
+    <w:p>
+      <w:pPr>
+        <w:autoSpaceDE w:val="0"/>
+        <w:autoSpaceDN w:val="0"/>
+        <w:adjustRightInd w:val="0"/>
+        <w:spacing w:after="0" w:line="240" w:lineRule="auto"/>
+        <w:rPr>
+          <w:ins w:id="200" w:author="fendorf" w:date="2012-05-13T13:07:00Z"/>
+          <w:rFonts w:ascii="Times New Roman" w:hAnsi="Times New Roman" w:cs="Times New Roman"/>
+          <w:sz w:val="24"/>
+          <w:szCs w:val="24"/>
+        </w:rPr>
+      </w:pPr>
+    </w:p>
+    <w:p>
+      <w:pPr>
+        <w:autoSpaceDE w:val="0"/>
+        <w:autoSpaceDN w:val="0"/>
+        <w:adjustRightInd w:val="0"/>
+        <w:spacing w:after="0" w:line="240" w:lineRule="auto"/>
+        <w:rPr>
+          <w:ins w:id="201" w:author="fendorf" w:date="2012-05-13T13:08:00Z"/>
+          <w:rFonts w:ascii="Times New Roman" w:hAnsi="Times New Roman" w:cs="Times New Roman"/>
+          <w:sz w:val="24"/>
+          <w:szCs w:val="24"/>
+        </w:rPr>
+      </w:pPr>
+      <w:ins w:id="202" w:author="fendorf" w:date="2012-05-13T13:08:00Z">
         <w:r>
           <w:rPr>
             <w:rFonts w:ascii="Times New Roman" w:hAnsi="Times New Roman" w:cs="Times New Roman"/>
@@ -11612,13 +11997,13 @@
         <w:adjustRightInd w:val="0"/>
         <w:spacing w:after="0" w:line="240" w:lineRule="auto"/>
         <w:rPr>
-          <w:ins w:id="168" w:author="fendorf" w:date="2012-05-13T13:08:00Z"/>
-          <w:rFonts w:ascii="Times New Roman" w:hAnsi="Times New Roman" w:cs="Times New Roman"/>
-          <w:sz w:val="24"/>
-          <w:szCs w:val="24"/>
-        </w:rPr>
-      </w:pPr>
-      <w:ins w:id="169" w:author="fendorf" w:date="2012-05-13T13:08:00Z">
+          <w:ins w:id="203" w:author="fendorf" w:date="2012-05-13T13:08:00Z"/>
+          <w:rFonts w:ascii="Times New Roman" w:hAnsi="Times New Roman" w:cs="Times New Roman"/>
+          <w:sz w:val="24"/>
+          <w:szCs w:val="24"/>
+        </w:rPr>
+      </w:pPr>
+      <w:ins w:id="204" w:author="fendorf" w:date="2012-05-13T13:08:00Z">
         <w:r>
           <w:rPr>
             <w:rFonts w:ascii="Times New Roman" w:hAnsi="Times New Roman" w:cs="Times New Roman"/>
@@ -11636,26 +12021,26 @@
         <w:adjustRightInd w:val="0"/>
         <w:spacing w:after="0" w:line="240" w:lineRule="auto"/>
         <w:rPr>
-          <w:ins w:id="170" w:author="fendorf" w:date="2012-05-13T13:08:00Z"/>
-          <w:rFonts w:ascii="Times New Roman" w:hAnsi="Times New Roman" w:cs="Times New Roman"/>
-          <w:sz w:val="24"/>
-          <w:szCs w:val="24"/>
-        </w:rPr>
-      </w:pPr>
-    </w:p>
-    <w:p>
-      <w:pPr>
-        <w:autoSpaceDE w:val="0"/>
-        <w:autoSpaceDN w:val="0"/>
-        <w:adjustRightInd w:val="0"/>
-        <w:spacing w:after="0" w:line="240" w:lineRule="auto"/>
-        <w:rPr>
-          <w:rFonts w:ascii="Times New Roman" w:hAnsi="Times New Roman" w:cs="Times New Roman"/>
-          <w:sz w:val="24"/>
-          <w:szCs w:val="24"/>
-        </w:rPr>
-      </w:pPr>
-      <w:ins w:id="171" w:author="fendorf" w:date="2012-05-13T13:08:00Z">
+          <w:ins w:id="205" w:author="fendorf" w:date="2012-05-13T13:08:00Z"/>
+          <w:rFonts w:ascii="Times New Roman" w:hAnsi="Times New Roman" w:cs="Times New Roman"/>
+          <w:sz w:val="24"/>
+          <w:szCs w:val="24"/>
+        </w:rPr>
+      </w:pPr>
+    </w:p>
+    <w:p>
+      <w:pPr>
+        <w:autoSpaceDE w:val="0"/>
+        <w:autoSpaceDN w:val="0"/>
+        <w:adjustRightInd w:val="0"/>
+        <w:spacing w:after="0" w:line="240" w:lineRule="auto"/>
+        <w:rPr>
+          <w:rFonts w:ascii="Times New Roman" w:hAnsi="Times New Roman" w:cs="Times New Roman"/>
+          <w:sz w:val="24"/>
+          <w:szCs w:val="24"/>
+        </w:rPr>
+      </w:pPr>
+      <w:ins w:id="206" w:author="fendorf" w:date="2012-05-13T13:08:00Z">
         <w:r>
           <w:rPr>
             <w:rFonts w:ascii="Times New Roman" w:hAnsi="Times New Roman" w:cs="Times New Roman"/>
@@ -11665,7 +12050,7 @@
           <w:t xml:space="preserve">SOILS HAVE VARIABLE C LEVELS AND NOT ALL ARE C-STARVED AS THE REVIEWER INDICATES. </w:t>
         </w:r>
       </w:ins>
-      <w:ins w:id="172" w:author="fendorf" w:date="2012-05-13T13:09:00Z">
+      <w:ins w:id="207" w:author="fendorf" w:date="2012-05-13T13:09:00Z">
         <w:r>
           <w:rPr>
             <w:rFonts w:ascii="Times New Roman" w:hAnsi="Times New Roman" w:cs="Times New Roman"/>
@@ -11675,7 +12060,7 @@
           <w:t xml:space="preserve">  IT IS EFFECTIVELY THE DIFFERENCE BETWEEN OLIGOTROPHIC </w:t>
         </w:r>
       </w:ins>
-      <w:ins w:id="173" w:author="fendorf" w:date="2012-05-13T13:10:00Z">
+      <w:ins w:id="208" w:author="fendorf" w:date="2012-05-13T13:10:00Z">
         <w:r>
           <w:rPr>
             <w:rFonts w:ascii="Times New Roman" w:hAnsi="Times New Roman" w:cs="Times New Roman"/>
@@ -12004,7 +12389,7 @@
         <w:tab/>
         <w:t>** SCOTT, THIS is one of the reasons we went "qualitative" on this paper... I don't actually know how to reason this one...**</w:t>
       </w:r>
-      <w:ins w:id="174" w:author="fendorf" w:date="2012-05-13T13:17:00Z">
+      <w:ins w:id="209" w:author="fendorf" w:date="2012-05-13T13:17:00Z">
         <w:r>
           <w:rPr>
             <w:rFonts w:ascii="Times New Roman" w:hAnsi="Times New Roman" w:cs="Times New Roman"/>
@@ -12015,7 +12400,7 @@
           <w:t xml:space="preserve">  MY GUESS IS THAT YOU HIT SIDERITE SATURATION.  I CHECKED THE</w:t>
         </w:r>
       </w:ins>
-      <w:ins w:id="175" w:author="fendorf" w:date="2012-05-13T13:18:00Z">
+      <w:ins w:id="210" w:author="fendorf" w:date="2012-05-13T13:18:00Z">
         <w:r>
           <w:rPr>
             <w:rFonts w:ascii="Times New Roman" w:hAnsi="Times New Roman" w:cs="Times New Roman"/>
@@ -12025,7 +12410,7 @@
           </w:rPr>
           <w:t xml:space="preserve"> VALUES AND YOU ARE RIGHT ABOUT AT THAT POINT, AND THE Fe(II) TREND LOOKS LIKE IT HAS HIT A SATURATION WALL.  </w:t>
         </w:r>
-        <w:commentRangeStart w:id="176"/>
+        <w:commentRangeStart w:id="211"/>
         <w:r>
           <w:rPr>
             <w:rFonts w:ascii="Times New Roman" w:hAnsi="Times New Roman" w:cs="Times New Roman"/>
@@ -12036,13 +12421,13 @@
           <w:t>Any data to support or refute that possibility?</w:t>
         </w:r>
       </w:ins>
-      <w:commentRangeEnd w:id="176"/>
+      <w:commentRangeEnd w:id="211"/>
       <w:r>
         <w:rPr>
           <w:rStyle w:val="CommentReference"/>
           <w:vanish/>
         </w:rPr>
-        <w:commentReference w:id="176"/>
+        <w:commentReference w:id="211"/>
       </w:r>
     </w:p>
     <w:p>
@@ -12389,7 +12774,7 @@
       </w:r>
     </w:p>
   </w:comment>
-  <w:comment w:id="153" w:author="Samantha Ying" w:date="2012-05-16T14:51:00Z" w:initials="SY">
+  <w:comment w:id="153" w:author="Samantha Ying" w:date="2012-05-18T12:03:00Z" w:initials="SY">
     <w:p>
       <w:pPr>
         <w:pStyle w:val="CommentText"/>
@@ -12403,9 +12788,12 @@
       <w:r>
         <w:t>I actually said the opposite to Reviewer 2 when I was in a different mood...</w:t>
       </w:r>
+      <w:r>
+        <w:t>I edited it anyway.</w:t>
+      </w:r>
     </w:p>
   </w:comment>
-  <w:comment w:id="159" w:author="fendorf" w:date="2012-05-13T13:03:00Z" w:initials="SEF">
+  <w:comment w:id="194" w:author="fendorf" w:date="2012-05-13T13:03:00Z" w:initials="SEF">
     <w:p>
       <w:pPr>
         <w:pStyle w:val="CommentText"/>
@@ -12421,7 +12809,7 @@
       </w:r>
     </w:p>
   </w:comment>
-  <w:comment w:id="176" w:author="Samantha Ying" w:date="2012-05-16T14:34:00Z" w:initials="SY">
+  <w:comment w:id="211" w:author="Samantha Ying" w:date="2012-05-16T14:34:00Z" w:initials="SY">
     <w:p>
       <w:pPr>
         <w:pStyle w:val="CommentText"/>

</xml_diff>